<commit_message>
Maj concept de test
</commit_message>
<xml_diff>
--- a/LM_ConceptDeTest.docx
+++ b/LM_ConceptDeTest.docx
@@ -6544,8 +6544,6 @@
               </w:rPr>
               <w:t>T-012</w:t>
             </w:r>
-            <w:bookmarkStart w:id="23" w:name="_GoBack"/>
-            <w:bookmarkEnd w:id="23"/>
           </w:p>
         </w:tc>
       </w:tr>
@@ -6807,6 +6805,167 @@
           </w:p>
         </w:tc>
       </w:tr>
+      <w:tr>
+        <w:trPr>
+          <w:trHeight w:val="425"/>
+        </w:trPr>
+        <w:tc>
+          <w:tcPr>
+            <w:tcW w:w="567" w:type="dxa"/>
+            <w:tcBorders>
+              <w:top w:val="single" w:sz="4" w:space="0" w:color="auto"/>
+              <w:left w:val="single" w:sz="4" w:space="0" w:color="auto"/>
+              <w:bottom w:val="single" w:sz="4" w:space="0" w:color="auto"/>
+              <w:right w:val="single" w:sz="4" w:space="0" w:color="auto"/>
+            </w:tcBorders>
+          </w:tcPr>
+          <w:p>
+            <w:pPr>
+              <w:pStyle w:val="AbsatzTab12Pt1-1Kur"/>
+              <w:rPr>
+                <w:lang w:val="fr-CH"/>
+              </w:rPr>
+            </w:pPr>
+            <w:r>
+              <w:rPr>
+                <w:lang w:val="fr-CH"/>
+              </w:rPr>
+              <w:lastRenderedPageBreak/>
+              <w:t>1</w:t>
+            </w:r>
+            <w:r>
+              <w:rPr>
+                <w:lang w:val="fr-CH"/>
+              </w:rPr>
+              <w:t>0</w:t>
+            </w:r>
+          </w:p>
+        </w:tc>
+        <w:tc>
+          <w:tcPr>
+            <w:tcW w:w="2694" w:type="dxa"/>
+            <w:tcBorders>
+              <w:top w:val="single" w:sz="4" w:space="0" w:color="auto"/>
+              <w:left w:val="single" w:sz="4" w:space="0" w:color="auto"/>
+              <w:bottom w:val="single" w:sz="4" w:space="0" w:color="auto"/>
+              <w:right w:val="single" w:sz="4" w:space="0" w:color="auto"/>
+            </w:tcBorders>
+          </w:tcPr>
+          <w:p>
+            <w:pPr>
+              <w:pStyle w:val="AbsatzTab12Pt1-1Kur"/>
+              <w:rPr>
+                <w:lang w:val="fr-CH"/>
+              </w:rPr>
+            </w:pPr>
+            <w:r>
+              <w:rPr>
+                <w:lang w:val="fr-CH"/>
+              </w:rPr>
+              <w:t>API Sécurisée</w:t>
+            </w:r>
+          </w:p>
+        </w:tc>
+        <w:tc>
+          <w:tcPr>
+            <w:tcW w:w="5953" w:type="dxa"/>
+            <w:tcBorders>
+              <w:top w:val="single" w:sz="4" w:space="0" w:color="auto"/>
+              <w:left w:val="single" w:sz="4" w:space="0" w:color="auto"/>
+              <w:bottom w:val="single" w:sz="4" w:space="0" w:color="auto"/>
+              <w:right w:val="single" w:sz="4" w:space="0" w:color="auto"/>
+            </w:tcBorders>
+          </w:tcPr>
+          <w:p>
+            <w:pPr>
+              <w:pStyle w:val="AbsatzTab12Pt1-1Kur"/>
+              <w:rPr>
+                <w:lang w:val="fr-CH"/>
+              </w:rPr>
+            </w:pPr>
+          </w:p>
+        </w:tc>
+      </w:tr>
+      <w:tr>
+        <w:trPr>
+          <w:trHeight w:val="425"/>
+        </w:trPr>
+        <w:tc>
+          <w:tcPr>
+            <w:tcW w:w="567" w:type="dxa"/>
+            <w:tcBorders>
+              <w:top w:val="single" w:sz="4" w:space="0" w:color="auto"/>
+              <w:left w:val="single" w:sz="4" w:space="0" w:color="auto"/>
+              <w:bottom w:val="single" w:sz="4" w:space="0" w:color="auto"/>
+              <w:right w:val="single" w:sz="4" w:space="0" w:color="auto"/>
+            </w:tcBorders>
+          </w:tcPr>
+          <w:p>
+            <w:pPr>
+              <w:pStyle w:val="AbsatzTab12Pt1-1Kur"/>
+              <w:rPr>
+                <w:lang w:val="fr-CH"/>
+              </w:rPr>
+            </w:pPr>
+            <w:r>
+              <w:rPr>
+                <w:lang w:val="fr-CH"/>
+              </w:rPr>
+              <w:t>1</w:t>
+            </w:r>
+            <w:r>
+              <w:rPr>
+                <w:lang w:val="fr-CH"/>
+              </w:rPr>
+              <w:t>1</w:t>
+            </w:r>
+          </w:p>
+        </w:tc>
+        <w:tc>
+          <w:tcPr>
+            <w:tcW w:w="2694" w:type="dxa"/>
+            <w:tcBorders>
+              <w:top w:val="single" w:sz="4" w:space="0" w:color="auto"/>
+              <w:left w:val="single" w:sz="4" w:space="0" w:color="auto"/>
+              <w:bottom w:val="single" w:sz="4" w:space="0" w:color="auto"/>
+              <w:right w:val="single" w:sz="4" w:space="0" w:color="auto"/>
+            </w:tcBorders>
+          </w:tcPr>
+          <w:p>
+            <w:pPr>
+              <w:pStyle w:val="AbsatzTab12Pt1-1Kur"/>
+              <w:rPr>
+                <w:lang w:val="fr-CH"/>
+              </w:rPr>
+            </w:pPr>
+            <w:r>
+              <w:rPr>
+                <w:lang w:val="fr-CH"/>
+              </w:rPr>
+              <w:t>Compte externes</w:t>
+            </w:r>
+          </w:p>
+        </w:tc>
+        <w:tc>
+          <w:tcPr>
+            <w:tcW w:w="5953" w:type="dxa"/>
+            <w:tcBorders>
+              <w:top w:val="single" w:sz="4" w:space="0" w:color="auto"/>
+              <w:left w:val="single" w:sz="4" w:space="0" w:color="auto"/>
+              <w:bottom w:val="single" w:sz="4" w:space="0" w:color="auto"/>
+              <w:right w:val="single" w:sz="4" w:space="0" w:color="auto"/>
+            </w:tcBorders>
+          </w:tcPr>
+          <w:p>
+            <w:pPr>
+              <w:pStyle w:val="AbsatzTab12Pt1-1Kur"/>
+              <w:rPr>
+                <w:lang w:val="fr-CH"/>
+              </w:rPr>
+            </w:pPr>
+          </w:p>
+        </w:tc>
+      </w:tr>
     </w:tbl>
     <w:p>
       <w:pPr>
@@ -6815,8 +6974,8 @@
           <w:lang w:val="fr-CH"/>
         </w:rPr>
       </w:pPr>
-      <w:bookmarkStart w:id="24" w:name="_Toc492985903"/>
-      <w:bookmarkStart w:id="25" w:name="_Toc26944016"/>
+      <w:bookmarkStart w:id="23" w:name="_Toc492985903"/>
+      <w:bookmarkStart w:id="24" w:name="_Toc26944016"/>
       <w:r>
         <w:rPr>
           <w:lang w:val="fr-CH"/>
@@ -6877,14 +7036,14 @@
         </w:rPr>
         <w:tab/>
       </w:r>
+      <w:bookmarkEnd w:id="23"/>
+      <w:r>
+        <w:rPr>
+          <w:lang w:val="fr-CH"/>
+        </w:rPr>
+        <w:t>Couverture du test</w:t>
+      </w:r>
       <w:bookmarkEnd w:id="24"/>
-      <w:r>
-        <w:rPr>
-          <w:lang w:val="fr-CH"/>
-        </w:rPr>
-        <w:t>Couverture du test</w:t>
-      </w:r>
-      <w:bookmarkEnd w:id="25"/>
     </w:p>
     <w:p>
       <w:pPr>
@@ -6893,29 +7052,14 @@
           <w:lang w:val="fr-CH"/>
         </w:rPr>
       </w:pPr>
-      <w:bookmarkStart w:id="26" w:name="_Toc26943996"/>
-      <w:r>
-        <w:rPr>
-          <w:lang w:val="fr-CH"/>
-        </w:rPr>
-        <w:lastRenderedPageBreak/>
+      <w:bookmarkStart w:id="25" w:name="_Toc26943996"/>
+      <w:r>
+        <w:rPr>
+          <w:lang w:val="fr-CH"/>
+        </w:rPr>
         <w:t>Évaluation des objectifs et couverture du test</w:t>
       </w:r>
-      <w:bookmarkEnd w:id="26"/>
-    </w:p>
-    <w:p>
-      <w:pPr>
-        <w:pStyle w:val="Absatz"/>
-        <w:rPr>
-          <w:lang w:val="fr-CH"/>
-        </w:rPr>
-      </w:pPr>
-      <w:r>
-        <w:rPr>
-          <w:lang w:val="fr-CH"/>
-        </w:rPr>
-        <w:t>N/A</w:t>
-      </w:r>
+      <w:bookmarkEnd w:id="25"/>
     </w:p>
     <w:p>
       <w:pPr>
@@ -6929,14 +7073,14 @@
           <w:lang w:val="fr-CH"/>
         </w:rPr>
       </w:pPr>
-      <w:bookmarkStart w:id="27" w:name="_Toc26943997"/>
+      <w:bookmarkStart w:id="26" w:name="_Toc26943997"/>
       <w:r>
         <w:rPr>
           <w:lang w:val="fr-CH"/>
         </w:rPr>
         <w:t>Cadre de test</w:t>
       </w:r>
-      <w:bookmarkEnd w:id="27"/>
+      <w:bookmarkEnd w:id="26"/>
     </w:p>
     <w:p>
       <w:pPr>
@@ -6949,14 +7093,14 @@
           <w:lang w:val="fr-CH"/>
         </w:rPr>
       </w:pPr>
-      <w:bookmarkStart w:id="28" w:name="_Toc26943998"/>
+      <w:bookmarkStart w:id="27" w:name="_Toc26943998"/>
       <w:r>
         <w:rPr>
           <w:lang w:val="fr-CH"/>
         </w:rPr>
         <w:t>Conditions du test</w:t>
       </w:r>
-      <w:bookmarkEnd w:id="28"/>
+      <w:bookmarkEnd w:id="27"/>
     </w:p>
     <w:p>
       <w:pPr>
@@ -7025,14 +7169,14 @@
           <w:lang w:val="fr-CH"/>
         </w:rPr>
       </w:pPr>
-      <w:bookmarkStart w:id="29" w:name="_Toc26943999"/>
+      <w:bookmarkStart w:id="28" w:name="_Toc26943999"/>
       <w:r>
         <w:rPr>
           <w:lang w:val="fr-CH"/>
         </w:rPr>
         <w:t>Classification des défauts</w:t>
       </w:r>
-      <w:bookmarkEnd w:id="29"/>
+      <w:bookmarkEnd w:id="28"/>
     </w:p>
     <w:p>
       <w:pPr>
@@ -7041,7 +7185,7 @@
           <w:lang w:val="fr-CH"/>
         </w:rPr>
       </w:pPr>
-      <w:bookmarkStart w:id="30" w:name="_Toc493855146"/>
+      <w:bookmarkStart w:id="29" w:name="_Toc493855146"/>
       <w:r>
         <w:rPr>
           <w:lang w:val="fr-CH"/>
@@ -7107,8 +7251,8 @@
                 <w:lang w:val="fr-CH"/>
               </w:rPr>
             </w:pPr>
-            <w:bookmarkStart w:id="31" w:name="_Toc527992852"/>
-            <w:bookmarkStart w:id="32" w:name="_Toc533792381"/>
+            <w:bookmarkStart w:id="30" w:name="_Toc527992852"/>
+            <w:bookmarkStart w:id="31" w:name="_Toc533792381"/>
             <w:r>
               <w:rPr>
                 <w:lang w:val="fr-CH"/>
@@ -7667,7 +7811,7 @@
           <w:lang w:val="fr-CH"/>
         </w:rPr>
       </w:pPr>
-      <w:bookmarkStart w:id="33" w:name="_Toc26944017"/>
+      <w:bookmarkStart w:id="32" w:name="_Toc26944017"/>
       <w:r>
         <w:rPr>
           <w:lang w:val="fr-CH"/>
@@ -7728,15 +7872,15 @@
         </w:rPr>
         <w:tab/>
       </w:r>
+      <w:bookmarkEnd w:id="30"/>
       <w:bookmarkEnd w:id="31"/>
+      <w:r>
+        <w:rPr>
+          <w:lang w:val="fr-CH"/>
+        </w:rPr>
+        <w:t>Catégories de défauts</w:t>
+      </w:r>
       <w:bookmarkEnd w:id="32"/>
-      <w:r>
-        <w:rPr>
-          <w:lang w:val="fr-CH"/>
-        </w:rPr>
-        <w:t>Catégories de défauts</w:t>
-      </w:r>
-      <w:bookmarkEnd w:id="33"/>
     </w:p>
     <w:p>
       <w:pPr>
@@ -7777,6 +7921,7 @@
         <w:rPr>
           <w:lang w:val="fr-CH"/>
         </w:rPr>
+        <w:lastRenderedPageBreak/>
         <w:t>En revanche, si des défauts de la catégorie 4 sont constatés, la réception du système/produit ne peut être effectuée et le mandataire doit immédiatement prendre des mesures pour supprimer ces défauts. Il doit en outre initier une nouvelle réception.</w:t>
       </w:r>
     </w:p>
@@ -7791,16 +7936,15 @@
           <w:lang w:val="fr-CH"/>
         </w:rPr>
       </w:pPr>
-      <w:bookmarkStart w:id="34" w:name="_Toc26944000"/>
-      <w:bookmarkEnd w:id="30"/>
-      <w:r>
-        <w:rPr>
-          <w:lang w:val="fr-CH"/>
-        </w:rPr>
-        <w:lastRenderedPageBreak/>
+      <w:bookmarkStart w:id="33" w:name="_Toc26944000"/>
+      <w:bookmarkEnd w:id="29"/>
+      <w:r>
+        <w:rPr>
+          <w:lang w:val="fr-CH"/>
+        </w:rPr>
         <w:t>Conditions de début et d’arrêt</w:t>
       </w:r>
-      <w:bookmarkEnd w:id="34"/>
+      <w:bookmarkEnd w:id="33"/>
     </w:p>
     <w:p>
       <w:pPr>
@@ -7868,21 +8012,21 @@
           <w:lang w:val="fr-CH"/>
         </w:rPr>
       </w:pPr>
-      <w:bookmarkStart w:id="35" w:name="_Toc493855147"/>
+      <w:bookmarkStart w:id="34" w:name="_Toc493855147"/>
       <w:r>
         <w:rPr>
           <w:lang w:val="fr-CH"/>
         </w:rPr>
         <w:t xml:space="preserve"> </w:t>
       </w:r>
-      <w:bookmarkStart w:id="36" w:name="_Toc26944001"/>
+      <w:bookmarkStart w:id="35" w:name="_Toc26944001"/>
       <w:r>
         <w:rPr>
           <w:lang w:val="fr-CH"/>
         </w:rPr>
         <w:t>Environnement de test</w:t>
       </w:r>
-      <w:bookmarkEnd w:id="36"/>
+      <w:bookmarkEnd w:id="35"/>
     </w:p>
     <w:p>
       <w:pPr>
@@ -7952,15 +8096,15 @@
           <w:lang w:val="fr-CH"/>
         </w:rPr>
       </w:pPr>
-      <w:bookmarkStart w:id="37" w:name="_Toc26944002"/>
-      <w:bookmarkEnd w:id="35"/>
+      <w:bookmarkStart w:id="36" w:name="_Toc26944002"/>
+      <w:bookmarkEnd w:id="34"/>
       <w:r>
         <w:rPr>
           <w:lang w:val="fr-CH"/>
         </w:rPr>
         <w:t>Infrastructure de test</w:t>
       </w:r>
-      <w:bookmarkEnd w:id="37"/>
+      <w:bookmarkEnd w:id="36"/>
     </w:p>
     <w:p>
       <w:pPr>
@@ -7973,14 +8117,14 @@
           <w:lang w:val="fr-CH"/>
         </w:rPr>
       </w:pPr>
-      <w:bookmarkStart w:id="38" w:name="_Toc26944003"/>
+      <w:bookmarkStart w:id="37" w:name="_Toc26944003"/>
       <w:r>
         <w:rPr>
           <w:lang w:val="fr-CH"/>
         </w:rPr>
         <w:t>Système de test</w:t>
       </w:r>
-      <w:bookmarkEnd w:id="38"/>
+      <w:bookmarkEnd w:id="37"/>
     </w:p>
     <w:p>
       <w:pPr>
@@ -8039,14 +8183,14 @@
           <w:lang w:val="fr-CH"/>
         </w:rPr>
       </w:pPr>
-      <w:bookmarkStart w:id="39" w:name="_Toc26944004"/>
+      <w:bookmarkStart w:id="38" w:name="_Toc26944004"/>
       <w:r>
         <w:rPr>
           <w:lang w:val="fr-CH"/>
         </w:rPr>
         <w:t>Données de test</w:t>
       </w:r>
-      <w:bookmarkEnd w:id="39"/>
+      <w:bookmarkEnd w:id="38"/>
     </w:p>
     <w:p>
       <w:pPr>
@@ -8087,14 +8231,14 @@
           <w:lang w:val="fr-CH"/>
         </w:rPr>
       </w:pPr>
-      <w:bookmarkStart w:id="40" w:name="_Toc26944005"/>
+      <w:bookmarkStart w:id="39" w:name="_Toc26944005"/>
       <w:r>
         <w:rPr>
           <w:lang w:val="fr-CH"/>
         </w:rPr>
         <w:t>Utilitaires de test</w:t>
       </w:r>
-      <w:bookmarkEnd w:id="40"/>
+      <w:bookmarkEnd w:id="39"/>
     </w:p>
     <w:p>
       <w:pPr>
@@ -8198,15 +8342,16 @@
           <w:lang w:val="fr-CH"/>
         </w:rPr>
       </w:pPr>
-      <w:bookmarkStart w:id="41" w:name="_Toc26944006"/>
-      <w:bookmarkStart w:id="42" w:name="_Toc493855151"/>
-      <w:r>
-        <w:rPr>
-          <w:lang w:val="fr-CH"/>
-        </w:rPr>
+      <w:bookmarkStart w:id="40" w:name="_Toc26944006"/>
+      <w:bookmarkStart w:id="41" w:name="_Toc493855151"/>
+      <w:r>
+        <w:rPr>
+          <w:lang w:val="fr-CH"/>
+        </w:rPr>
+        <w:lastRenderedPageBreak/>
         <w:t>Organisation des tests</w:t>
       </w:r>
-      <w:bookmarkEnd w:id="41"/>
+      <w:bookmarkEnd w:id="40"/>
     </w:p>
     <w:p>
       <w:pPr>
@@ -8234,16 +8379,15 @@
           <w:lang w:val="fr-CH"/>
         </w:rPr>
       </w:pPr>
-      <w:bookmarkStart w:id="43" w:name="_Toc26944007"/>
+      <w:bookmarkStart w:id="42" w:name="_Toc26944007"/>
+      <w:bookmarkEnd w:id="41"/>
+      <w:r>
+        <w:rPr>
+          <w:lang w:val="fr-CH"/>
+        </w:rPr>
+        <w:t>Description des cas de test</w:t>
+      </w:r>
       <w:bookmarkEnd w:id="42"/>
-      <w:r>
-        <w:rPr>
-          <w:lang w:val="fr-CH"/>
-        </w:rPr>
-        <w:lastRenderedPageBreak/>
-        <w:t>Description des cas de test</w:t>
-      </w:r>
-      <w:bookmarkEnd w:id="43"/>
     </w:p>
     <w:p>
       <w:pPr>
@@ -8673,8 +8817,8 @@
           <w:lang w:val="fr-CH"/>
         </w:rPr>
       </w:pPr>
-      <w:bookmarkStart w:id="44" w:name="_Toc492985905"/>
-      <w:bookmarkStart w:id="45" w:name="_Toc26944018"/>
+      <w:bookmarkStart w:id="43" w:name="_Toc492985905"/>
+      <w:bookmarkStart w:id="44" w:name="_Toc26944018"/>
     </w:p>
     <w:tbl>
       <w:tblPr>
@@ -9195,6 +9339,7 @@
               <w:rPr>
                 <w:lang w:val="fr-CH"/>
               </w:rPr>
+              <w:lastRenderedPageBreak/>
               <w:t>ID / Désignation</w:t>
             </w:r>
           </w:p>
@@ -9441,7 +9586,6 @@
               <w:rPr>
                 <w:lang w:val="fr-CH"/>
               </w:rPr>
-              <w:lastRenderedPageBreak/>
               <w:t>Étapes du test</w:t>
             </w:r>
           </w:p>
@@ -10478,6 +10622,7 @@
               <w:rPr>
                 <w:lang w:val="fr-CH"/>
               </w:rPr>
+              <w:lastRenderedPageBreak/>
               <w:t>ID / Désignation</w:t>
             </w:r>
           </w:p>
@@ -10744,7 +10889,6 @@
               <w:rPr>
                 <w:lang w:val="fr-CH"/>
               </w:rPr>
-              <w:lastRenderedPageBreak/>
               <w:t>Etape 2 : Sur la page d’accueil il doit voir un ou plusieurs profils en fonction de sa formule d’adhésion.</w:t>
             </w:r>
           </w:p>
@@ -10776,7 +10920,6 @@
               <w:rPr>
                 <w:lang w:val="fr-CH"/>
               </w:rPr>
-              <w:lastRenderedPageBreak/>
               <w:t>Résultat attendu</w:t>
             </w:r>
           </w:p>
@@ -11668,6 +11811,7 @@
               <w:rPr>
                 <w:lang w:val="fr-CH"/>
               </w:rPr>
+              <w:lastRenderedPageBreak/>
               <w:t>ID / Désignation</w:t>
             </w:r>
           </w:p>
@@ -11912,7 +12056,6 @@
               <w:rPr>
                 <w:lang w:val="fr-CH"/>
               </w:rPr>
-              <w:lastRenderedPageBreak/>
               <w:t>Étapes du test</w:t>
             </w:r>
           </w:p>
@@ -13142,6 +13285,7 @@
               <w:rPr>
                 <w:lang w:val="fr-CH"/>
               </w:rPr>
+              <w:lastRenderedPageBreak/>
               <w:t>Condition préalable au test</w:t>
             </w:r>
           </w:p>
@@ -13239,7 +13383,6 @@
               <w:rPr>
                 <w:lang w:val="fr-CH"/>
               </w:rPr>
-              <w:lastRenderedPageBreak/>
               <w:t>Etape 2 : Le système envoie une notification à l’utilisateur pour l’informer qu’il est bien inscrit à la newsletter.</w:t>
             </w:r>
           </w:p>
@@ -13285,7 +13428,6 @@
               <w:rPr>
                 <w:lang w:val="fr-CH"/>
               </w:rPr>
-              <w:lastRenderedPageBreak/>
               <w:t>Résultat attendu</w:t>
             </w:r>
           </w:p>
@@ -14271,6 +14413,7 @@
               <w:rPr>
                 <w:lang w:val="fr-CH"/>
               </w:rPr>
+              <w:lastRenderedPageBreak/>
               <w:t>ID / Désignation</w:t>
             </w:r>
           </w:p>
@@ -14515,7 +14658,6 @@
               <w:rPr>
                 <w:lang w:val="fr-CH"/>
               </w:rPr>
-              <w:lastRenderedPageBreak/>
               <w:t>Étapes du test</w:t>
             </w:r>
           </w:p>
@@ -15655,6 +15797,7 @@
               <w:rPr>
                 <w:lang w:val="fr-CH"/>
               </w:rPr>
+              <w:lastRenderedPageBreak/>
               <w:t>Condition préalable au test</w:t>
             </w:r>
           </w:p>
@@ -15766,7 +15909,6 @@
               <w:rPr>
                 <w:lang w:val="fr-CH"/>
               </w:rPr>
-              <w:lastRenderedPageBreak/>
               <w:t>Etape 3 : Le bot doit filtrer plusieurs types de message.</w:t>
             </w:r>
           </w:p>
@@ -15798,7 +15940,6 @@
               <w:rPr>
                 <w:lang w:val="fr-CH"/>
               </w:rPr>
-              <w:lastRenderedPageBreak/>
               <w:t>Résultat attendu</w:t>
             </w:r>
           </w:p>
@@ -16744,6 +16885,7 @@
               <w:rPr>
                 <w:lang w:val="fr-CH"/>
               </w:rPr>
+              <w:lastRenderedPageBreak/>
               <w:t>ID / Désignation</w:t>
             </w:r>
           </w:p>
@@ -16996,7 +17138,6 @@
               <w:rPr>
                 <w:lang w:val="fr-CH"/>
               </w:rPr>
-              <w:lastRenderedPageBreak/>
               <w:t>Étapes du test</w:t>
             </w:r>
           </w:p>
@@ -17108,13 +17249,471 @@
         </w:rPr>
       </w:pPr>
     </w:p>
+    <w:tbl>
+      <w:tblPr>
+        <w:tblW w:w="9214" w:type="dxa"/>
+        <w:tblInd w:w="-5" w:type="dxa"/>
+        <w:tblBorders>
+          <w:top w:val="single" w:sz="4" w:space="0" w:color="auto"/>
+          <w:left w:val="single" w:sz="4" w:space="0" w:color="auto"/>
+          <w:bottom w:val="single" w:sz="4" w:space="0" w:color="auto"/>
+          <w:right w:val="single" w:sz="4" w:space="0" w:color="auto"/>
+          <w:insideH w:val="single" w:sz="4" w:space="0" w:color="auto"/>
+          <w:insideV w:val="single" w:sz="4" w:space="0" w:color="auto"/>
+        </w:tblBorders>
+        <w:tblLayout w:type="fixed"/>
+        <w:tblLook w:val="04A0" w:firstRow="1" w:lastRow="0" w:firstColumn="1" w:lastColumn="0" w:noHBand="0" w:noVBand="1"/>
+      </w:tblPr>
+      <w:tblGrid>
+        <w:gridCol w:w="2268"/>
+        <w:gridCol w:w="1134"/>
+        <w:gridCol w:w="2906"/>
+        <w:gridCol w:w="2906"/>
+      </w:tblGrid>
+      <w:tr>
+        <w:trPr>
+          <w:trHeight w:val="425"/>
+          <w:tblHeader/>
+        </w:trPr>
+        <w:tc>
+          <w:tcPr>
+            <w:tcW w:w="2268" w:type="dxa"/>
+            <w:tcBorders>
+              <w:top w:val="single" w:sz="4" w:space="0" w:color="auto"/>
+              <w:left w:val="single" w:sz="4" w:space="0" w:color="auto"/>
+              <w:bottom w:val="single" w:sz="4" w:space="0" w:color="auto"/>
+              <w:right w:val="single" w:sz="4" w:space="0" w:color="auto"/>
+            </w:tcBorders>
+            <w:shd w:val="clear" w:color="auto" w:fill="D9D9D9"/>
+            <w:hideMark/>
+          </w:tcPr>
+          <w:p>
+            <w:pPr>
+              <w:pStyle w:val="AbsatzTab12PtTitel"/>
+              <w:rPr>
+                <w:lang w:val="fr-CH"/>
+              </w:rPr>
+            </w:pPr>
+            <w:r>
+              <w:rPr>
+                <w:lang w:val="fr-CH"/>
+              </w:rPr>
+              <w:t>ID / Désignation</w:t>
+            </w:r>
+          </w:p>
+        </w:tc>
+        <w:tc>
+          <w:tcPr>
+            <w:tcW w:w="1134" w:type="dxa"/>
+            <w:tcBorders>
+              <w:top w:val="single" w:sz="4" w:space="0" w:color="auto"/>
+              <w:left w:val="single" w:sz="4" w:space="0" w:color="auto"/>
+              <w:bottom w:val="single" w:sz="4" w:space="0" w:color="auto"/>
+              <w:right w:val="single" w:sz="4" w:space="0" w:color="auto"/>
+            </w:tcBorders>
+            <w:shd w:val="clear" w:color="auto" w:fill="auto"/>
+            <w:hideMark/>
+          </w:tcPr>
+          <w:p>
+            <w:pPr>
+              <w:pStyle w:val="AbsatzTab12Pt1-1Kur"/>
+              <w:rPr>
+                <w:lang w:val="fr-CH"/>
+              </w:rPr>
+            </w:pPr>
+            <w:r>
+              <w:rPr>
+                <w:lang w:val="fr-CH"/>
+              </w:rPr>
+              <w:t>T-02</w:t>
+            </w:r>
+            <w:r>
+              <w:rPr>
+                <w:lang w:val="fr-CH"/>
+              </w:rPr>
+              <w:t>2</w:t>
+            </w:r>
+          </w:p>
+        </w:tc>
+        <w:tc>
+          <w:tcPr>
+            <w:tcW w:w="2906" w:type="dxa"/>
+            <w:tcBorders>
+              <w:top w:val="single" w:sz="4" w:space="0" w:color="auto"/>
+              <w:left w:val="single" w:sz="4" w:space="0" w:color="auto"/>
+              <w:bottom w:val="single" w:sz="4" w:space="0" w:color="auto"/>
+              <w:right w:val="single" w:sz="4" w:space="0" w:color="auto"/>
+            </w:tcBorders>
+            <w:shd w:val="clear" w:color="auto" w:fill="auto"/>
+            <w:hideMark/>
+          </w:tcPr>
+          <w:p>
+            <w:pPr>
+              <w:pStyle w:val="AbsatzTab12Pt1-1Kur"/>
+              <w:rPr>
+                <w:lang w:val="fr-CH"/>
+              </w:rPr>
+            </w:pPr>
+            <w:r>
+              <w:rPr>
+                <w:lang w:val="fr-CH"/>
+              </w:rPr>
+              <w:t xml:space="preserve">A21 - Le test est réussi quand on peut </w:t>
+            </w:r>
+            <w:r>
+              <w:rPr>
+                <w:lang w:val="fr-CH"/>
+              </w:rPr>
+              <w:t>utiliser ID4 avec une application API et un client</w:t>
+            </w:r>
+          </w:p>
+        </w:tc>
+        <w:tc>
+          <w:tcPr>
+            <w:tcW w:w="2906" w:type="dxa"/>
+            <w:tcBorders>
+              <w:top w:val="single" w:sz="4" w:space="0" w:color="auto"/>
+              <w:left w:val="single" w:sz="4" w:space="0" w:color="auto"/>
+              <w:bottom w:val="single" w:sz="4" w:space="0" w:color="auto"/>
+              <w:right w:val="single" w:sz="4" w:space="0" w:color="auto"/>
+            </w:tcBorders>
+            <w:shd w:val="clear" w:color="auto" w:fill="auto"/>
+          </w:tcPr>
+          <w:p>
+            <w:pPr>
+              <w:pStyle w:val="AbsatzTab12Pt1-1Kur"/>
+              <w:rPr>
+                <w:lang w:val="fr-CH"/>
+              </w:rPr>
+            </w:pPr>
+          </w:p>
+        </w:tc>
+      </w:tr>
+      <w:tr>
+        <w:trPr>
+          <w:trHeight w:val="425"/>
+        </w:trPr>
+        <w:tc>
+          <w:tcPr>
+            <w:tcW w:w="2268" w:type="dxa"/>
+            <w:tcBorders>
+              <w:top w:val="single" w:sz="4" w:space="0" w:color="auto"/>
+              <w:left w:val="single" w:sz="4" w:space="0" w:color="auto"/>
+              <w:bottom w:val="single" w:sz="4" w:space="0" w:color="auto"/>
+              <w:right w:val="single" w:sz="4" w:space="0" w:color="auto"/>
+            </w:tcBorders>
+            <w:shd w:val="clear" w:color="auto" w:fill="D9D9D9" w:themeFill="background1" w:themeFillShade="D9"/>
+            <w:hideMark/>
+          </w:tcPr>
+          <w:p>
+            <w:pPr>
+              <w:pStyle w:val="AbsatzTab12PtTitel"/>
+              <w:rPr>
+                <w:lang w:val="fr-CH"/>
+              </w:rPr>
+            </w:pPr>
+            <w:r>
+              <w:rPr>
+                <w:lang w:val="fr-CH"/>
+              </w:rPr>
+              <w:t>Description</w:t>
+            </w:r>
+          </w:p>
+        </w:tc>
+        <w:tc>
+          <w:tcPr>
+            <w:tcW w:w="6946" w:type="dxa"/>
+            <w:gridSpan w:val="3"/>
+            <w:tcBorders>
+              <w:top w:val="single" w:sz="4" w:space="0" w:color="auto"/>
+              <w:left w:val="single" w:sz="4" w:space="0" w:color="auto"/>
+              <w:bottom w:val="single" w:sz="4" w:space="0" w:color="auto"/>
+              <w:right w:val="single" w:sz="4" w:space="0" w:color="auto"/>
+            </w:tcBorders>
+          </w:tcPr>
+          <w:p>
+            <w:pPr>
+              <w:pStyle w:val="AbsatzTab12Pt1-1Kur"/>
+              <w:rPr>
+                <w:lang w:val="fr-CH"/>
+              </w:rPr>
+            </w:pPr>
+            <w:r>
+              <w:rPr>
+                <w:lang w:val="fr-CH"/>
+              </w:rPr>
+              <w:t>Pouvoir utiliser le système d’authentification de ID4</w:t>
+            </w:r>
+          </w:p>
+        </w:tc>
+      </w:tr>
+      <w:tr>
+        <w:trPr>
+          <w:trHeight w:val="425"/>
+        </w:trPr>
+        <w:tc>
+          <w:tcPr>
+            <w:tcW w:w="2268" w:type="dxa"/>
+            <w:tcBorders>
+              <w:top w:val="single" w:sz="4" w:space="0" w:color="auto"/>
+              <w:left w:val="single" w:sz="4" w:space="0" w:color="auto"/>
+              <w:bottom w:val="single" w:sz="4" w:space="0" w:color="auto"/>
+              <w:right w:val="single" w:sz="4" w:space="0" w:color="auto"/>
+            </w:tcBorders>
+            <w:shd w:val="clear" w:color="auto" w:fill="D9D9D9" w:themeFill="background1" w:themeFillShade="D9"/>
+          </w:tcPr>
+          <w:p>
+            <w:pPr>
+              <w:pStyle w:val="AbsatzTab12PtTitel"/>
+              <w:rPr>
+                <w:lang w:val="fr-CH"/>
+              </w:rPr>
+            </w:pPr>
+            <w:r>
+              <w:rPr>
+                <w:lang w:val="fr-CH"/>
+              </w:rPr>
+              <w:t>Condition préalable au test</w:t>
+            </w:r>
+          </w:p>
+        </w:tc>
+        <w:tc>
+          <w:tcPr>
+            <w:tcW w:w="6946" w:type="dxa"/>
+            <w:gridSpan w:val="3"/>
+            <w:tcBorders>
+              <w:top w:val="single" w:sz="4" w:space="0" w:color="auto"/>
+              <w:left w:val="single" w:sz="4" w:space="0" w:color="auto"/>
+              <w:bottom w:val="single" w:sz="4" w:space="0" w:color="auto"/>
+              <w:right w:val="single" w:sz="4" w:space="0" w:color="auto"/>
+            </w:tcBorders>
+          </w:tcPr>
+          <w:p>
+            <w:pPr>
+              <w:pStyle w:val="AbsatzTab12Pt1-1Kur"/>
+              <w:rPr>
+                <w:lang w:val="fr-CH"/>
+              </w:rPr>
+            </w:pPr>
+            <w:r>
+              <w:rPr>
+                <w:lang w:val="fr-CH"/>
+              </w:rPr>
+              <w:t>Doit être couplé à Identity Framework</w:t>
+            </w:r>
+          </w:p>
+        </w:tc>
+      </w:tr>
+      <w:tr>
+        <w:trPr>
+          <w:trHeight w:val="425"/>
+        </w:trPr>
+        <w:tc>
+          <w:tcPr>
+            <w:tcW w:w="2268" w:type="dxa"/>
+            <w:tcBorders>
+              <w:top w:val="single" w:sz="4" w:space="0" w:color="auto"/>
+              <w:left w:val="single" w:sz="4" w:space="0" w:color="auto"/>
+              <w:bottom w:val="single" w:sz="4" w:space="0" w:color="auto"/>
+              <w:right w:val="single" w:sz="4" w:space="0" w:color="auto"/>
+            </w:tcBorders>
+            <w:shd w:val="clear" w:color="auto" w:fill="D9D9D9" w:themeFill="background1" w:themeFillShade="D9"/>
+          </w:tcPr>
+          <w:p>
+            <w:pPr>
+              <w:pStyle w:val="AbsatzTab12PtTitel"/>
+              <w:rPr>
+                <w:lang w:val="fr-CH"/>
+              </w:rPr>
+            </w:pPr>
+            <w:r>
+              <w:rPr>
+                <w:lang w:val="fr-CH"/>
+              </w:rPr>
+              <w:t>Étapes du test</w:t>
+            </w:r>
+          </w:p>
+        </w:tc>
+        <w:tc>
+          <w:tcPr>
+            <w:tcW w:w="6946" w:type="dxa"/>
+            <w:gridSpan w:val="3"/>
+            <w:tcBorders>
+              <w:top w:val="single" w:sz="4" w:space="0" w:color="auto"/>
+              <w:left w:val="single" w:sz="4" w:space="0" w:color="auto"/>
+              <w:bottom w:val="single" w:sz="4" w:space="0" w:color="auto"/>
+              <w:right w:val="single" w:sz="4" w:space="0" w:color="auto"/>
+            </w:tcBorders>
+          </w:tcPr>
+          <w:p>
+            <w:pPr>
+              <w:pStyle w:val="AbsatzTab12Pt1-1Kur"/>
+              <w:rPr>
+                <w:lang w:val="fr-CH"/>
+              </w:rPr>
+            </w:pPr>
+            <w:r>
+              <w:rPr>
+                <w:lang w:val="fr-CH"/>
+              </w:rPr>
+              <w:t xml:space="preserve">Etape 1 : </w:t>
+            </w:r>
+            <w:r>
+              <w:rPr>
+                <w:lang w:val="fr-CH"/>
+              </w:rPr>
+              <w:t>Lancer l’app ID4</w:t>
+            </w:r>
+          </w:p>
+          <w:p>
+            <w:pPr>
+              <w:pStyle w:val="AbsatzTab12Pt1-1Kur"/>
+              <w:rPr>
+                <w:lang w:val="fr-CH"/>
+              </w:rPr>
+            </w:pPr>
+            <w:r>
+              <w:rPr>
+                <w:lang w:val="fr-CH"/>
+              </w:rPr>
+              <w:t xml:space="preserve">Etape 2 : </w:t>
+            </w:r>
+            <w:r>
+              <w:rPr>
+                <w:lang w:val="fr-CH"/>
+              </w:rPr>
+              <w:t>Lancer l’app API</w:t>
+            </w:r>
+          </w:p>
+          <w:p>
+            <w:pPr>
+              <w:pStyle w:val="AbsatzTab12Pt1-1Kur"/>
+              <w:rPr>
+                <w:lang w:val="fr-CH"/>
+              </w:rPr>
+            </w:pPr>
+            <w:r>
+              <w:rPr>
+                <w:lang w:val="fr-CH"/>
+              </w:rPr>
+              <w:t xml:space="preserve">Etape </w:t>
+            </w:r>
+            <w:r>
+              <w:rPr>
+                <w:lang w:val="fr-CH"/>
+              </w:rPr>
+              <w:t>3</w:t>
+            </w:r>
+            <w:r>
+              <w:rPr>
+                <w:lang w:val="fr-CH"/>
+              </w:rPr>
+              <w:t xml:space="preserve"> : Lancer l’app </w:t>
+            </w:r>
+            <w:r>
+              <w:rPr>
+                <w:lang w:val="fr-CH"/>
+              </w:rPr>
+              <w:t>MVC (client)</w:t>
+            </w:r>
+          </w:p>
+          <w:p>
+            <w:pPr>
+              <w:pStyle w:val="AbsatzTab12Pt1-1Kur"/>
+              <w:rPr>
+                <w:lang w:val="fr-CH"/>
+              </w:rPr>
+            </w:pPr>
+            <w:r>
+              <w:rPr>
+                <w:lang w:val="fr-CH"/>
+              </w:rPr>
+              <w:t>Etape 4 : Vérifier que tout fonctionne entre les applications.</w:t>
+            </w:r>
+          </w:p>
+        </w:tc>
+      </w:tr>
+      <w:tr>
+        <w:trPr>
+          <w:trHeight w:val="425"/>
+        </w:trPr>
+        <w:tc>
+          <w:tcPr>
+            <w:tcW w:w="2268" w:type="dxa"/>
+            <w:tcBorders>
+              <w:top w:val="single" w:sz="4" w:space="0" w:color="auto"/>
+              <w:left w:val="single" w:sz="4" w:space="0" w:color="auto"/>
+              <w:bottom w:val="single" w:sz="4" w:space="0" w:color="auto"/>
+              <w:right w:val="single" w:sz="4" w:space="0" w:color="auto"/>
+            </w:tcBorders>
+            <w:shd w:val="clear" w:color="auto" w:fill="D9D9D9" w:themeFill="background1" w:themeFillShade="D9"/>
+          </w:tcPr>
+          <w:p>
+            <w:pPr>
+              <w:pStyle w:val="AbsatzTab12PtTitel"/>
+              <w:rPr>
+                <w:lang w:val="fr-CH"/>
+              </w:rPr>
+            </w:pPr>
+            <w:r>
+              <w:rPr>
+                <w:lang w:val="fr-CH"/>
+              </w:rPr>
+              <w:t>Résultat attendu</w:t>
+            </w:r>
+          </w:p>
+        </w:tc>
+        <w:tc>
+          <w:tcPr>
+            <w:tcW w:w="6946" w:type="dxa"/>
+            <w:gridSpan w:val="3"/>
+            <w:tcBorders>
+              <w:top w:val="single" w:sz="4" w:space="0" w:color="auto"/>
+              <w:left w:val="single" w:sz="4" w:space="0" w:color="auto"/>
+              <w:bottom w:val="single" w:sz="4" w:space="0" w:color="auto"/>
+              <w:right w:val="single" w:sz="4" w:space="0" w:color="auto"/>
+            </w:tcBorders>
+          </w:tcPr>
+          <w:p>
+            <w:pPr>
+              <w:pStyle w:val="AbsatzTab12Pt1-1Kur"/>
+              <w:rPr>
+                <w:lang w:val="fr-CH"/>
+              </w:rPr>
+            </w:pPr>
+            <w:r>
+              <w:rPr>
+                <w:lang w:val="fr-CH"/>
+              </w:rPr>
+              <w:t>L’authentification doit fonctionner en développement comme en production</w:t>
+            </w:r>
+          </w:p>
+        </w:tc>
+      </w:tr>
+    </w:tbl>
     <w:p>
       <w:pPr>
+        <w:pStyle w:val="Absatz"/>
+        <w:rPr>
+          <w:lang w:val="fr-CH"/>
+        </w:rPr>
+      </w:pPr>
+    </w:p>
+    <w:p>
+      <w:pPr>
         <w:pStyle w:val="Lgende"/>
         <w:rPr>
           <w:lang w:val="fr-CH"/>
         </w:rPr>
       </w:pPr>
+    </w:p>
+    <w:p>
+      <w:pPr>
+        <w:pStyle w:val="Lgende"/>
+        <w:rPr>
+          <w:lang w:val="fr-CH"/>
+        </w:rPr>
+      </w:pPr>
       <w:r>
         <w:rPr>
           <w:lang w:val="fr-CH"/>
@@ -17175,14 +17774,14 @@
         </w:rPr>
         <w:tab/>
       </w:r>
+      <w:bookmarkEnd w:id="43"/>
+      <w:r>
+        <w:rPr>
+          <w:lang w:val="fr-CH"/>
+        </w:rPr>
+        <w:t>Description des cas de test</w:t>
+      </w:r>
       <w:bookmarkEnd w:id="44"/>
-      <w:r>
-        <w:rPr>
-          <w:lang w:val="fr-CH"/>
-        </w:rPr>
-        <w:t>Description des cas de test</w:t>
-      </w:r>
-      <w:bookmarkEnd w:id="45"/>
     </w:p>
     <w:p>
       <w:pPr>
@@ -17204,14 +17803,14 @@
           <w:lang w:val="fr-CH"/>
         </w:rPr>
       </w:pPr>
-      <w:bookmarkStart w:id="46" w:name="_Toc26944008"/>
+      <w:bookmarkStart w:id="45" w:name="_Toc26944008"/>
       <w:r>
         <w:rPr>
           <w:lang w:val="fr-CH"/>
         </w:rPr>
         <w:t>Plan des tests</w:t>
       </w:r>
-      <w:bookmarkEnd w:id="46"/>
+      <w:bookmarkEnd w:id="45"/>
       <w:r>
         <w:rPr>
           <w:lang w:val="fr-CH"/>
@@ -17695,6 +18294,8 @@
               </w:rPr>
               <w:t>Suppression de compte</w:t>
             </w:r>
+            <w:bookmarkStart w:id="46" w:name="_GoBack"/>
+            <w:bookmarkEnd w:id="46"/>
           </w:p>
         </w:tc>
         <w:tc>
@@ -18038,6 +18639,12 @@
                 <w:lang w:val="fr-CH"/>
               </w:rPr>
             </w:pPr>
+            <w:r>
+              <w:rPr>
+                <w:lang w:val="fr-CH"/>
+              </w:rPr>
+              <w:t>6</w:t>
+            </w:r>
           </w:p>
         </w:tc>
         <w:tc>
@@ -18057,6 +18664,34 @@
                 <w:lang w:val="fr-CH"/>
               </w:rPr>
             </w:pPr>
+            <w:r>
+              <w:rPr>
+                <w:lang w:val="fr-CH"/>
+              </w:rPr>
+              <w:t xml:space="preserve">Mise en place de Identity server 4 avec </w:t>
+            </w:r>
+            <w:proofErr w:type="spellStart"/>
+            <w:r>
+              <w:rPr>
+                <w:lang w:val="fr-CH"/>
+              </w:rPr>
+              <w:t>identity</w:t>
+            </w:r>
+            <w:proofErr w:type="spellEnd"/>
+            <w:r>
+              <w:rPr>
+                <w:lang w:val="fr-CH"/>
+              </w:rPr>
+              <w:t xml:space="preserve"> </w:t>
+            </w:r>
+            <w:proofErr w:type="spellStart"/>
+            <w:r>
+              <w:rPr>
+                <w:lang w:val="fr-CH"/>
+              </w:rPr>
+              <w:t>framework</w:t>
+            </w:r>
+            <w:proofErr w:type="spellEnd"/>
           </w:p>
         </w:tc>
         <w:tc>
@@ -18074,6 +18709,12 @@
                 <w:lang w:val="fr-CH"/>
               </w:rPr>
             </w:pPr>
+            <w:r>
+              <w:rPr>
+                <w:lang w:val="fr-CH"/>
+              </w:rPr>
+              <w:t>Tim Allemann</w:t>
+            </w:r>
           </w:p>
         </w:tc>
         <w:tc>
@@ -18108,6 +18749,12 @@
                 <w:lang w:val="fr-CH"/>
               </w:rPr>
             </w:pPr>
+            <w:r>
+              <w:rPr>
+                <w:lang w:val="fr-CH"/>
+              </w:rPr>
+              <w:t>06.04.2020</w:t>
+            </w:r>
           </w:p>
         </w:tc>
       </w:tr>
@@ -27944,12 +28591,12 @@
     <w:rsid w:val="000C3A2E"/>
     <w:rsid w:val="00134611"/>
     <w:rsid w:val="003438D3"/>
-    <w:rsid w:val="0079791E"/>
     <w:rsid w:val="00876906"/>
     <w:rsid w:val="00885EFB"/>
     <w:rsid w:val="008A3EAC"/>
     <w:rsid w:val="00900657"/>
     <w:rsid w:val="00B859B5"/>
+    <w:rsid w:val="00C33DDC"/>
     <w:rsid w:val="00C72233"/>
     <w:rsid w:val="00C75E9F"/>
     <w:rsid w:val="00CA6B35"/>

</xml_diff>

<commit_message>
Maj concept de test 2
</commit_message>
<xml_diff>
--- a/LM_ConceptDeTest.docx
+++ b/LM_ConceptDeTest.docx
@@ -1213,16 +1213,8 @@
         <w:rPr>
           <w:lang w:val="fr-CH"/>
         </w:rPr>
-        <w:t xml:space="preserve">Objectifs mesurables des tests applicables à tous les cas de </w:t>
-      </w:r>
-      <w:proofErr w:type="gramStart"/>
-      <w:r>
-        <w:rPr>
-          <w:lang w:val="fr-CH"/>
-        </w:rPr>
-        <w:t>test:</w:t>
-      </w:r>
-      <w:proofErr w:type="gramEnd"/>
+        <w:t>Objectifs mesurables des tests applicables à tous les cas de test:</w:t>
+      </w:r>
     </w:p>
     <w:p>
       <w:pPr>
@@ -3504,35 +3496,7 @@
               <w:rPr>
                 <w:lang w:val="fr-CH"/>
               </w:rPr>
-              <w:t xml:space="preserve">Le compte doit être validé </w:t>
-            </w:r>
-            <w:proofErr w:type="gramStart"/>
-            <w:r>
-              <w:rPr>
-                <w:lang w:val="fr-CH"/>
-              </w:rPr>
-              <w:t>suite à</w:t>
-            </w:r>
-            <w:proofErr w:type="gramEnd"/>
-            <w:r>
-              <w:rPr>
-                <w:lang w:val="fr-CH"/>
-              </w:rPr>
-              <w:t xml:space="preserve"> la </w:t>
-            </w:r>
-            <w:proofErr w:type="spellStart"/>
-            <w:r>
-              <w:rPr>
-                <w:lang w:val="fr-CH"/>
-              </w:rPr>
-              <w:t>vérificaiton</w:t>
-            </w:r>
-            <w:proofErr w:type="spellEnd"/>
-            <w:r>
-              <w:rPr>
-                <w:lang w:val="fr-CH"/>
-              </w:rPr>
-              <w:t xml:space="preserve"> système</w:t>
+              <w:t>Le compte doit être validé suite à la vérificaiton système</w:t>
             </w:r>
           </w:p>
         </w:tc>
@@ -3581,21 +3545,7 @@
               <w:rPr>
                 <w:lang w:val="fr-CH"/>
               </w:rPr>
-              <w:t xml:space="preserve">* </w:t>
-            </w:r>
-            <w:proofErr w:type="gramStart"/>
-            <w:r>
-              <w:rPr>
-                <w:lang w:val="fr-CH"/>
-              </w:rPr>
-              <w:t>Priorité:</w:t>
-            </w:r>
-            <w:proofErr w:type="gramEnd"/>
-            <w:r>
-              <w:rPr>
-                <w:lang w:val="fr-CH"/>
-              </w:rPr>
-              <w:t xml:space="preserve"> N = nécessaire / 1 = haute, 2 = moyenne, 3 = basse</w:t>
+              <w:t>* Priorité: N = nécessaire / 1 = haute, 2 = moyenne, 3 = basse</w:t>
             </w:r>
           </w:p>
         </w:tc>
@@ -3711,16 +3661,8 @@
         <w:rPr>
           <w:lang w:val="fr-CH"/>
         </w:rPr>
-        <w:t>Pour une procédure de test efficace, il est nécessaire d’élaborer une stratégie de test réfléchie (et éventuellement applicable dans un environnement agile</w:t>
-      </w:r>
-      <w:proofErr w:type="gramStart"/>
-      <w:r>
-        <w:rPr>
-          <w:lang w:val="fr-CH"/>
-        </w:rPr>
-        <w:t>):</w:t>
-      </w:r>
-      <w:proofErr w:type="gramEnd"/>
+        <w:t>Pour une procédure de test efficace, il est nécessaire d’élaborer une stratégie de test réfléchie (et éventuellement applicable dans un environnement agile):</w:t>
+      </w:r>
     </w:p>
     <w:p>
       <w:pPr>
@@ -3849,21 +3791,7 @@
           <w:lang w:val="fr-CH"/>
         </w:rPr>
         <w:lastRenderedPageBreak/>
-        <w:t>Quelles étapes de test existe-t-</w:t>
-      </w:r>
-      <w:proofErr w:type="gramStart"/>
-      <w:r>
-        <w:rPr>
-          <w:lang w:val="fr-CH"/>
-        </w:rPr>
-        <w:t>il?</w:t>
-      </w:r>
-      <w:proofErr w:type="gramEnd"/>
-      <w:r>
-        <w:rPr>
-          <w:lang w:val="fr-CH"/>
-        </w:rPr>
-        <w:t xml:space="preserve"> / À quelle étape de test faut-il </w:t>
+        <w:t xml:space="preserve">Quelles étapes de test existe-t-il? / À quelle étape de test faut-il </w:t>
       </w:r>
       <w:r>
         <w:rPr>
@@ -5224,21 +5152,7 @@
               <w:rPr>
                 <w:lang w:val="fr-CH"/>
               </w:rPr>
-              <w:t xml:space="preserve">L’API doit être sécurisées et on ne doit pas pouvoir accéder aux </w:t>
-            </w:r>
-            <w:proofErr w:type="spellStart"/>
-            <w:r>
-              <w:rPr>
-                <w:lang w:val="fr-CH"/>
-              </w:rPr>
-              <w:t>controllers</w:t>
-            </w:r>
-            <w:proofErr w:type="spellEnd"/>
-            <w:r>
-              <w:rPr>
-                <w:lang w:val="fr-CH"/>
-              </w:rPr>
-              <w:t xml:space="preserve"> sans être authentifié</w:t>
+              <w:t>L’API doit être sécurisées et on ne doit pas pouvoir accéder aux controllers sans être authentifié</w:t>
             </w:r>
           </w:p>
         </w:tc>
@@ -7141,21 +7055,7 @@
         <w:rPr>
           <w:lang w:val="fr-CH"/>
         </w:rPr>
-        <w:t xml:space="preserve">Nous avons pensé demander à Monsieur Braillard et Madame </w:t>
-      </w:r>
-      <w:proofErr w:type="spellStart"/>
-      <w:r>
-        <w:rPr>
-          <w:lang w:val="fr-CH"/>
-        </w:rPr>
-        <w:t>Thirunavukarasu</w:t>
-      </w:r>
-      <w:proofErr w:type="spellEnd"/>
-      <w:r>
-        <w:rPr>
-          <w:lang w:val="fr-CH"/>
-        </w:rPr>
-        <w:t xml:space="preserve"> pour tester notre application.</w:t>
+        <w:t>Nous avons pensé demander à Monsieur Braillard et Madame Thirunavukarasu pour tester notre application.</w:t>
       </w:r>
     </w:p>
     <w:p>
@@ -7479,21 +7379,7 @@
               <w:rPr>
                 <w:lang w:val="fr-CH"/>
               </w:rPr>
-              <w:t xml:space="preserve">Utilisation possible et utilité </w:t>
-            </w:r>
-            <w:proofErr w:type="gramStart"/>
-            <w:r>
-              <w:rPr>
-                <w:lang w:val="fr-CH"/>
-              </w:rPr>
-              <w:t>avérée;</w:t>
-            </w:r>
-            <w:proofErr w:type="gramEnd"/>
-            <w:r>
-              <w:rPr>
-                <w:lang w:val="fr-CH"/>
-              </w:rPr>
-              <w:t xml:space="preserve"> aucun défaut ne devrait survenir</w:t>
+              <w:t>Utilisation possible et utilité avérée; aucun défaut ne devrait survenir</w:t>
             </w:r>
           </w:p>
         </w:tc>
@@ -7573,21 +7459,7 @@
               <w:rPr>
                 <w:lang w:val="fr-CH"/>
               </w:rPr>
-              <w:t xml:space="preserve">Utilisation </w:t>
-            </w:r>
-            <w:proofErr w:type="gramStart"/>
-            <w:r>
-              <w:rPr>
-                <w:lang w:val="fr-CH"/>
-              </w:rPr>
-              <w:t>possible;</w:t>
-            </w:r>
-            <w:proofErr w:type="gramEnd"/>
-            <w:r>
-              <w:rPr>
-                <w:lang w:val="fr-CH"/>
-              </w:rPr>
-              <w:t xml:space="preserve"> l’utilité n’est que légèrement réduite</w:t>
+              <w:t>Utilisation possible; l’utilité n’est que légèrement réduite</w:t>
             </w:r>
           </w:p>
         </w:tc>
@@ -7667,21 +7539,7 @@
               <w:rPr>
                 <w:lang w:val="fr-CH"/>
               </w:rPr>
-              <w:t xml:space="preserve">Utilisation encore </w:t>
-            </w:r>
-            <w:proofErr w:type="gramStart"/>
-            <w:r>
-              <w:rPr>
-                <w:lang w:val="fr-CH"/>
-              </w:rPr>
-              <w:t>possible;</w:t>
-            </w:r>
-            <w:proofErr w:type="gramEnd"/>
-            <w:r>
-              <w:rPr>
-                <w:lang w:val="fr-CH"/>
-              </w:rPr>
-              <w:t xml:space="preserve"> l’utilité est très limitée</w:t>
+              <w:t>Utilisation encore possible; l’utilité est très limitée</w:t>
             </w:r>
           </w:p>
         </w:tc>
@@ -7757,19 +7615,11 @@
                 <w:lang w:val="fr-CH"/>
               </w:rPr>
             </w:pPr>
-            <w:proofErr w:type="gramStart"/>
-            <w:r>
-              <w:rPr>
-                <w:lang w:val="fr-CH"/>
-              </w:rPr>
-              <w:t>Inutilisable;</w:t>
-            </w:r>
-            <w:proofErr w:type="gramEnd"/>
-            <w:r>
-              <w:rPr>
-                <w:lang w:val="fr-CH"/>
-              </w:rPr>
-              <w:t xml:space="preserve"> </w:t>
+            <w:r>
+              <w:rPr>
+                <w:lang w:val="fr-CH"/>
+              </w:rPr>
+              <w:t xml:space="preserve">Inutilisable; </w:t>
             </w:r>
             <w:r>
               <w:rPr>
@@ -7786,19 +7636,11 @@
                 <w:lang w:val="fr-CH"/>
               </w:rPr>
             </w:pPr>
-            <w:proofErr w:type="gramStart"/>
-            <w:r>
-              <w:rPr>
-                <w:lang w:val="fr-CH"/>
-              </w:rPr>
-              <w:t>impossibilité</w:t>
-            </w:r>
-            <w:proofErr w:type="gramEnd"/>
-            <w:r>
-              <w:rPr>
-                <w:lang w:val="fr-CH"/>
-              </w:rPr>
-              <w:t xml:space="preserve"> d’assumer la responsabilité de la mise en service (p. ex. pour des raisons de sécurité)</w:t>
+            <w:r>
+              <w:rPr>
+                <w:lang w:val="fr-CH"/>
+              </w:rPr>
+              <w:t>impossibilité d’assumer la responsabilité de la mise en service (p. ex. pour des raisons de sécurité)</w:t>
             </w:r>
           </w:p>
         </w:tc>
@@ -7957,21 +7799,7 @@
         <w:rPr>
           <w:lang w:val="fr-CH"/>
         </w:rPr>
-        <w:t xml:space="preserve">Le test doit débuter une fois que la fonctionnalité a été mise en place, il est intéressant d’appliquer la méthode Test-Driven </w:t>
-      </w:r>
-      <w:proofErr w:type="spellStart"/>
-      <w:r>
-        <w:rPr>
-          <w:lang w:val="fr-CH"/>
-        </w:rPr>
-        <w:t>Development</w:t>
-      </w:r>
-      <w:proofErr w:type="spellEnd"/>
-      <w:r>
-        <w:rPr>
-          <w:lang w:val="fr-CH"/>
-        </w:rPr>
-        <w:t xml:space="preserve">. Donc le test débutera directement au début du développement de la fonctionnalité et s’arrêtera une </w:t>
+        <w:t xml:space="preserve">Le test doit débuter une fois que la fonctionnalité a été mise en place, il est intéressant d’appliquer la méthode Test-Driven Development. Donc le test débutera directement au début du développement de la fonctionnalité et s’arrêtera une </w:t>
       </w:r>
       <w:r>
         <w:rPr>
@@ -8053,21 +7881,7 @@
         <w:rPr>
           <w:lang w:val="fr-CH"/>
         </w:rPr>
-        <w:t>Pour la partie métier (</w:t>
-      </w:r>
-      <w:proofErr w:type="spellStart"/>
-      <w:r>
-        <w:rPr>
-          <w:lang w:val="fr-CH"/>
-        </w:rPr>
-        <w:t>controller</w:t>
-      </w:r>
-      <w:proofErr w:type="spellEnd"/>
-      <w:r>
-        <w:rPr>
-          <w:lang w:val="fr-CH"/>
-        </w:rPr>
-        <w:t xml:space="preserve"> et modèle) nous allons effectuer des tests automatiques avec le principe de test unitaire et tout ce qui s’y rapporte.</w:t>
+        <w:t>Pour la partie métier (controller et modèle) nous allons effectuer des tests automatiques avec le principe de test unitaire et tout ce qui s’y rapporte.</w:t>
       </w:r>
     </w:p>
     <w:p>
@@ -8155,16 +7969,8 @@
         <w:rPr>
           <w:lang w:val="fr-CH"/>
         </w:rPr>
-        <w:t xml:space="preserve">en. </w:t>
-      </w:r>
-      <w:proofErr w:type="spellStart"/>
-      <w:r>
-        <w:rPr>
-          <w:lang w:val="fr-CH"/>
-        </w:rPr>
-        <w:t>NETCore</w:t>
-      </w:r>
-      <w:proofErr w:type="spellEnd"/>
+        <w:t>en. NETCore</w:t>
+      </w:r>
       <w:r>
         <w:rPr>
           <w:lang w:val="fr-CH"/>
@@ -8251,43 +8057,7 @@
         <w:rPr>
           <w:lang w:val="fr-CH"/>
         </w:rPr>
-        <w:t xml:space="preserve">Nous avons créé projet </w:t>
-      </w:r>
-      <w:proofErr w:type="spellStart"/>
-      <w:r>
-        <w:rPr>
-          <w:lang w:val="fr-CH"/>
-        </w:rPr>
-        <w:t>MSTest</w:t>
-      </w:r>
-      <w:proofErr w:type="spellEnd"/>
-      <w:r>
-        <w:rPr>
-          <w:lang w:val="fr-CH"/>
-        </w:rPr>
-        <w:t xml:space="preserve"> </w:t>
-      </w:r>
-      <w:proofErr w:type="gramStart"/>
-      <w:r>
-        <w:rPr>
-          <w:lang w:val="fr-CH"/>
-        </w:rPr>
-        <w:t>(.</w:t>
-      </w:r>
-      <w:proofErr w:type="spellStart"/>
-      <w:r>
-        <w:rPr>
-          <w:lang w:val="fr-CH"/>
-        </w:rPr>
-        <w:t>NETCore</w:t>
-      </w:r>
-      <w:proofErr w:type="spellEnd"/>
-      <w:proofErr w:type="gramEnd"/>
-      <w:r>
-        <w:rPr>
-          <w:lang w:val="fr-CH"/>
-        </w:rPr>
-        <w:t>) ou nous écrirons nos tests. Le but est de pouvoir lancer des tests au fur et à mesure de notre développement pour avoir un bon aperçu de nos fonctionnalités.</w:t>
+        <w:t>Nous avons créé projet MSTest (.NETCore) ou nous écrirons nos tests. Le but est de pouvoir lancer des tests au fur et à mesure de notre développement pour avoir un bon aperçu de nos fonctionnalités.</w:t>
       </w:r>
     </w:p>
     <w:p>
@@ -8528,14 +8298,12 @@
                 <w:lang w:val="fr-CH"/>
               </w:rPr>
             </w:pPr>
-            <w:proofErr w:type="spellStart"/>
             <w:r>
               <w:rPr>
                 <w:lang w:val="fr-CH"/>
               </w:rPr>
               <w:t>Nn</w:t>
             </w:r>
-            <w:proofErr w:type="spellEnd"/>
             <w:r>
               <w:rPr>
                 <w:lang w:val="fr-CH"/>
@@ -8951,14 +8719,12 @@
                 <w:lang w:val="fr-CH"/>
               </w:rPr>
             </w:pPr>
-            <w:proofErr w:type="spellStart"/>
             <w:r>
               <w:rPr>
                 <w:lang w:val="fr-CH"/>
               </w:rPr>
               <w:t>Nn</w:t>
             </w:r>
-            <w:proofErr w:type="spellEnd"/>
           </w:p>
         </w:tc>
       </w:tr>
@@ -17596,25 +17362,7 @@
               <w:rPr>
                 <w:lang w:val="fr-CH"/>
               </w:rPr>
-              <w:t xml:space="preserve">Etape </w:t>
-            </w:r>
-            <w:r>
-              <w:rPr>
-                <w:lang w:val="fr-CH"/>
-              </w:rPr>
-              <w:t>3</w:t>
-            </w:r>
-            <w:r>
-              <w:rPr>
-                <w:lang w:val="fr-CH"/>
-              </w:rPr>
-              <w:t xml:space="preserve"> : Lancer l’app </w:t>
-            </w:r>
-            <w:r>
-              <w:rPr>
-                <w:lang w:val="fr-CH"/>
-              </w:rPr>
-              <w:t>MVC (client)</w:t>
+              <w:t>Etape 3 : Lancer l’app MVC (client)</w:t>
             </w:r>
           </w:p>
           <w:p>
@@ -18294,8 +18042,6 @@
               </w:rPr>
               <w:t>Suppression de compte</w:t>
             </w:r>
-            <w:bookmarkStart w:id="46" w:name="_GoBack"/>
-            <w:bookmarkEnd w:id="46"/>
           </w:p>
         </w:tc>
         <w:tc>
@@ -18565,16 +18311,8 @@
               <w:rPr>
                 <w:lang w:val="fr-CH"/>
               </w:rPr>
-              <w:t xml:space="preserve">Hans </w:t>
-            </w:r>
-            <w:proofErr w:type="spellStart"/>
-            <w:r>
-              <w:rPr>
-                <w:lang w:val="fr-CH"/>
-              </w:rPr>
-              <w:t>Morsch</w:t>
-            </w:r>
-            <w:proofErr w:type="spellEnd"/>
+              <w:t>Hans Morsch</w:t>
+            </w:r>
           </w:p>
         </w:tc>
         <w:tc>
@@ -18668,30 +18406,8 @@
               <w:rPr>
                 <w:lang w:val="fr-CH"/>
               </w:rPr>
-              <w:t xml:space="preserve">Mise en place de Identity server 4 avec </w:t>
-            </w:r>
-            <w:proofErr w:type="spellStart"/>
-            <w:r>
-              <w:rPr>
-                <w:lang w:val="fr-CH"/>
-              </w:rPr>
-              <w:t>identity</w:t>
-            </w:r>
-            <w:proofErr w:type="spellEnd"/>
-            <w:r>
-              <w:rPr>
-                <w:lang w:val="fr-CH"/>
-              </w:rPr>
-              <w:t xml:space="preserve"> </w:t>
-            </w:r>
-            <w:proofErr w:type="spellStart"/>
-            <w:r>
-              <w:rPr>
-                <w:lang w:val="fr-CH"/>
-              </w:rPr>
-              <w:t>framework</w:t>
-            </w:r>
-            <w:proofErr w:type="spellEnd"/>
+              <w:t>Mise en place de Identity server 4 avec identity framework</w:t>
+            </w:r>
           </w:p>
         </w:tc>
         <w:tc>
@@ -18779,6 +18495,13 @@
                 <w:lang w:val="fr-CH"/>
               </w:rPr>
             </w:pPr>
+            <w:r>
+              <w:rPr>
+                <w:lang w:val="fr-CH"/>
+              </w:rPr>
+              <w:lastRenderedPageBreak/>
+              <w:t>7</w:t>
+            </w:r>
           </w:p>
         </w:tc>
         <w:tc>
@@ -18798,6 +18521,12 @@
                 <w:lang w:val="fr-CH"/>
               </w:rPr>
             </w:pPr>
+            <w:r>
+              <w:rPr>
+                <w:lang w:val="fr-CH"/>
+              </w:rPr>
+              <w:t>API sécurisé</w:t>
+            </w:r>
           </w:p>
         </w:tc>
         <w:tc>
@@ -18815,6 +18544,12 @@
                 <w:lang w:val="fr-CH"/>
               </w:rPr>
             </w:pPr>
+            <w:r>
+              <w:rPr>
+                <w:lang w:val="fr-CH"/>
+              </w:rPr>
+              <w:t>Tim Allemann</w:t>
+            </w:r>
           </w:p>
         </w:tc>
         <w:tc>
@@ -18849,6 +18584,138 @@
                 <w:lang w:val="fr-CH"/>
               </w:rPr>
             </w:pPr>
+            <w:r>
+              <w:rPr>
+                <w:lang w:val="fr-CH"/>
+              </w:rPr>
+              <w:t>06.04.2020</w:t>
+            </w:r>
+          </w:p>
+        </w:tc>
+      </w:tr>
+      <w:tr>
+        <w:trPr>
+          <w:trHeight w:val="425"/>
+        </w:trPr>
+        <w:tc>
+          <w:tcPr>
+            <w:tcW w:w="567" w:type="dxa"/>
+            <w:tcBorders>
+              <w:top w:val="single" w:sz="4" w:space="0" w:color="auto"/>
+              <w:left w:val="single" w:sz="4" w:space="0" w:color="auto"/>
+              <w:bottom w:val="single" w:sz="4" w:space="0" w:color="auto"/>
+              <w:right w:val="single" w:sz="4" w:space="0" w:color="auto"/>
+            </w:tcBorders>
+          </w:tcPr>
+          <w:p>
+            <w:pPr>
+              <w:pStyle w:val="AbsatzTab12Pt1-1Kur"/>
+              <w:rPr>
+                <w:lang w:val="fr-CH"/>
+              </w:rPr>
+            </w:pPr>
+            <w:r>
+              <w:rPr>
+                <w:lang w:val="fr-CH"/>
+              </w:rPr>
+              <w:t>8</w:t>
+            </w:r>
+            <w:bookmarkStart w:id="46" w:name="_GoBack"/>
+            <w:bookmarkEnd w:id="46"/>
+          </w:p>
+        </w:tc>
+        <w:tc>
+          <w:tcPr>
+            <w:tcW w:w="3969" w:type="dxa"/>
+            <w:tcBorders>
+              <w:top w:val="single" w:sz="4" w:space="0" w:color="auto"/>
+              <w:left w:val="single" w:sz="4" w:space="0" w:color="auto"/>
+              <w:bottom w:val="single" w:sz="4" w:space="0" w:color="auto"/>
+              <w:right w:val="single" w:sz="4" w:space="0" w:color="auto"/>
+            </w:tcBorders>
+          </w:tcPr>
+          <w:p>
+            <w:pPr>
+              <w:pStyle w:val="AbsatzTab12Pt1-1Kur"/>
+              <w:rPr>
+                <w:lang w:val="fr-CH"/>
+              </w:rPr>
+            </w:pPr>
+            <w:r>
+              <w:rPr>
+                <w:lang w:val="fr-CH"/>
+              </w:rPr>
+              <w:t>V</w:t>
+            </w:r>
+            <w:r>
+              <w:rPr>
+                <w:lang w:val="fr-CH"/>
+              </w:rPr>
+              <w:t>érification par sms</w:t>
+            </w:r>
+          </w:p>
+        </w:tc>
+        <w:tc>
+          <w:tcPr>
+            <w:tcW w:w="1985" w:type="dxa"/>
+            <w:tcBorders>
+              <w:left w:val="single" w:sz="4" w:space="0" w:color="auto"/>
+              <w:right w:val="single" w:sz="4" w:space="0" w:color="auto"/>
+            </w:tcBorders>
+          </w:tcPr>
+          <w:p>
+            <w:pPr>
+              <w:pStyle w:val="AbsatzTab12Pt1-1Kur"/>
+              <w:rPr>
+                <w:lang w:val="fr-CH"/>
+              </w:rPr>
+            </w:pPr>
+            <w:r>
+              <w:rPr>
+                <w:lang w:val="fr-CH"/>
+              </w:rPr>
+              <w:t>Tim Allemann</w:t>
+            </w:r>
+          </w:p>
+        </w:tc>
+        <w:tc>
+          <w:tcPr>
+            <w:tcW w:w="1559" w:type="dxa"/>
+            <w:tcBorders>
+              <w:left w:val="single" w:sz="4" w:space="0" w:color="auto"/>
+              <w:right w:val="single" w:sz="4" w:space="0" w:color="auto"/>
+            </w:tcBorders>
+          </w:tcPr>
+          <w:p>
+            <w:pPr>
+              <w:pStyle w:val="AbsatzTab12Pt1-1Kur"/>
+              <w:rPr>
+                <w:lang w:val="fr-CH"/>
+              </w:rPr>
+            </w:pPr>
+          </w:p>
+        </w:tc>
+        <w:tc>
+          <w:tcPr>
+            <w:tcW w:w="1418" w:type="dxa"/>
+            <w:tcBorders>
+              <w:left w:val="single" w:sz="4" w:space="0" w:color="auto"/>
+              <w:right w:val="single" w:sz="4" w:space="0" w:color="auto"/>
+            </w:tcBorders>
+          </w:tcPr>
+          <w:p>
+            <w:pPr>
+              <w:pStyle w:val="AbsatzTab12Pt1-1Kur"/>
+              <w:rPr>
+                <w:lang w:val="fr-CH"/>
+              </w:rPr>
+            </w:pPr>
+            <w:r>
+              <w:rPr>
+                <w:lang w:val="fr-CH"/>
+              </w:rPr>
+              <w:t>06.04.2020</w:t>
+            </w:r>
           </w:p>
         </w:tc>
       </w:tr>
@@ -19187,21 +19054,7 @@
               <w:rPr>
                 <w:lang w:val="fr-CH"/>
               </w:rPr>
-              <w:t xml:space="preserve">La méthode de gestion de projets et de programmes HERMES 5 est une norme </w:t>
-            </w:r>
-            <w:proofErr w:type="spellStart"/>
-            <w:r>
-              <w:rPr>
-                <w:lang w:val="fr-CH"/>
-              </w:rPr>
-              <w:t>eCH</w:t>
-            </w:r>
-            <w:proofErr w:type="spellEnd"/>
-            <w:r>
-              <w:rPr>
-                <w:lang w:val="fr-CH"/>
-              </w:rPr>
-              <w:t>.</w:t>
+              <w:t>La méthode de gestion de projets et de programmes HERMES 5 est une norme eCH.</w:t>
             </w:r>
           </w:p>
         </w:tc>
@@ -22061,27 +21914,14 @@
               <w:szCs w:val="18"/>
             </w:rPr>
           </w:pPr>
-          <w:r>
-            <w:fldChar w:fldCharType="begin"/>
-          </w:r>
-          <w:r>
-            <w:instrText xml:space="preserve"> FILENAME \* LOWER \* MERGEFORMAT </w:instrText>
-          </w:r>
-          <w:r>
-            <w:fldChar w:fldCharType="separate"/>
-          </w:r>
-          <w:r>
-            <w:rPr>
-              <w:noProof/>
-            </w:rPr>
-            <w:t>document8</w:t>
-          </w:r>
-          <w:r>
-            <w:rPr>
-              <w:noProof/>
-            </w:rPr>
-            <w:fldChar w:fldCharType="end"/>
-          </w:r>
+          <w:fldSimple w:instr=" FILENAME \* LOWER \* MERGEFORMAT ">
+            <w:r>
+              <w:rPr>
+                <w:noProof/>
+              </w:rPr>
+              <w:t>document8</w:t>
+            </w:r>
+          </w:fldSimple>
         </w:p>
       </w:tc>
     </w:tr>
@@ -22206,27 +22046,14 @@
               <w:szCs w:val="18"/>
             </w:rPr>
           </w:pPr>
-          <w:r>
-            <w:fldChar w:fldCharType="begin"/>
-          </w:r>
-          <w:r>
-            <w:instrText xml:space="preserve"> FILENAME \* LOWER \* MERGEFORMAT </w:instrText>
-          </w:r>
-          <w:r>
-            <w:fldChar w:fldCharType="separate"/>
-          </w:r>
-          <w:r>
-            <w:rPr>
-              <w:noProof/>
-            </w:rPr>
-            <w:t>document8</w:t>
-          </w:r>
-          <w:r>
-            <w:rPr>
-              <w:noProof/>
-            </w:rPr>
-            <w:fldChar w:fldCharType="end"/>
-          </w:r>
+          <w:fldSimple w:instr=" FILENAME \* LOWER \* MERGEFORMAT ">
+            <w:r>
+              <w:rPr>
+                <w:noProof/>
+              </w:rPr>
+              <w:t>document8</w:t>
+            </w:r>
+          </w:fldSimple>
         </w:p>
       </w:tc>
     </w:tr>
@@ -28591,6 +28418,7 @@
     <w:rsid w:val="000C3A2E"/>
     <w:rsid w:val="00134611"/>
     <w:rsid w:val="003438D3"/>
+    <w:rsid w:val="006D58E4"/>
     <w:rsid w:val="00876906"/>
     <w:rsid w:val="00885EFB"/>
     <w:rsid w:val="008A3EAC"/>

</xml_diff>

<commit_message>
Concept de test + PV
</commit_message>
<xml_diff>
--- a/LM_ConceptDeTest.docx
+++ b/LM_ConceptDeTest.docx
@@ -88,7 +88,6 @@
               <w:listItem w:displayText="SECRET" w:value="SECRET"/>
             </w:dropDownList>
           </w:sdtPr>
-          <w:sdtEndPr/>
           <w:sdtContent>
             <w:tc>
               <w:tcPr>
@@ -153,7 +152,6 @@
               <w:listItem w:displayText="approuvé pour utilisation" w:value="approuvé pour utilisation"/>
             </w:dropDownList>
           </w:sdtPr>
-          <w:sdtEndPr/>
           <w:sdtContent>
             <w:tc>
               <w:tcPr>
@@ -334,7 +332,13 @@
               <w:rPr>
                 <w:lang w:val="fr-CH"/>
               </w:rPr>
-              <w:t>1.0</w:t>
+              <w:t>4</w:t>
+            </w:r>
+            <w:r>
+              <w:rPr>
+                <w:lang w:val="fr-CH"/>
+              </w:rPr>
+              <w:t>.0</w:t>
             </w:r>
           </w:p>
         </w:tc>
@@ -376,14 +380,13 @@
               <w:docPart w:val="1D27B0B766044D12874BC6E34766DD4F"/>
             </w:placeholder>
             <w15:color w:val="66CCFF"/>
-            <w:date w:fullDate="2020-05-12T00:00:00Z">
+            <w:date w:fullDate="2020-06-02T00:00:00Z">
               <w:dateFormat w:val="dd.MM.yyyy"/>
               <w:lid w:val="fr-CH"/>
               <w:storeMappedDataAs w:val="dateTime"/>
               <w:calendar w:val="gregorian"/>
             </w:date>
           </w:sdtPr>
-          <w:sdtEndPr/>
           <w:sdtContent>
             <w:tc>
               <w:tcPr>
@@ -401,7 +404,7 @@
                   <w:rPr>
                     <w:lang w:val="fr-CH"/>
                   </w:rPr>
-                  <w:t>12.05.2020</w:t>
+                  <w:t>02.06.2020</w:t>
                 </w:r>
               </w:p>
             </w:tc>
@@ -1087,6 +1090,108 @@
           </w:p>
         </w:tc>
       </w:tr>
+      <w:tr>
+        <w:tc>
+          <w:tcPr>
+            <w:tcW w:w="1215" w:type="dxa"/>
+            <w:tcBorders>
+              <w:top w:val="single" w:sz="4" w:space="0" w:color="auto"/>
+              <w:left w:val="single" w:sz="4" w:space="0" w:color="auto"/>
+              <w:bottom w:val="single" w:sz="4" w:space="0" w:color="auto"/>
+              <w:right w:val="single" w:sz="4" w:space="0" w:color="auto"/>
+            </w:tcBorders>
+          </w:tcPr>
+          <w:p>
+            <w:pPr>
+              <w:pStyle w:val="AbsatzTab11Pt1-1"/>
+              <w:rPr>
+                <w:lang w:val="fr-CH"/>
+              </w:rPr>
+            </w:pPr>
+            <w:r>
+              <w:rPr>
+                <w:lang w:val="fr-CH"/>
+              </w:rPr>
+              <w:t>4.0</w:t>
+            </w:r>
+          </w:p>
+        </w:tc>
+        <w:tc>
+          <w:tcPr>
+            <w:tcW w:w="1417" w:type="dxa"/>
+            <w:tcBorders>
+              <w:top w:val="single" w:sz="4" w:space="0" w:color="auto"/>
+              <w:left w:val="single" w:sz="4" w:space="0" w:color="auto"/>
+              <w:bottom w:val="single" w:sz="4" w:space="0" w:color="auto"/>
+              <w:right w:val="single" w:sz="4" w:space="0" w:color="auto"/>
+            </w:tcBorders>
+          </w:tcPr>
+          <w:p>
+            <w:pPr>
+              <w:pStyle w:val="AbsatzTab11Pt1-1"/>
+              <w:rPr>
+                <w:lang w:val="fr-CH"/>
+              </w:rPr>
+            </w:pPr>
+            <w:r>
+              <w:rPr>
+                <w:lang w:val="fr-CH"/>
+              </w:rPr>
+              <w:t>31.05.2020</w:t>
+            </w:r>
+          </w:p>
+        </w:tc>
+        <w:tc>
+          <w:tcPr>
+            <w:tcW w:w="4423" w:type="dxa"/>
+            <w:tcBorders>
+              <w:top w:val="single" w:sz="4" w:space="0" w:color="auto"/>
+              <w:left w:val="single" w:sz="4" w:space="0" w:color="auto"/>
+              <w:bottom w:val="single" w:sz="4" w:space="0" w:color="auto"/>
+              <w:right w:val="single" w:sz="4" w:space="0" w:color="auto"/>
+            </w:tcBorders>
+          </w:tcPr>
+          <w:p>
+            <w:pPr>
+              <w:pStyle w:val="AbsatzTab11Pt1-1"/>
+              <w:rPr>
+                <w:lang w:val="fr-CH"/>
+              </w:rPr>
+            </w:pPr>
+            <w:r>
+              <w:rPr>
+                <w:lang w:val="fr-CH"/>
+              </w:rPr>
+              <w:t>Modification des tests</w:t>
+            </w:r>
+          </w:p>
+        </w:tc>
+        <w:tc>
+          <w:tcPr>
+            <w:tcW w:w="2159" w:type="dxa"/>
+            <w:tcBorders>
+              <w:top w:val="single" w:sz="4" w:space="0" w:color="auto"/>
+              <w:left w:val="single" w:sz="4" w:space="0" w:color="auto"/>
+              <w:bottom w:val="single" w:sz="4" w:space="0" w:color="auto"/>
+              <w:right w:val="single" w:sz="4" w:space="0" w:color="auto"/>
+            </w:tcBorders>
+          </w:tcPr>
+          <w:p>
+            <w:pPr>
+              <w:pStyle w:val="AbsatzTab11Pt1-1"/>
+              <w:rPr>
+                <w:lang w:val="fr-CH"/>
+              </w:rPr>
+            </w:pPr>
+            <w:r>
+              <w:rPr>
+                <w:lang w:val="fr-CH"/>
+              </w:rPr>
+              <w:t>Sébastien Berger</w:t>
+            </w:r>
+          </w:p>
+        </w:tc>
+      </w:tr>
     </w:tbl>
     <w:p>
       <w:pPr>
@@ -3883,7 +3988,7 @@
                     <pic:cNvPicPr/>
                   </pic:nvPicPr>
                   <pic:blipFill>
-                    <a:blip r:embed="rId7">
+                    <a:blip r:embed="rId8">
                       <a:extLst>
                         <a:ext uri="{28A0092B-C50C-407E-A947-70E740481C1C}">
                           <a14:useLocalDpi xmlns:a14="http://schemas.microsoft.com/office/drawing/2010/main" val="0"/>
@@ -18480,6 +18585,20 @@
               <w:rPr>
                 <w:lang w:val="fr-CH"/>
               </w:rPr>
+              <w:t>Etape 13 : Trouver une musique</w:t>
+            </w:r>
+          </w:p>
+          <w:p>
+            <w:pPr>
+              <w:pStyle w:val="AbsatzTab12Pt1-1Kur"/>
+              <w:rPr>
+                <w:lang w:val="fr-CH"/>
+              </w:rPr>
+            </w:pPr>
+            <w:r>
+              <w:rPr>
+                <w:lang w:val="fr-CH"/>
+              </w:rPr>
               <w:t>Etape 13 : Voir les détails de l’utilisateur trouvé ou liké</w:t>
             </w:r>
           </w:p>
@@ -18567,8 +18686,6 @@
               </w:rPr>
               <w:t>L’utilisateur a bien supprimé son compte et il ne reste plus de relation dans la base de données.</w:t>
             </w:r>
-            <w:bookmarkStart w:id="45" w:name="_GoBack"/>
-            <w:bookmarkEnd w:id="45"/>
           </w:p>
         </w:tc>
       </w:tr>
@@ -18583,7 +18700,2472 @@
     </w:p>
     <w:p>
       <w:pPr>
+        <w:spacing w:after="0" w:line="240" w:lineRule="auto"/>
+        <w:rPr>
+          <w:rFonts w:ascii="Calibri Light" w:hAnsi="Calibri Light" w:cs="Arial"/>
+          <w:color w:val="auto"/>
+          <w:sz w:val="24"/>
+          <w:szCs w:val="24"/>
+          <w:lang w:val="fr-CH" w:eastAsia="de-DE"/>
+        </w:rPr>
+      </w:pPr>
+      <w:r>
+        <w:rPr>
+          <w:lang w:val="fr-CH"/>
+        </w:rPr>
+        <w:br w:type="page"/>
+      </w:r>
+    </w:p>
+    <w:p>
+      <w:pPr>
+        <w:pStyle w:val="Absatz"/>
+        <w:rPr>
+          <w:lang w:val="fr-CH"/>
+        </w:rPr>
+      </w:pPr>
+    </w:p>
+    <w:tbl>
+      <w:tblPr>
+        <w:tblW w:w="9214" w:type="dxa"/>
+        <w:tblInd w:w="-5" w:type="dxa"/>
+        <w:tblBorders>
+          <w:top w:val="single" w:sz="4" w:space="0" w:color="auto"/>
+          <w:left w:val="single" w:sz="4" w:space="0" w:color="auto"/>
+          <w:bottom w:val="single" w:sz="4" w:space="0" w:color="auto"/>
+          <w:right w:val="single" w:sz="4" w:space="0" w:color="auto"/>
+          <w:insideH w:val="single" w:sz="4" w:space="0" w:color="auto"/>
+          <w:insideV w:val="single" w:sz="4" w:space="0" w:color="auto"/>
+        </w:tblBorders>
+        <w:tblLayout w:type="fixed"/>
+        <w:tblLook w:val="04A0" w:firstRow="1" w:lastRow="0" w:firstColumn="1" w:lastColumn="0" w:noHBand="0" w:noVBand="1"/>
+      </w:tblPr>
+      <w:tblGrid>
+        <w:gridCol w:w="2268"/>
+        <w:gridCol w:w="1134"/>
+        <w:gridCol w:w="2906"/>
+        <w:gridCol w:w="2906"/>
+      </w:tblGrid>
+      <w:tr>
+        <w:trPr>
+          <w:trHeight w:val="425"/>
+          <w:tblHeader/>
+        </w:trPr>
+        <w:tc>
+          <w:tcPr>
+            <w:tcW w:w="2268" w:type="dxa"/>
+            <w:tcBorders>
+              <w:top w:val="single" w:sz="4" w:space="0" w:color="auto"/>
+              <w:left w:val="single" w:sz="4" w:space="0" w:color="auto"/>
+              <w:bottom w:val="single" w:sz="4" w:space="0" w:color="auto"/>
+              <w:right w:val="single" w:sz="4" w:space="0" w:color="auto"/>
+            </w:tcBorders>
+            <w:shd w:val="clear" w:color="auto" w:fill="D9D9D9"/>
+            <w:hideMark/>
+          </w:tcPr>
+          <w:p>
+            <w:pPr>
+              <w:pStyle w:val="AbsatzTab12PtTitel"/>
+              <w:rPr>
+                <w:lang w:val="fr-CH"/>
+              </w:rPr>
+            </w:pPr>
+            <w:r>
+              <w:rPr>
+                <w:lang w:val="fr-CH"/>
+              </w:rPr>
+              <w:t>ID / Désignation</w:t>
+            </w:r>
+          </w:p>
+        </w:tc>
+        <w:tc>
+          <w:tcPr>
+            <w:tcW w:w="1134" w:type="dxa"/>
+            <w:tcBorders>
+              <w:top w:val="single" w:sz="4" w:space="0" w:color="auto"/>
+              <w:left w:val="single" w:sz="4" w:space="0" w:color="auto"/>
+              <w:bottom w:val="single" w:sz="4" w:space="0" w:color="auto"/>
+              <w:right w:val="single" w:sz="4" w:space="0" w:color="auto"/>
+            </w:tcBorders>
+            <w:shd w:val="clear" w:color="auto" w:fill="auto"/>
+            <w:hideMark/>
+          </w:tcPr>
+          <w:p>
+            <w:pPr>
+              <w:pStyle w:val="AbsatzTab12Pt1-1Kur"/>
+              <w:rPr>
+                <w:lang w:val="fr-CH"/>
+              </w:rPr>
+            </w:pPr>
+            <w:r>
+              <w:rPr>
+                <w:lang w:val="fr-CH"/>
+              </w:rPr>
+              <w:t>T-025</w:t>
+            </w:r>
+          </w:p>
+        </w:tc>
+        <w:tc>
+          <w:tcPr>
+            <w:tcW w:w="2906" w:type="dxa"/>
+            <w:tcBorders>
+              <w:top w:val="single" w:sz="4" w:space="0" w:color="auto"/>
+              <w:left w:val="single" w:sz="4" w:space="0" w:color="auto"/>
+              <w:bottom w:val="single" w:sz="4" w:space="0" w:color="auto"/>
+              <w:right w:val="single" w:sz="4" w:space="0" w:color="auto"/>
+            </w:tcBorders>
+            <w:shd w:val="clear" w:color="auto" w:fill="auto"/>
+            <w:hideMark/>
+          </w:tcPr>
+          <w:p>
+            <w:pPr>
+              <w:pStyle w:val="AbsatzTab12Pt1-1Kur"/>
+              <w:rPr>
+                <w:lang w:val="fr-CH"/>
+              </w:rPr>
+            </w:pPr>
+            <w:r>
+              <w:rPr>
+                <w:lang w:val="fr-CH"/>
+              </w:rPr>
+              <w:t>A25 – Le test est réussi quand l’utilisateur a pu choisir une musique favorite</w:t>
+            </w:r>
+          </w:p>
+        </w:tc>
+        <w:tc>
+          <w:tcPr>
+            <w:tcW w:w="2906" w:type="dxa"/>
+            <w:tcBorders>
+              <w:top w:val="single" w:sz="4" w:space="0" w:color="auto"/>
+              <w:left w:val="single" w:sz="4" w:space="0" w:color="auto"/>
+              <w:bottom w:val="single" w:sz="4" w:space="0" w:color="auto"/>
+              <w:right w:val="single" w:sz="4" w:space="0" w:color="auto"/>
+            </w:tcBorders>
+            <w:shd w:val="clear" w:color="auto" w:fill="auto"/>
+          </w:tcPr>
+          <w:p>
+            <w:pPr>
+              <w:pStyle w:val="AbsatzTab12Pt1-1Kur"/>
+              <w:rPr>
+                <w:lang w:val="fr-CH"/>
+              </w:rPr>
+            </w:pPr>
+          </w:p>
+        </w:tc>
+      </w:tr>
+      <w:tr>
+        <w:trPr>
+          <w:trHeight w:val="425"/>
+        </w:trPr>
+        <w:tc>
+          <w:tcPr>
+            <w:tcW w:w="2268" w:type="dxa"/>
+            <w:tcBorders>
+              <w:top w:val="single" w:sz="4" w:space="0" w:color="auto"/>
+              <w:left w:val="single" w:sz="4" w:space="0" w:color="auto"/>
+              <w:bottom w:val="single" w:sz="4" w:space="0" w:color="auto"/>
+              <w:right w:val="single" w:sz="4" w:space="0" w:color="auto"/>
+            </w:tcBorders>
+            <w:shd w:val="clear" w:color="auto" w:fill="D9D9D9" w:themeFill="background1" w:themeFillShade="D9"/>
+            <w:hideMark/>
+          </w:tcPr>
+          <w:p>
+            <w:pPr>
+              <w:pStyle w:val="AbsatzTab12PtTitel"/>
+              <w:rPr>
+                <w:lang w:val="fr-CH"/>
+              </w:rPr>
+            </w:pPr>
+            <w:r>
+              <w:rPr>
+                <w:lang w:val="fr-CH"/>
+              </w:rPr>
+              <w:t>Description</w:t>
+            </w:r>
+          </w:p>
+        </w:tc>
+        <w:tc>
+          <w:tcPr>
+            <w:tcW w:w="6946" w:type="dxa"/>
+            <w:gridSpan w:val="3"/>
+            <w:tcBorders>
+              <w:top w:val="single" w:sz="4" w:space="0" w:color="auto"/>
+              <w:left w:val="single" w:sz="4" w:space="0" w:color="auto"/>
+              <w:bottom w:val="single" w:sz="4" w:space="0" w:color="auto"/>
+              <w:right w:val="single" w:sz="4" w:space="0" w:color="auto"/>
+            </w:tcBorders>
+          </w:tcPr>
+          <w:p>
+            <w:pPr>
+              <w:pStyle w:val="AbsatzTab12Pt1-1Kur"/>
+              <w:rPr>
+                <w:lang w:val="fr-CH"/>
+              </w:rPr>
+            </w:pPr>
+            <w:r>
+              <w:rPr>
+                <w:lang w:val="fr-CH"/>
+              </w:rPr>
+              <w:t>Pouvoir utiliser Spotify pour définir une musique favorite</w:t>
+            </w:r>
+          </w:p>
+        </w:tc>
+      </w:tr>
+      <w:tr>
+        <w:trPr>
+          <w:trHeight w:val="425"/>
+        </w:trPr>
+        <w:tc>
+          <w:tcPr>
+            <w:tcW w:w="2268" w:type="dxa"/>
+            <w:tcBorders>
+              <w:top w:val="single" w:sz="4" w:space="0" w:color="auto"/>
+              <w:left w:val="single" w:sz="4" w:space="0" w:color="auto"/>
+              <w:bottom w:val="single" w:sz="4" w:space="0" w:color="auto"/>
+              <w:right w:val="single" w:sz="4" w:space="0" w:color="auto"/>
+            </w:tcBorders>
+            <w:shd w:val="clear" w:color="auto" w:fill="D9D9D9" w:themeFill="background1" w:themeFillShade="D9"/>
+          </w:tcPr>
+          <w:p>
+            <w:pPr>
+              <w:pStyle w:val="AbsatzTab12PtTitel"/>
+              <w:rPr>
+                <w:lang w:val="fr-CH"/>
+              </w:rPr>
+            </w:pPr>
+            <w:r>
+              <w:rPr>
+                <w:lang w:val="fr-CH"/>
+              </w:rPr>
+              <w:t>Condition préalable au test</w:t>
+            </w:r>
+          </w:p>
+        </w:tc>
+        <w:tc>
+          <w:tcPr>
+            <w:tcW w:w="6946" w:type="dxa"/>
+            <w:gridSpan w:val="3"/>
+            <w:tcBorders>
+              <w:top w:val="single" w:sz="4" w:space="0" w:color="auto"/>
+              <w:left w:val="single" w:sz="4" w:space="0" w:color="auto"/>
+              <w:bottom w:val="single" w:sz="4" w:space="0" w:color="auto"/>
+              <w:right w:val="single" w:sz="4" w:space="0" w:color="auto"/>
+            </w:tcBorders>
+          </w:tcPr>
+          <w:p>
+            <w:pPr>
+              <w:pStyle w:val="AbsatzTab12Pt1-1Kur"/>
+              <w:rPr>
+                <w:lang w:val="fr-CH"/>
+              </w:rPr>
+            </w:pPr>
+            <w:r>
+              <w:rPr>
+                <w:lang w:val="fr-CH"/>
+              </w:rPr>
+              <w:t>L’utilisateur doit avoir un profil et il doit avoir enregistrés ses préférences.</w:t>
+            </w:r>
+          </w:p>
+        </w:tc>
+      </w:tr>
+      <w:tr>
+        <w:trPr>
+          <w:trHeight w:val="425"/>
+        </w:trPr>
+        <w:tc>
+          <w:tcPr>
+            <w:tcW w:w="2268" w:type="dxa"/>
+            <w:tcBorders>
+              <w:top w:val="single" w:sz="4" w:space="0" w:color="auto"/>
+              <w:left w:val="single" w:sz="4" w:space="0" w:color="auto"/>
+              <w:bottom w:val="single" w:sz="4" w:space="0" w:color="auto"/>
+              <w:right w:val="single" w:sz="4" w:space="0" w:color="auto"/>
+            </w:tcBorders>
+            <w:shd w:val="clear" w:color="auto" w:fill="D9D9D9" w:themeFill="background1" w:themeFillShade="D9"/>
+          </w:tcPr>
+          <w:p>
+            <w:pPr>
+              <w:pStyle w:val="AbsatzTab12PtTitel"/>
+              <w:rPr>
+                <w:lang w:val="fr-CH"/>
+              </w:rPr>
+            </w:pPr>
+            <w:r>
+              <w:rPr>
+                <w:lang w:val="fr-CH"/>
+              </w:rPr>
+              <w:t>Étapes du test</w:t>
+            </w:r>
+          </w:p>
+        </w:tc>
+        <w:tc>
+          <w:tcPr>
+            <w:tcW w:w="6946" w:type="dxa"/>
+            <w:gridSpan w:val="3"/>
+            <w:tcBorders>
+              <w:top w:val="single" w:sz="4" w:space="0" w:color="auto"/>
+              <w:left w:val="single" w:sz="4" w:space="0" w:color="auto"/>
+              <w:bottom w:val="single" w:sz="4" w:space="0" w:color="auto"/>
+              <w:right w:val="single" w:sz="4" w:space="0" w:color="auto"/>
+            </w:tcBorders>
+          </w:tcPr>
+          <w:p>
+            <w:pPr>
+              <w:pStyle w:val="AbsatzTab12Pt1-1Kur"/>
+              <w:rPr>
+                <w:lang w:val="fr-CH"/>
+              </w:rPr>
+            </w:pPr>
+            <w:r>
+              <w:rPr>
+                <w:lang w:val="fr-CH"/>
+              </w:rPr>
+              <w:t>Etape 1 : Chercher une musique</w:t>
+            </w:r>
+          </w:p>
+          <w:p>
+            <w:pPr>
+              <w:pStyle w:val="AbsatzTab12Pt1-1Kur"/>
+              <w:rPr>
+                <w:lang w:val="fr-CH"/>
+              </w:rPr>
+            </w:pPr>
+            <w:r>
+              <w:rPr>
+                <w:lang w:val="fr-CH"/>
+              </w:rPr>
+              <w:t>Etape 2 : La choisir en musique préférée</w:t>
+            </w:r>
+          </w:p>
+          <w:p>
+            <w:pPr>
+              <w:pStyle w:val="AbsatzTab12Pt1-1Kur"/>
+              <w:rPr>
+                <w:lang w:val="fr-CH"/>
+              </w:rPr>
+            </w:pPr>
+            <w:r>
+              <w:rPr>
+                <w:lang w:val="fr-CH"/>
+              </w:rPr>
+              <w:t>Etape 3 : Si la musique est déjà connue de l’application, il faut l’afficher dans la liste.</w:t>
+            </w:r>
+          </w:p>
+        </w:tc>
+      </w:tr>
+      <w:tr>
+        <w:trPr>
+          <w:trHeight w:val="425"/>
+        </w:trPr>
+        <w:tc>
+          <w:tcPr>
+            <w:tcW w:w="2268" w:type="dxa"/>
+            <w:tcBorders>
+              <w:top w:val="single" w:sz="4" w:space="0" w:color="auto"/>
+              <w:left w:val="single" w:sz="4" w:space="0" w:color="auto"/>
+              <w:bottom w:val="single" w:sz="4" w:space="0" w:color="auto"/>
+              <w:right w:val="single" w:sz="4" w:space="0" w:color="auto"/>
+            </w:tcBorders>
+            <w:shd w:val="clear" w:color="auto" w:fill="D9D9D9" w:themeFill="background1" w:themeFillShade="D9"/>
+          </w:tcPr>
+          <w:p>
+            <w:pPr>
+              <w:pStyle w:val="AbsatzTab12PtTitel"/>
+              <w:rPr>
+                <w:lang w:val="fr-CH"/>
+              </w:rPr>
+            </w:pPr>
+            <w:r>
+              <w:rPr>
+                <w:lang w:val="fr-CH"/>
+              </w:rPr>
+              <w:t>Résultat attendu</w:t>
+            </w:r>
+          </w:p>
+        </w:tc>
+        <w:tc>
+          <w:tcPr>
+            <w:tcW w:w="6946" w:type="dxa"/>
+            <w:gridSpan w:val="3"/>
+            <w:tcBorders>
+              <w:top w:val="single" w:sz="4" w:space="0" w:color="auto"/>
+              <w:left w:val="single" w:sz="4" w:space="0" w:color="auto"/>
+              <w:bottom w:val="single" w:sz="4" w:space="0" w:color="auto"/>
+              <w:right w:val="single" w:sz="4" w:space="0" w:color="auto"/>
+            </w:tcBorders>
+          </w:tcPr>
+          <w:p>
+            <w:pPr>
+              <w:pStyle w:val="AbsatzTab12Pt1-1Kur"/>
+              <w:rPr>
+                <w:lang w:val="fr-CH"/>
+              </w:rPr>
+            </w:pPr>
+            <w:r>
+              <w:rPr>
+                <w:lang w:val="fr-CH"/>
+              </w:rPr>
+              <w:t>L’utilisateur a bien enregistré sa musique dans ses préférences.</w:t>
+            </w:r>
+          </w:p>
+        </w:tc>
+      </w:tr>
+    </w:tbl>
+    <w:p>
+      <w:pPr>
+        <w:pStyle w:val="Absatz"/>
+        <w:rPr>
+          <w:lang w:val="fr-CH"/>
+        </w:rPr>
+      </w:pPr>
+    </w:p>
+    <w:tbl>
+      <w:tblPr>
+        <w:tblW w:w="9214" w:type="dxa"/>
+        <w:tblInd w:w="-5" w:type="dxa"/>
+        <w:tblBorders>
+          <w:top w:val="single" w:sz="4" w:space="0" w:color="auto"/>
+          <w:left w:val="single" w:sz="4" w:space="0" w:color="auto"/>
+          <w:bottom w:val="single" w:sz="4" w:space="0" w:color="auto"/>
+          <w:right w:val="single" w:sz="4" w:space="0" w:color="auto"/>
+          <w:insideH w:val="single" w:sz="4" w:space="0" w:color="auto"/>
+          <w:insideV w:val="single" w:sz="4" w:space="0" w:color="auto"/>
+        </w:tblBorders>
+        <w:tblLayout w:type="fixed"/>
+        <w:tblLook w:val="04A0" w:firstRow="1" w:lastRow="0" w:firstColumn="1" w:lastColumn="0" w:noHBand="0" w:noVBand="1"/>
+      </w:tblPr>
+      <w:tblGrid>
+        <w:gridCol w:w="2268"/>
+        <w:gridCol w:w="1134"/>
+        <w:gridCol w:w="2906"/>
+        <w:gridCol w:w="2906"/>
+      </w:tblGrid>
+      <w:tr>
+        <w:trPr>
+          <w:trHeight w:val="425"/>
+          <w:tblHeader/>
+        </w:trPr>
+        <w:tc>
+          <w:tcPr>
+            <w:tcW w:w="2268" w:type="dxa"/>
+            <w:tcBorders>
+              <w:top w:val="single" w:sz="4" w:space="0" w:color="auto"/>
+              <w:left w:val="single" w:sz="4" w:space="0" w:color="auto"/>
+              <w:bottom w:val="single" w:sz="4" w:space="0" w:color="auto"/>
+              <w:right w:val="single" w:sz="4" w:space="0" w:color="auto"/>
+            </w:tcBorders>
+            <w:shd w:val="clear" w:color="auto" w:fill="D9D9D9"/>
+            <w:hideMark/>
+          </w:tcPr>
+          <w:p>
+            <w:pPr>
+              <w:pStyle w:val="AbsatzTab12PtTitel"/>
+              <w:rPr>
+                <w:lang w:val="fr-CH"/>
+              </w:rPr>
+            </w:pPr>
+            <w:r>
+              <w:rPr>
+                <w:lang w:val="fr-CH"/>
+              </w:rPr>
+              <w:t>ID / Désignation</w:t>
+            </w:r>
+          </w:p>
+        </w:tc>
+        <w:tc>
+          <w:tcPr>
+            <w:tcW w:w="1134" w:type="dxa"/>
+            <w:tcBorders>
+              <w:top w:val="single" w:sz="4" w:space="0" w:color="auto"/>
+              <w:left w:val="single" w:sz="4" w:space="0" w:color="auto"/>
+              <w:bottom w:val="single" w:sz="4" w:space="0" w:color="auto"/>
+              <w:right w:val="single" w:sz="4" w:space="0" w:color="auto"/>
+            </w:tcBorders>
+            <w:shd w:val="clear" w:color="auto" w:fill="auto"/>
+            <w:hideMark/>
+          </w:tcPr>
+          <w:p>
+            <w:pPr>
+              <w:pStyle w:val="AbsatzTab12Pt1-1Kur"/>
+              <w:rPr>
+                <w:lang w:val="fr-CH"/>
+              </w:rPr>
+            </w:pPr>
+            <w:r>
+              <w:rPr>
+                <w:lang w:val="fr-CH"/>
+              </w:rPr>
+              <w:t>T-026</w:t>
+            </w:r>
+          </w:p>
+        </w:tc>
+        <w:tc>
+          <w:tcPr>
+            <w:tcW w:w="2906" w:type="dxa"/>
+            <w:tcBorders>
+              <w:top w:val="single" w:sz="4" w:space="0" w:color="auto"/>
+              <w:left w:val="single" w:sz="4" w:space="0" w:color="auto"/>
+              <w:bottom w:val="single" w:sz="4" w:space="0" w:color="auto"/>
+              <w:right w:val="single" w:sz="4" w:space="0" w:color="auto"/>
+            </w:tcBorders>
+            <w:shd w:val="clear" w:color="auto" w:fill="auto"/>
+            <w:hideMark/>
+          </w:tcPr>
+          <w:p>
+            <w:pPr>
+              <w:pStyle w:val="AbsatzTab12Pt1-1Kur"/>
+              <w:rPr>
+                <w:lang w:val="fr-CH"/>
+              </w:rPr>
+            </w:pPr>
+            <w:r>
+              <w:rPr>
+                <w:lang w:val="fr-CH"/>
+              </w:rPr>
+              <w:t>A26 – Le test est réussi quand l’administrateur peut réinitialiser un Quiz</w:t>
+            </w:r>
+          </w:p>
+        </w:tc>
+        <w:tc>
+          <w:tcPr>
+            <w:tcW w:w="2906" w:type="dxa"/>
+            <w:tcBorders>
+              <w:top w:val="single" w:sz="4" w:space="0" w:color="auto"/>
+              <w:left w:val="single" w:sz="4" w:space="0" w:color="auto"/>
+              <w:bottom w:val="single" w:sz="4" w:space="0" w:color="auto"/>
+              <w:right w:val="single" w:sz="4" w:space="0" w:color="auto"/>
+            </w:tcBorders>
+            <w:shd w:val="clear" w:color="auto" w:fill="auto"/>
+          </w:tcPr>
+          <w:p>
+            <w:pPr>
+              <w:pStyle w:val="AbsatzTab12Pt1-1Kur"/>
+              <w:rPr>
+                <w:lang w:val="fr-CH"/>
+              </w:rPr>
+            </w:pPr>
+          </w:p>
+        </w:tc>
+      </w:tr>
+      <w:tr>
+        <w:trPr>
+          <w:trHeight w:val="425"/>
+        </w:trPr>
+        <w:tc>
+          <w:tcPr>
+            <w:tcW w:w="2268" w:type="dxa"/>
+            <w:tcBorders>
+              <w:top w:val="single" w:sz="4" w:space="0" w:color="auto"/>
+              <w:left w:val="single" w:sz="4" w:space="0" w:color="auto"/>
+              <w:bottom w:val="single" w:sz="4" w:space="0" w:color="auto"/>
+              <w:right w:val="single" w:sz="4" w:space="0" w:color="auto"/>
+            </w:tcBorders>
+            <w:shd w:val="clear" w:color="auto" w:fill="D9D9D9" w:themeFill="background1" w:themeFillShade="D9"/>
+            <w:hideMark/>
+          </w:tcPr>
+          <w:p>
+            <w:pPr>
+              <w:pStyle w:val="AbsatzTab12PtTitel"/>
+              <w:rPr>
+                <w:lang w:val="fr-CH"/>
+              </w:rPr>
+            </w:pPr>
+            <w:r>
+              <w:rPr>
+                <w:lang w:val="fr-CH"/>
+              </w:rPr>
+              <w:t>Description</w:t>
+            </w:r>
+          </w:p>
+        </w:tc>
+        <w:tc>
+          <w:tcPr>
+            <w:tcW w:w="6946" w:type="dxa"/>
+            <w:gridSpan w:val="3"/>
+            <w:tcBorders>
+              <w:top w:val="single" w:sz="4" w:space="0" w:color="auto"/>
+              <w:left w:val="single" w:sz="4" w:space="0" w:color="auto"/>
+              <w:bottom w:val="single" w:sz="4" w:space="0" w:color="auto"/>
+              <w:right w:val="single" w:sz="4" w:space="0" w:color="auto"/>
+            </w:tcBorders>
+          </w:tcPr>
+          <w:p>
+            <w:pPr>
+              <w:pStyle w:val="AbsatzTab12Pt1-1Kur"/>
+              <w:rPr>
+                <w:lang w:val="fr-CH"/>
+              </w:rPr>
+            </w:pPr>
+            <w:r>
+              <w:rPr>
+                <w:lang w:val="fr-CH"/>
+              </w:rPr>
+              <w:t>Si l’utilisateur a répondu au Quiz un peu</w:t>
+            </w:r>
+            <w:bookmarkStart w:id="45" w:name="_GoBack"/>
+            <w:bookmarkEnd w:id="45"/>
+            <w:r>
+              <w:rPr>
+                <w:lang w:val="fr-CH"/>
+              </w:rPr>
+              <w:t xml:space="preserve"> trop vite il peut faire une demande à l’administrateur pour qu’il réinitialise son profil.</w:t>
+            </w:r>
+          </w:p>
+        </w:tc>
+      </w:tr>
+      <w:tr>
+        <w:trPr>
+          <w:trHeight w:val="425"/>
+        </w:trPr>
+        <w:tc>
+          <w:tcPr>
+            <w:tcW w:w="2268" w:type="dxa"/>
+            <w:tcBorders>
+              <w:top w:val="single" w:sz="4" w:space="0" w:color="auto"/>
+              <w:left w:val="single" w:sz="4" w:space="0" w:color="auto"/>
+              <w:bottom w:val="single" w:sz="4" w:space="0" w:color="auto"/>
+              <w:right w:val="single" w:sz="4" w:space="0" w:color="auto"/>
+            </w:tcBorders>
+            <w:shd w:val="clear" w:color="auto" w:fill="D9D9D9" w:themeFill="background1" w:themeFillShade="D9"/>
+          </w:tcPr>
+          <w:p>
+            <w:pPr>
+              <w:pStyle w:val="AbsatzTab12PtTitel"/>
+              <w:rPr>
+                <w:lang w:val="fr-CH"/>
+              </w:rPr>
+            </w:pPr>
+            <w:r>
+              <w:rPr>
+                <w:lang w:val="fr-CH"/>
+              </w:rPr>
+              <w:t>Condition préalable au test</w:t>
+            </w:r>
+          </w:p>
+        </w:tc>
+        <w:tc>
+          <w:tcPr>
+            <w:tcW w:w="6946" w:type="dxa"/>
+            <w:gridSpan w:val="3"/>
+            <w:tcBorders>
+              <w:top w:val="single" w:sz="4" w:space="0" w:color="auto"/>
+              <w:left w:val="single" w:sz="4" w:space="0" w:color="auto"/>
+              <w:bottom w:val="single" w:sz="4" w:space="0" w:color="auto"/>
+              <w:right w:val="single" w:sz="4" w:space="0" w:color="auto"/>
+            </w:tcBorders>
+          </w:tcPr>
+          <w:p>
+            <w:pPr>
+              <w:pStyle w:val="AbsatzTab12Pt1-1Kur"/>
+              <w:rPr>
+                <w:lang w:val="fr-CH"/>
+              </w:rPr>
+            </w:pPr>
+            <w:r>
+              <w:rPr>
+                <w:lang w:val="fr-CH"/>
+              </w:rPr>
+              <w:t>L’utilisateur doit avoir rempli le Quiz au moins 1 fois</w:t>
+            </w:r>
+          </w:p>
+        </w:tc>
+      </w:tr>
+      <w:tr>
+        <w:trPr>
+          <w:trHeight w:val="425"/>
+        </w:trPr>
+        <w:tc>
+          <w:tcPr>
+            <w:tcW w:w="2268" w:type="dxa"/>
+            <w:tcBorders>
+              <w:top w:val="single" w:sz="4" w:space="0" w:color="auto"/>
+              <w:left w:val="single" w:sz="4" w:space="0" w:color="auto"/>
+              <w:bottom w:val="single" w:sz="4" w:space="0" w:color="auto"/>
+              <w:right w:val="single" w:sz="4" w:space="0" w:color="auto"/>
+            </w:tcBorders>
+            <w:shd w:val="clear" w:color="auto" w:fill="D9D9D9" w:themeFill="background1" w:themeFillShade="D9"/>
+          </w:tcPr>
+          <w:p>
+            <w:pPr>
+              <w:pStyle w:val="AbsatzTab12PtTitel"/>
+              <w:rPr>
+                <w:lang w:val="fr-CH"/>
+              </w:rPr>
+            </w:pPr>
+            <w:r>
+              <w:rPr>
+                <w:lang w:val="fr-CH"/>
+              </w:rPr>
+              <w:t>Étapes du test</w:t>
+            </w:r>
+          </w:p>
+        </w:tc>
+        <w:tc>
+          <w:tcPr>
+            <w:tcW w:w="6946" w:type="dxa"/>
+            <w:gridSpan w:val="3"/>
+            <w:tcBorders>
+              <w:top w:val="single" w:sz="4" w:space="0" w:color="auto"/>
+              <w:left w:val="single" w:sz="4" w:space="0" w:color="auto"/>
+              <w:bottom w:val="single" w:sz="4" w:space="0" w:color="auto"/>
+              <w:right w:val="single" w:sz="4" w:space="0" w:color="auto"/>
+            </w:tcBorders>
+          </w:tcPr>
+          <w:p>
+            <w:pPr>
+              <w:pStyle w:val="AbsatzTab12Pt1-1Kur"/>
+              <w:rPr>
+                <w:lang w:val="fr-CH"/>
+              </w:rPr>
+            </w:pPr>
+            <w:r>
+              <w:rPr>
+                <w:lang w:val="fr-CH"/>
+              </w:rPr>
+              <w:t>Etape 1 : L’administrateur va sur l’interface administration</w:t>
+            </w:r>
+          </w:p>
+          <w:p>
+            <w:pPr>
+              <w:pStyle w:val="AbsatzTab12Pt1-1Kur"/>
+              <w:rPr>
+                <w:lang w:val="fr-CH"/>
+              </w:rPr>
+            </w:pPr>
+            <w:r>
+              <w:rPr>
+                <w:lang w:val="fr-CH"/>
+              </w:rPr>
+              <w:t>Etape 2 : L’administrateur clique sur la liste des utilisateurs qui ont rempli le Quiz.</w:t>
+            </w:r>
+          </w:p>
+          <w:p>
+            <w:pPr>
+              <w:pStyle w:val="AbsatzTab12Pt1-1Kur"/>
+              <w:rPr>
+                <w:lang w:val="fr-CH"/>
+              </w:rPr>
+            </w:pPr>
+            <w:r>
+              <w:rPr>
+                <w:lang w:val="fr-CH"/>
+              </w:rPr>
+              <w:t>Etape 3 : L’administrateur clique sur le bouton pour réinitialiser le Quiz</w:t>
+            </w:r>
+          </w:p>
+        </w:tc>
+      </w:tr>
+      <w:tr>
+        <w:trPr>
+          <w:trHeight w:val="425"/>
+        </w:trPr>
+        <w:tc>
+          <w:tcPr>
+            <w:tcW w:w="2268" w:type="dxa"/>
+            <w:tcBorders>
+              <w:top w:val="single" w:sz="4" w:space="0" w:color="auto"/>
+              <w:left w:val="single" w:sz="4" w:space="0" w:color="auto"/>
+              <w:bottom w:val="single" w:sz="4" w:space="0" w:color="auto"/>
+              <w:right w:val="single" w:sz="4" w:space="0" w:color="auto"/>
+            </w:tcBorders>
+            <w:shd w:val="clear" w:color="auto" w:fill="D9D9D9" w:themeFill="background1" w:themeFillShade="D9"/>
+          </w:tcPr>
+          <w:p>
+            <w:pPr>
+              <w:pStyle w:val="AbsatzTab12PtTitel"/>
+              <w:rPr>
+                <w:lang w:val="fr-CH"/>
+              </w:rPr>
+            </w:pPr>
+            <w:r>
+              <w:rPr>
+                <w:lang w:val="fr-CH"/>
+              </w:rPr>
+              <w:t>Résultat attendu</w:t>
+            </w:r>
+          </w:p>
+        </w:tc>
+        <w:tc>
+          <w:tcPr>
+            <w:tcW w:w="6946" w:type="dxa"/>
+            <w:gridSpan w:val="3"/>
+            <w:tcBorders>
+              <w:top w:val="single" w:sz="4" w:space="0" w:color="auto"/>
+              <w:left w:val="single" w:sz="4" w:space="0" w:color="auto"/>
+              <w:bottom w:val="single" w:sz="4" w:space="0" w:color="auto"/>
+              <w:right w:val="single" w:sz="4" w:space="0" w:color="auto"/>
+            </w:tcBorders>
+          </w:tcPr>
+          <w:p>
+            <w:pPr>
+              <w:pStyle w:val="AbsatzTab12Pt1-1Kur"/>
+              <w:rPr>
+                <w:lang w:val="fr-CH"/>
+              </w:rPr>
+            </w:pPr>
+            <w:r>
+              <w:rPr>
+                <w:lang w:val="fr-CH"/>
+              </w:rPr>
+              <w:t>L’utilisateur peut de nouveau répondre au Quiz et il n’est plus enregistré avec un ancien profil.</w:t>
+            </w:r>
+          </w:p>
+        </w:tc>
+      </w:tr>
+    </w:tbl>
+    <w:p>
+      <w:pPr>
+        <w:pStyle w:val="Absatz"/>
+        <w:rPr>
+          <w:lang w:val="fr-CH"/>
+        </w:rPr>
+      </w:pPr>
+    </w:p>
+    <w:tbl>
+      <w:tblPr>
+        <w:tblW w:w="9214" w:type="dxa"/>
+        <w:tblInd w:w="-5" w:type="dxa"/>
+        <w:tblBorders>
+          <w:top w:val="single" w:sz="4" w:space="0" w:color="auto"/>
+          <w:left w:val="single" w:sz="4" w:space="0" w:color="auto"/>
+          <w:bottom w:val="single" w:sz="4" w:space="0" w:color="auto"/>
+          <w:right w:val="single" w:sz="4" w:space="0" w:color="auto"/>
+          <w:insideH w:val="single" w:sz="4" w:space="0" w:color="auto"/>
+          <w:insideV w:val="single" w:sz="4" w:space="0" w:color="auto"/>
+        </w:tblBorders>
+        <w:tblLayout w:type="fixed"/>
+        <w:tblLook w:val="04A0" w:firstRow="1" w:lastRow="0" w:firstColumn="1" w:lastColumn="0" w:noHBand="0" w:noVBand="1"/>
+      </w:tblPr>
+      <w:tblGrid>
+        <w:gridCol w:w="2268"/>
+        <w:gridCol w:w="1134"/>
+        <w:gridCol w:w="2906"/>
+        <w:gridCol w:w="2906"/>
+      </w:tblGrid>
+      <w:tr>
+        <w:trPr>
+          <w:trHeight w:val="425"/>
+          <w:tblHeader/>
+        </w:trPr>
+        <w:tc>
+          <w:tcPr>
+            <w:tcW w:w="2268" w:type="dxa"/>
+            <w:tcBorders>
+              <w:top w:val="single" w:sz="4" w:space="0" w:color="auto"/>
+              <w:left w:val="single" w:sz="4" w:space="0" w:color="auto"/>
+              <w:bottom w:val="single" w:sz="4" w:space="0" w:color="auto"/>
+              <w:right w:val="single" w:sz="4" w:space="0" w:color="auto"/>
+            </w:tcBorders>
+            <w:shd w:val="clear" w:color="auto" w:fill="D9D9D9"/>
+            <w:hideMark/>
+          </w:tcPr>
+          <w:p>
+            <w:pPr>
+              <w:pStyle w:val="AbsatzTab12PtTitel"/>
+              <w:rPr>
+                <w:lang w:val="fr-CH"/>
+              </w:rPr>
+            </w:pPr>
+            <w:r>
+              <w:rPr>
+                <w:lang w:val="fr-CH"/>
+              </w:rPr>
+              <w:t>ID / Désignation</w:t>
+            </w:r>
+          </w:p>
+        </w:tc>
+        <w:tc>
+          <w:tcPr>
+            <w:tcW w:w="1134" w:type="dxa"/>
+            <w:tcBorders>
+              <w:top w:val="single" w:sz="4" w:space="0" w:color="auto"/>
+              <w:left w:val="single" w:sz="4" w:space="0" w:color="auto"/>
+              <w:bottom w:val="single" w:sz="4" w:space="0" w:color="auto"/>
+              <w:right w:val="single" w:sz="4" w:space="0" w:color="auto"/>
+            </w:tcBorders>
+            <w:shd w:val="clear" w:color="auto" w:fill="auto"/>
+            <w:hideMark/>
+          </w:tcPr>
+          <w:p>
+            <w:pPr>
+              <w:pStyle w:val="AbsatzTab12Pt1-1Kur"/>
+              <w:rPr>
+                <w:lang w:val="fr-CH"/>
+              </w:rPr>
+            </w:pPr>
+            <w:r>
+              <w:rPr>
+                <w:lang w:val="fr-CH"/>
+              </w:rPr>
+              <w:t>T-027</w:t>
+            </w:r>
+          </w:p>
+        </w:tc>
+        <w:tc>
+          <w:tcPr>
+            <w:tcW w:w="2906" w:type="dxa"/>
+            <w:tcBorders>
+              <w:top w:val="single" w:sz="4" w:space="0" w:color="auto"/>
+              <w:left w:val="single" w:sz="4" w:space="0" w:color="auto"/>
+              <w:bottom w:val="single" w:sz="4" w:space="0" w:color="auto"/>
+              <w:right w:val="single" w:sz="4" w:space="0" w:color="auto"/>
+            </w:tcBorders>
+            <w:shd w:val="clear" w:color="auto" w:fill="auto"/>
+            <w:hideMark/>
+          </w:tcPr>
+          <w:p>
+            <w:pPr>
+              <w:pStyle w:val="AbsatzTab12Pt1-1Kur"/>
+              <w:rPr>
+                <w:lang w:val="fr-CH"/>
+              </w:rPr>
+            </w:pPr>
+            <w:r>
+              <w:rPr>
+                <w:lang w:val="fr-CH"/>
+              </w:rPr>
+              <w:t>A27 – Le test est réussi quand l’utilisateur a pu faire du CRUD sur les différents éléments de la base de données.</w:t>
+            </w:r>
+          </w:p>
+        </w:tc>
+        <w:tc>
+          <w:tcPr>
+            <w:tcW w:w="2906" w:type="dxa"/>
+            <w:tcBorders>
+              <w:top w:val="single" w:sz="4" w:space="0" w:color="auto"/>
+              <w:left w:val="single" w:sz="4" w:space="0" w:color="auto"/>
+              <w:bottom w:val="single" w:sz="4" w:space="0" w:color="auto"/>
+              <w:right w:val="single" w:sz="4" w:space="0" w:color="auto"/>
+            </w:tcBorders>
+            <w:shd w:val="clear" w:color="auto" w:fill="auto"/>
+          </w:tcPr>
+          <w:p>
+            <w:pPr>
+              <w:pStyle w:val="AbsatzTab12Pt1-1Kur"/>
+              <w:rPr>
+                <w:lang w:val="fr-CH"/>
+              </w:rPr>
+            </w:pPr>
+          </w:p>
+        </w:tc>
+      </w:tr>
+      <w:tr>
+        <w:trPr>
+          <w:trHeight w:val="425"/>
+        </w:trPr>
+        <w:tc>
+          <w:tcPr>
+            <w:tcW w:w="2268" w:type="dxa"/>
+            <w:tcBorders>
+              <w:top w:val="single" w:sz="4" w:space="0" w:color="auto"/>
+              <w:left w:val="single" w:sz="4" w:space="0" w:color="auto"/>
+              <w:bottom w:val="single" w:sz="4" w:space="0" w:color="auto"/>
+              <w:right w:val="single" w:sz="4" w:space="0" w:color="auto"/>
+            </w:tcBorders>
+            <w:shd w:val="clear" w:color="auto" w:fill="D9D9D9" w:themeFill="background1" w:themeFillShade="D9"/>
+            <w:hideMark/>
+          </w:tcPr>
+          <w:p>
+            <w:pPr>
+              <w:pStyle w:val="AbsatzTab12PtTitel"/>
+              <w:rPr>
+                <w:lang w:val="fr-CH"/>
+              </w:rPr>
+            </w:pPr>
+            <w:r>
+              <w:rPr>
+                <w:lang w:val="fr-CH"/>
+              </w:rPr>
+              <w:t>Description</w:t>
+            </w:r>
+          </w:p>
+        </w:tc>
+        <w:tc>
+          <w:tcPr>
+            <w:tcW w:w="6946" w:type="dxa"/>
+            <w:gridSpan w:val="3"/>
+            <w:tcBorders>
+              <w:top w:val="single" w:sz="4" w:space="0" w:color="auto"/>
+              <w:left w:val="single" w:sz="4" w:space="0" w:color="auto"/>
+              <w:bottom w:val="single" w:sz="4" w:space="0" w:color="auto"/>
+              <w:right w:val="single" w:sz="4" w:space="0" w:color="auto"/>
+            </w:tcBorders>
+          </w:tcPr>
+          <w:p>
+            <w:pPr>
+              <w:pStyle w:val="AbsatzTab12Pt1-1Kur"/>
+              <w:rPr>
+                <w:lang w:val="fr-CH"/>
+              </w:rPr>
+            </w:pPr>
+            <w:r>
+              <w:rPr>
+                <w:lang w:val="fr-CH"/>
+              </w:rPr>
+              <w:t>Modifier les modalités d’inscription et de préférences (Corpulence, Sexualité, etc…)</w:t>
+            </w:r>
+          </w:p>
+        </w:tc>
+      </w:tr>
+      <w:tr>
+        <w:trPr>
+          <w:trHeight w:val="425"/>
+        </w:trPr>
+        <w:tc>
+          <w:tcPr>
+            <w:tcW w:w="2268" w:type="dxa"/>
+            <w:tcBorders>
+              <w:top w:val="single" w:sz="4" w:space="0" w:color="auto"/>
+              <w:left w:val="single" w:sz="4" w:space="0" w:color="auto"/>
+              <w:bottom w:val="single" w:sz="4" w:space="0" w:color="auto"/>
+              <w:right w:val="single" w:sz="4" w:space="0" w:color="auto"/>
+            </w:tcBorders>
+            <w:shd w:val="clear" w:color="auto" w:fill="D9D9D9" w:themeFill="background1" w:themeFillShade="D9"/>
+          </w:tcPr>
+          <w:p>
+            <w:pPr>
+              <w:pStyle w:val="AbsatzTab12PtTitel"/>
+              <w:rPr>
+                <w:lang w:val="fr-CH"/>
+              </w:rPr>
+            </w:pPr>
+            <w:r>
+              <w:rPr>
+                <w:lang w:val="fr-CH"/>
+              </w:rPr>
+              <w:t>Condition préalable au test</w:t>
+            </w:r>
+          </w:p>
+        </w:tc>
+        <w:tc>
+          <w:tcPr>
+            <w:tcW w:w="6946" w:type="dxa"/>
+            <w:gridSpan w:val="3"/>
+            <w:tcBorders>
+              <w:top w:val="single" w:sz="4" w:space="0" w:color="auto"/>
+              <w:left w:val="single" w:sz="4" w:space="0" w:color="auto"/>
+              <w:bottom w:val="single" w:sz="4" w:space="0" w:color="auto"/>
+              <w:right w:val="single" w:sz="4" w:space="0" w:color="auto"/>
+            </w:tcBorders>
+          </w:tcPr>
+          <w:p>
+            <w:pPr>
+              <w:pStyle w:val="AbsatzTab12Pt1-1Kur"/>
+              <w:rPr>
+                <w:lang w:val="fr-CH"/>
+              </w:rPr>
+            </w:pPr>
+            <w:r>
+              <w:rPr>
+                <w:lang w:val="fr-CH"/>
+              </w:rPr>
+              <w:t>L’interface d’administration doit être fonctionnelle</w:t>
+            </w:r>
+          </w:p>
+        </w:tc>
+      </w:tr>
+      <w:tr>
+        <w:trPr>
+          <w:trHeight w:val="425"/>
+        </w:trPr>
+        <w:tc>
+          <w:tcPr>
+            <w:tcW w:w="2268" w:type="dxa"/>
+            <w:tcBorders>
+              <w:top w:val="single" w:sz="4" w:space="0" w:color="auto"/>
+              <w:left w:val="single" w:sz="4" w:space="0" w:color="auto"/>
+              <w:bottom w:val="single" w:sz="4" w:space="0" w:color="auto"/>
+              <w:right w:val="single" w:sz="4" w:space="0" w:color="auto"/>
+            </w:tcBorders>
+            <w:shd w:val="clear" w:color="auto" w:fill="D9D9D9" w:themeFill="background1" w:themeFillShade="D9"/>
+          </w:tcPr>
+          <w:p>
+            <w:pPr>
+              <w:pStyle w:val="AbsatzTab12PtTitel"/>
+              <w:rPr>
+                <w:lang w:val="fr-CH"/>
+              </w:rPr>
+            </w:pPr>
+            <w:r>
+              <w:rPr>
+                <w:lang w:val="fr-CH"/>
+              </w:rPr>
+              <w:t>Étapes du test</w:t>
+            </w:r>
+          </w:p>
+        </w:tc>
+        <w:tc>
+          <w:tcPr>
+            <w:tcW w:w="6946" w:type="dxa"/>
+            <w:gridSpan w:val="3"/>
+            <w:tcBorders>
+              <w:top w:val="single" w:sz="4" w:space="0" w:color="auto"/>
+              <w:left w:val="single" w:sz="4" w:space="0" w:color="auto"/>
+              <w:bottom w:val="single" w:sz="4" w:space="0" w:color="auto"/>
+              <w:right w:val="single" w:sz="4" w:space="0" w:color="auto"/>
+            </w:tcBorders>
+          </w:tcPr>
+          <w:p>
+            <w:pPr>
+              <w:pStyle w:val="AbsatzTab12Pt1-1Kur"/>
+              <w:rPr>
+                <w:lang w:val="fr-CH"/>
+              </w:rPr>
+            </w:pPr>
+            <w:r>
+              <w:rPr>
+                <w:lang w:val="fr-CH"/>
+              </w:rPr>
+              <w:t>Etape 1 : L’administrateur se connecte sur l’interface administration.</w:t>
+            </w:r>
+          </w:p>
+          <w:p>
+            <w:pPr>
+              <w:pStyle w:val="AbsatzTab12Pt1-1Kur"/>
+              <w:rPr>
+                <w:lang w:val="fr-CH"/>
+              </w:rPr>
+            </w:pPr>
+            <w:r>
+              <w:rPr>
+                <w:lang w:val="fr-CH"/>
+              </w:rPr>
+              <w:t>Etape 2 : L’administrateur choisit une section.</w:t>
+            </w:r>
+          </w:p>
+          <w:p>
+            <w:pPr>
+              <w:pStyle w:val="AbsatzTab12Pt1-1Kur"/>
+              <w:rPr>
+                <w:lang w:val="fr-CH"/>
+              </w:rPr>
+            </w:pPr>
+            <w:r>
+              <w:rPr>
+                <w:lang w:val="fr-CH"/>
+              </w:rPr>
+              <w:t xml:space="preserve">Etape 3 : L’administrateur </w:t>
+            </w:r>
+            <w:r>
+              <w:rPr>
+                <w:lang w:val="fr-CH"/>
+              </w:rPr>
+              <w:t>effectue du CRUD sur la section en question</w:t>
+            </w:r>
+          </w:p>
+        </w:tc>
+      </w:tr>
+      <w:tr>
+        <w:trPr>
+          <w:trHeight w:val="425"/>
+        </w:trPr>
+        <w:tc>
+          <w:tcPr>
+            <w:tcW w:w="2268" w:type="dxa"/>
+            <w:tcBorders>
+              <w:top w:val="single" w:sz="4" w:space="0" w:color="auto"/>
+              <w:left w:val="single" w:sz="4" w:space="0" w:color="auto"/>
+              <w:bottom w:val="single" w:sz="4" w:space="0" w:color="auto"/>
+              <w:right w:val="single" w:sz="4" w:space="0" w:color="auto"/>
+            </w:tcBorders>
+            <w:shd w:val="clear" w:color="auto" w:fill="D9D9D9" w:themeFill="background1" w:themeFillShade="D9"/>
+          </w:tcPr>
+          <w:p>
+            <w:pPr>
+              <w:pStyle w:val="AbsatzTab12PtTitel"/>
+              <w:rPr>
+                <w:lang w:val="fr-CH"/>
+              </w:rPr>
+            </w:pPr>
+            <w:r>
+              <w:rPr>
+                <w:lang w:val="fr-CH"/>
+              </w:rPr>
+              <w:t>Résultat attendu</w:t>
+            </w:r>
+          </w:p>
+        </w:tc>
+        <w:tc>
+          <w:tcPr>
+            <w:tcW w:w="6946" w:type="dxa"/>
+            <w:gridSpan w:val="3"/>
+            <w:tcBorders>
+              <w:top w:val="single" w:sz="4" w:space="0" w:color="auto"/>
+              <w:left w:val="single" w:sz="4" w:space="0" w:color="auto"/>
+              <w:bottom w:val="single" w:sz="4" w:space="0" w:color="auto"/>
+              <w:right w:val="single" w:sz="4" w:space="0" w:color="auto"/>
+            </w:tcBorders>
+          </w:tcPr>
+          <w:p>
+            <w:pPr>
+              <w:pStyle w:val="AbsatzTab12Pt1-1Kur"/>
+              <w:rPr>
+                <w:lang w:val="fr-CH"/>
+              </w:rPr>
+            </w:pPr>
+            <w:r>
+              <w:rPr>
+                <w:lang w:val="fr-CH"/>
+              </w:rPr>
+              <w:t>Les données ont bien été traitées en CRUD</w:t>
+            </w:r>
+          </w:p>
+        </w:tc>
+      </w:tr>
+    </w:tbl>
+    <w:p>
+      <w:pPr>
+        <w:pStyle w:val="Absatz"/>
+        <w:rPr>
+          <w:lang w:val="fr-CH"/>
+        </w:rPr>
+      </w:pPr>
+    </w:p>
+    <w:tbl>
+      <w:tblPr>
+        <w:tblW w:w="9214" w:type="dxa"/>
+        <w:tblInd w:w="-5" w:type="dxa"/>
+        <w:tblBorders>
+          <w:top w:val="single" w:sz="4" w:space="0" w:color="auto"/>
+          <w:left w:val="single" w:sz="4" w:space="0" w:color="auto"/>
+          <w:bottom w:val="single" w:sz="4" w:space="0" w:color="auto"/>
+          <w:right w:val="single" w:sz="4" w:space="0" w:color="auto"/>
+          <w:insideH w:val="single" w:sz="4" w:space="0" w:color="auto"/>
+          <w:insideV w:val="single" w:sz="4" w:space="0" w:color="auto"/>
+        </w:tblBorders>
+        <w:tblLayout w:type="fixed"/>
+        <w:tblLook w:val="04A0" w:firstRow="1" w:lastRow="0" w:firstColumn="1" w:lastColumn="0" w:noHBand="0" w:noVBand="1"/>
+      </w:tblPr>
+      <w:tblGrid>
+        <w:gridCol w:w="2268"/>
+        <w:gridCol w:w="1134"/>
+        <w:gridCol w:w="2906"/>
+        <w:gridCol w:w="2906"/>
+      </w:tblGrid>
+      <w:tr>
+        <w:trPr>
+          <w:trHeight w:val="425"/>
+          <w:tblHeader/>
+        </w:trPr>
+        <w:tc>
+          <w:tcPr>
+            <w:tcW w:w="2268" w:type="dxa"/>
+            <w:tcBorders>
+              <w:top w:val="single" w:sz="4" w:space="0" w:color="auto"/>
+              <w:left w:val="single" w:sz="4" w:space="0" w:color="auto"/>
+              <w:bottom w:val="single" w:sz="4" w:space="0" w:color="auto"/>
+              <w:right w:val="single" w:sz="4" w:space="0" w:color="auto"/>
+            </w:tcBorders>
+            <w:shd w:val="clear" w:color="auto" w:fill="D9D9D9"/>
+            <w:hideMark/>
+          </w:tcPr>
+          <w:p>
+            <w:pPr>
+              <w:pStyle w:val="AbsatzTab12PtTitel"/>
+              <w:rPr>
+                <w:lang w:val="fr-CH"/>
+              </w:rPr>
+            </w:pPr>
+            <w:r>
+              <w:rPr>
+                <w:lang w:val="fr-CH"/>
+              </w:rPr>
+              <w:lastRenderedPageBreak/>
+              <w:t>ID / Désignation</w:t>
+            </w:r>
+          </w:p>
+        </w:tc>
+        <w:tc>
+          <w:tcPr>
+            <w:tcW w:w="1134" w:type="dxa"/>
+            <w:tcBorders>
+              <w:top w:val="single" w:sz="4" w:space="0" w:color="auto"/>
+              <w:left w:val="single" w:sz="4" w:space="0" w:color="auto"/>
+              <w:bottom w:val="single" w:sz="4" w:space="0" w:color="auto"/>
+              <w:right w:val="single" w:sz="4" w:space="0" w:color="auto"/>
+            </w:tcBorders>
+            <w:shd w:val="clear" w:color="auto" w:fill="auto"/>
+            <w:hideMark/>
+          </w:tcPr>
+          <w:p>
+            <w:pPr>
+              <w:pStyle w:val="AbsatzTab12Pt1-1Kur"/>
+              <w:rPr>
+                <w:lang w:val="fr-CH"/>
+              </w:rPr>
+            </w:pPr>
+            <w:r>
+              <w:rPr>
+                <w:lang w:val="fr-CH"/>
+              </w:rPr>
+              <w:t>T-028</w:t>
+            </w:r>
+          </w:p>
+        </w:tc>
+        <w:tc>
+          <w:tcPr>
+            <w:tcW w:w="2906" w:type="dxa"/>
+            <w:tcBorders>
+              <w:top w:val="single" w:sz="4" w:space="0" w:color="auto"/>
+              <w:left w:val="single" w:sz="4" w:space="0" w:color="auto"/>
+              <w:bottom w:val="single" w:sz="4" w:space="0" w:color="auto"/>
+              <w:right w:val="single" w:sz="4" w:space="0" w:color="auto"/>
+            </w:tcBorders>
+            <w:shd w:val="clear" w:color="auto" w:fill="auto"/>
+            <w:hideMark/>
+          </w:tcPr>
+          <w:p>
+            <w:pPr>
+              <w:pStyle w:val="AbsatzTab12Pt1-1Kur"/>
+              <w:rPr>
+                <w:lang w:val="fr-CH"/>
+              </w:rPr>
+            </w:pPr>
+            <w:r>
+              <w:rPr>
+                <w:lang w:val="fr-CH"/>
+              </w:rPr>
+              <w:t>A28 – Le test réussi quand l’administrateur peut bannir et supprimer le bannissement sur les utilisateurs</w:t>
+            </w:r>
+          </w:p>
+        </w:tc>
+        <w:tc>
+          <w:tcPr>
+            <w:tcW w:w="2906" w:type="dxa"/>
+            <w:tcBorders>
+              <w:top w:val="single" w:sz="4" w:space="0" w:color="auto"/>
+              <w:left w:val="single" w:sz="4" w:space="0" w:color="auto"/>
+              <w:bottom w:val="single" w:sz="4" w:space="0" w:color="auto"/>
+              <w:right w:val="single" w:sz="4" w:space="0" w:color="auto"/>
+            </w:tcBorders>
+            <w:shd w:val="clear" w:color="auto" w:fill="auto"/>
+          </w:tcPr>
+          <w:p>
+            <w:pPr>
+              <w:pStyle w:val="AbsatzTab12Pt1-1Kur"/>
+              <w:rPr>
+                <w:lang w:val="fr-CH"/>
+              </w:rPr>
+            </w:pPr>
+          </w:p>
+        </w:tc>
+      </w:tr>
+      <w:tr>
+        <w:trPr>
+          <w:trHeight w:val="425"/>
+        </w:trPr>
+        <w:tc>
+          <w:tcPr>
+            <w:tcW w:w="2268" w:type="dxa"/>
+            <w:tcBorders>
+              <w:top w:val="single" w:sz="4" w:space="0" w:color="auto"/>
+              <w:left w:val="single" w:sz="4" w:space="0" w:color="auto"/>
+              <w:bottom w:val="single" w:sz="4" w:space="0" w:color="auto"/>
+              <w:right w:val="single" w:sz="4" w:space="0" w:color="auto"/>
+            </w:tcBorders>
+            <w:shd w:val="clear" w:color="auto" w:fill="D9D9D9" w:themeFill="background1" w:themeFillShade="D9"/>
+            <w:hideMark/>
+          </w:tcPr>
+          <w:p>
+            <w:pPr>
+              <w:pStyle w:val="AbsatzTab12PtTitel"/>
+              <w:rPr>
+                <w:lang w:val="fr-CH"/>
+              </w:rPr>
+            </w:pPr>
+            <w:r>
+              <w:rPr>
+                <w:lang w:val="fr-CH"/>
+              </w:rPr>
+              <w:t>Description</w:t>
+            </w:r>
+          </w:p>
+        </w:tc>
+        <w:tc>
+          <w:tcPr>
+            <w:tcW w:w="6946" w:type="dxa"/>
+            <w:gridSpan w:val="3"/>
+            <w:tcBorders>
+              <w:top w:val="single" w:sz="4" w:space="0" w:color="auto"/>
+              <w:left w:val="single" w:sz="4" w:space="0" w:color="auto"/>
+              <w:bottom w:val="single" w:sz="4" w:space="0" w:color="auto"/>
+              <w:right w:val="single" w:sz="4" w:space="0" w:color="auto"/>
+            </w:tcBorders>
+          </w:tcPr>
+          <w:p>
+            <w:pPr>
+              <w:pStyle w:val="AbsatzTab12Pt1-1Kur"/>
+              <w:rPr>
+                <w:lang w:val="fr-CH"/>
+              </w:rPr>
+            </w:pPr>
+            <w:r>
+              <w:rPr>
+                <w:lang w:val="fr-CH"/>
+              </w:rPr>
+              <w:t>Bannir et enlever le ban sur l’utilisateur</w:t>
+            </w:r>
+          </w:p>
+        </w:tc>
+      </w:tr>
+      <w:tr>
+        <w:trPr>
+          <w:trHeight w:val="425"/>
+        </w:trPr>
+        <w:tc>
+          <w:tcPr>
+            <w:tcW w:w="2268" w:type="dxa"/>
+            <w:tcBorders>
+              <w:top w:val="single" w:sz="4" w:space="0" w:color="auto"/>
+              <w:left w:val="single" w:sz="4" w:space="0" w:color="auto"/>
+              <w:bottom w:val="single" w:sz="4" w:space="0" w:color="auto"/>
+              <w:right w:val="single" w:sz="4" w:space="0" w:color="auto"/>
+            </w:tcBorders>
+            <w:shd w:val="clear" w:color="auto" w:fill="D9D9D9" w:themeFill="background1" w:themeFillShade="D9"/>
+          </w:tcPr>
+          <w:p>
+            <w:pPr>
+              <w:pStyle w:val="AbsatzTab12PtTitel"/>
+              <w:rPr>
+                <w:lang w:val="fr-CH"/>
+              </w:rPr>
+            </w:pPr>
+            <w:r>
+              <w:rPr>
+                <w:lang w:val="fr-CH"/>
+              </w:rPr>
+              <w:t>Condition préalable au test</w:t>
+            </w:r>
+          </w:p>
+        </w:tc>
+        <w:tc>
+          <w:tcPr>
+            <w:tcW w:w="6946" w:type="dxa"/>
+            <w:gridSpan w:val="3"/>
+            <w:tcBorders>
+              <w:top w:val="single" w:sz="4" w:space="0" w:color="auto"/>
+              <w:left w:val="single" w:sz="4" w:space="0" w:color="auto"/>
+              <w:bottom w:val="single" w:sz="4" w:space="0" w:color="auto"/>
+              <w:right w:val="single" w:sz="4" w:space="0" w:color="auto"/>
+            </w:tcBorders>
+          </w:tcPr>
+          <w:p>
+            <w:pPr>
+              <w:pStyle w:val="AbsatzTab12Pt1-1Kur"/>
+              <w:rPr>
+                <w:lang w:val="fr-CH"/>
+              </w:rPr>
+            </w:pPr>
+            <w:r>
+              <w:rPr>
+                <w:lang w:val="fr-CH"/>
+              </w:rPr>
+              <w:t>L’interface d’administration doit être fonctionnelle</w:t>
+            </w:r>
+          </w:p>
+        </w:tc>
+      </w:tr>
+      <w:tr>
+        <w:trPr>
+          <w:trHeight w:val="425"/>
+        </w:trPr>
+        <w:tc>
+          <w:tcPr>
+            <w:tcW w:w="2268" w:type="dxa"/>
+            <w:tcBorders>
+              <w:top w:val="single" w:sz="4" w:space="0" w:color="auto"/>
+              <w:left w:val="single" w:sz="4" w:space="0" w:color="auto"/>
+              <w:bottom w:val="single" w:sz="4" w:space="0" w:color="auto"/>
+              <w:right w:val="single" w:sz="4" w:space="0" w:color="auto"/>
+            </w:tcBorders>
+            <w:shd w:val="clear" w:color="auto" w:fill="D9D9D9" w:themeFill="background1" w:themeFillShade="D9"/>
+          </w:tcPr>
+          <w:p>
+            <w:pPr>
+              <w:pStyle w:val="AbsatzTab12PtTitel"/>
+              <w:rPr>
+                <w:lang w:val="fr-CH"/>
+              </w:rPr>
+            </w:pPr>
+            <w:r>
+              <w:rPr>
+                <w:lang w:val="fr-CH"/>
+              </w:rPr>
+              <w:t>Étapes du test</w:t>
+            </w:r>
+          </w:p>
+        </w:tc>
+        <w:tc>
+          <w:tcPr>
+            <w:tcW w:w="6946" w:type="dxa"/>
+            <w:gridSpan w:val="3"/>
+            <w:tcBorders>
+              <w:top w:val="single" w:sz="4" w:space="0" w:color="auto"/>
+              <w:left w:val="single" w:sz="4" w:space="0" w:color="auto"/>
+              <w:bottom w:val="single" w:sz="4" w:space="0" w:color="auto"/>
+              <w:right w:val="single" w:sz="4" w:space="0" w:color="auto"/>
+            </w:tcBorders>
+          </w:tcPr>
+          <w:p>
+            <w:pPr>
+              <w:pStyle w:val="AbsatzTab12Pt1-1Kur"/>
+              <w:rPr>
+                <w:lang w:val="fr-CH"/>
+              </w:rPr>
+            </w:pPr>
+            <w:r>
+              <w:rPr>
+                <w:lang w:val="fr-CH"/>
+              </w:rPr>
+              <w:t>Etape 1 : l’administrateur cherche un utilisateur</w:t>
+            </w:r>
+          </w:p>
+          <w:p>
+            <w:pPr>
+              <w:pStyle w:val="AbsatzTab12Pt1-1Kur"/>
+              <w:rPr>
+                <w:lang w:val="fr-CH"/>
+              </w:rPr>
+            </w:pPr>
+            <w:r>
+              <w:rPr>
+                <w:lang w:val="fr-CH"/>
+              </w:rPr>
+              <w:t>Etape 2 : L’administrateur peut définir la date de fin du bannissement pour l’utilisateur</w:t>
+            </w:r>
+          </w:p>
+          <w:p>
+            <w:pPr>
+              <w:pStyle w:val="AbsatzTab12Pt1-1Kur"/>
+              <w:rPr>
+                <w:lang w:val="fr-CH"/>
+              </w:rPr>
+            </w:pPr>
+            <w:r>
+              <w:rPr>
+                <w:lang w:val="fr-CH"/>
+              </w:rPr>
+              <w:t>Etape 3 : L’utilisateur ne peut plus se connecter</w:t>
+            </w:r>
+          </w:p>
+          <w:p>
+            <w:pPr>
+              <w:pStyle w:val="AbsatzTab12Pt1-1Kur"/>
+              <w:rPr>
+                <w:lang w:val="fr-CH"/>
+              </w:rPr>
+            </w:pPr>
+            <w:r>
+              <w:rPr>
+                <w:lang w:val="fr-CH"/>
+              </w:rPr>
+              <w:t>Etape 4 : L’administrateur peut enlever le ban sur l’utilisateur</w:t>
+            </w:r>
+          </w:p>
+        </w:tc>
+      </w:tr>
+      <w:tr>
+        <w:trPr>
+          <w:trHeight w:val="425"/>
+        </w:trPr>
+        <w:tc>
+          <w:tcPr>
+            <w:tcW w:w="2268" w:type="dxa"/>
+            <w:tcBorders>
+              <w:top w:val="single" w:sz="4" w:space="0" w:color="auto"/>
+              <w:left w:val="single" w:sz="4" w:space="0" w:color="auto"/>
+              <w:bottom w:val="single" w:sz="4" w:space="0" w:color="auto"/>
+              <w:right w:val="single" w:sz="4" w:space="0" w:color="auto"/>
+            </w:tcBorders>
+            <w:shd w:val="clear" w:color="auto" w:fill="D9D9D9" w:themeFill="background1" w:themeFillShade="D9"/>
+          </w:tcPr>
+          <w:p>
+            <w:pPr>
+              <w:pStyle w:val="AbsatzTab12PtTitel"/>
+              <w:rPr>
+                <w:lang w:val="fr-CH"/>
+              </w:rPr>
+            </w:pPr>
+            <w:r>
+              <w:rPr>
+                <w:lang w:val="fr-CH"/>
+              </w:rPr>
+              <w:t>Résultat attendu</w:t>
+            </w:r>
+          </w:p>
+        </w:tc>
+        <w:tc>
+          <w:tcPr>
+            <w:tcW w:w="6946" w:type="dxa"/>
+            <w:gridSpan w:val="3"/>
+            <w:tcBorders>
+              <w:top w:val="single" w:sz="4" w:space="0" w:color="auto"/>
+              <w:left w:val="single" w:sz="4" w:space="0" w:color="auto"/>
+              <w:bottom w:val="single" w:sz="4" w:space="0" w:color="auto"/>
+              <w:right w:val="single" w:sz="4" w:space="0" w:color="auto"/>
+            </w:tcBorders>
+          </w:tcPr>
+          <w:p>
+            <w:pPr>
+              <w:pStyle w:val="AbsatzTab12Pt1-1Kur"/>
+              <w:rPr>
+                <w:lang w:val="fr-CH"/>
+              </w:rPr>
+            </w:pPr>
+            <w:r>
+              <w:rPr>
+                <w:lang w:val="fr-CH"/>
+              </w:rPr>
+              <w:t>L’utilisateur ne peut plus se connecter et doit attendre une action de l’administrateur pour pouvoir utiliser l’application.</w:t>
+            </w:r>
+          </w:p>
+        </w:tc>
+      </w:tr>
+    </w:tbl>
+    <w:p>
+      <w:pPr>
         <w:pStyle w:val="Lgende"/>
+        <w:rPr>
+          <w:lang w:val="fr-CH"/>
+        </w:rPr>
+      </w:pPr>
+    </w:p>
+    <w:tbl>
+      <w:tblPr>
+        <w:tblW w:w="9214" w:type="dxa"/>
+        <w:tblInd w:w="-5" w:type="dxa"/>
+        <w:tblBorders>
+          <w:top w:val="single" w:sz="4" w:space="0" w:color="auto"/>
+          <w:left w:val="single" w:sz="4" w:space="0" w:color="auto"/>
+          <w:bottom w:val="single" w:sz="4" w:space="0" w:color="auto"/>
+          <w:right w:val="single" w:sz="4" w:space="0" w:color="auto"/>
+          <w:insideH w:val="single" w:sz="4" w:space="0" w:color="auto"/>
+          <w:insideV w:val="single" w:sz="4" w:space="0" w:color="auto"/>
+        </w:tblBorders>
+        <w:tblLayout w:type="fixed"/>
+        <w:tblLook w:val="04A0" w:firstRow="1" w:lastRow="0" w:firstColumn="1" w:lastColumn="0" w:noHBand="0" w:noVBand="1"/>
+      </w:tblPr>
+      <w:tblGrid>
+        <w:gridCol w:w="2268"/>
+        <w:gridCol w:w="1134"/>
+        <w:gridCol w:w="2906"/>
+        <w:gridCol w:w="2906"/>
+      </w:tblGrid>
+      <w:tr>
+        <w:trPr>
+          <w:trHeight w:val="425"/>
+          <w:tblHeader/>
+        </w:trPr>
+        <w:tc>
+          <w:tcPr>
+            <w:tcW w:w="2268" w:type="dxa"/>
+            <w:tcBorders>
+              <w:top w:val="single" w:sz="4" w:space="0" w:color="auto"/>
+              <w:left w:val="single" w:sz="4" w:space="0" w:color="auto"/>
+              <w:bottom w:val="single" w:sz="4" w:space="0" w:color="auto"/>
+              <w:right w:val="single" w:sz="4" w:space="0" w:color="auto"/>
+            </w:tcBorders>
+            <w:shd w:val="clear" w:color="auto" w:fill="D9D9D9"/>
+            <w:hideMark/>
+          </w:tcPr>
+          <w:p>
+            <w:pPr>
+              <w:pStyle w:val="AbsatzTab12PtTitel"/>
+              <w:rPr>
+                <w:lang w:val="fr-CH"/>
+              </w:rPr>
+            </w:pPr>
+            <w:r>
+              <w:rPr>
+                <w:lang w:val="fr-CH"/>
+              </w:rPr>
+              <w:t>ID / Désignation</w:t>
+            </w:r>
+          </w:p>
+        </w:tc>
+        <w:tc>
+          <w:tcPr>
+            <w:tcW w:w="1134" w:type="dxa"/>
+            <w:tcBorders>
+              <w:top w:val="single" w:sz="4" w:space="0" w:color="auto"/>
+              <w:left w:val="single" w:sz="4" w:space="0" w:color="auto"/>
+              <w:bottom w:val="single" w:sz="4" w:space="0" w:color="auto"/>
+              <w:right w:val="single" w:sz="4" w:space="0" w:color="auto"/>
+            </w:tcBorders>
+            <w:shd w:val="clear" w:color="auto" w:fill="auto"/>
+            <w:hideMark/>
+          </w:tcPr>
+          <w:p>
+            <w:pPr>
+              <w:pStyle w:val="AbsatzTab12Pt1-1Kur"/>
+              <w:rPr>
+                <w:lang w:val="fr-CH"/>
+              </w:rPr>
+            </w:pPr>
+            <w:r>
+              <w:rPr>
+                <w:lang w:val="fr-CH"/>
+              </w:rPr>
+              <w:t>T-029</w:t>
+            </w:r>
+          </w:p>
+        </w:tc>
+        <w:tc>
+          <w:tcPr>
+            <w:tcW w:w="2906" w:type="dxa"/>
+            <w:tcBorders>
+              <w:top w:val="single" w:sz="4" w:space="0" w:color="auto"/>
+              <w:left w:val="single" w:sz="4" w:space="0" w:color="auto"/>
+              <w:bottom w:val="single" w:sz="4" w:space="0" w:color="auto"/>
+              <w:right w:val="single" w:sz="4" w:space="0" w:color="auto"/>
+            </w:tcBorders>
+            <w:shd w:val="clear" w:color="auto" w:fill="auto"/>
+            <w:hideMark/>
+          </w:tcPr>
+          <w:p>
+            <w:pPr>
+              <w:pStyle w:val="AbsatzTab12Pt1-1Kur"/>
+              <w:rPr>
+                <w:lang w:val="fr-CH"/>
+              </w:rPr>
+            </w:pPr>
+            <w:r>
+              <w:rPr>
+                <w:lang w:val="fr-CH"/>
+              </w:rPr>
+              <w:t>A29 – Le test réussi quand l’utilisateur à pu se connecter avec son compte Facebook</w:t>
+            </w:r>
+          </w:p>
+        </w:tc>
+        <w:tc>
+          <w:tcPr>
+            <w:tcW w:w="2906" w:type="dxa"/>
+            <w:tcBorders>
+              <w:top w:val="single" w:sz="4" w:space="0" w:color="auto"/>
+              <w:left w:val="single" w:sz="4" w:space="0" w:color="auto"/>
+              <w:bottom w:val="single" w:sz="4" w:space="0" w:color="auto"/>
+              <w:right w:val="single" w:sz="4" w:space="0" w:color="auto"/>
+            </w:tcBorders>
+            <w:shd w:val="clear" w:color="auto" w:fill="auto"/>
+          </w:tcPr>
+          <w:p>
+            <w:pPr>
+              <w:pStyle w:val="AbsatzTab12Pt1-1Kur"/>
+              <w:rPr>
+                <w:lang w:val="fr-CH"/>
+              </w:rPr>
+            </w:pPr>
+          </w:p>
+        </w:tc>
+      </w:tr>
+      <w:tr>
+        <w:trPr>
+          <w:trHeight w:val="425"/>
+        </w:trPr>
+        <w:tc>
+          <w:tcPr>
+            <w:tcW w:w="2268" w:type="dxa"/>
+            <w:tcBorders>
+              <w:top w:val="single" w:sz="4" w:space="0" w:color="auto"/>
+              <w:left w:val="single" w:sz="4" w:space="0" w:color="auto"/>
+              <w:bottom w:val="single" w:sz="4" w:space="0" w:color="auto"/>
+              <w:right w:val="single" w:sz="4" w:space="0" w:color="auto"/>
+            </w:tcBorders>
+            <w:shd w:val="clear" w:color="auto" w:fill="D9D9D9" w:themeFill="background1" w:themeFillShade="D9"/>
+            <w:hideMark/>
+          </w:tcPr>
+          <w:p>
+            <w:pPr>
+              <w:pStyle w:val="AbsatzTab12PtTitel"/>
+              <w:rPr>
+                <w:lang w:val="fr-CH"/>
+              </w:rPr>
+            </w:pPr>
+            <w:r>
+              <w:rPr>
+                <w:lang w:val="fr-CH"/>
+              </w:rPr>
+              <w:t>Description</w:t>
+            </w:r>
+          </w:p>
+        </w:tc>
+        <w:tc>
+          <w:tcPr>
+            <w:tcW w:w="6946" w:type="dxa"/>
+            <w:gridSpan w:val="3"/>
+            <w:tcBorders>
+              <w:top w:val="single" w:sz="4" w:space="0" w:color="auto"/>
+              <w:left w:val="single" w:sz="4" w:space="0" w:color="auto"/>
+              <w:bottom w:val="single" w:sz="4" w:space="0" w:color="auto"/>
+              <w:right w:val="single" w:sz="4" w:space="0" w:color="auto"/>
+            </w:tcBorders>
+          </w:tcPr>
+          <w:p>
+            <w:pPr>
+              <w:pStyle w:val="AbsatzTab12Pt1-1Kur"/>
+              <w:rPr>
+                <w:lang w:val="fr-CH"/>
+              </w:rPr>
+            </w:pPr>
+            <w:r>
+              <w:rPr>
+                <w:lang w:val="fr-CH"/>
+              </w:rPr>
+              <w:t>Utiliser un compte externe pour pouvoir s’authentifier</w:t>
+            </w:r>
+          </w:p>
+        </w:tc>
+      </w:tr>
+      <w:tr>
+        <w:trPr>
+          <w:trHeight w:val="425"/>
+        </w:trPr>
+        <w:tc>
+          <w:tcPr>
+            <w:tcW w:w="2268" w:type="dxa"/>
+            <w:tcBorders>
+              <w:top w:val="single" w:sz="4" w:space="0" w:color="auto"/>
+              <w:left w:val="single" w:sz="4" w:space="0" w:color="auto"/>
+              <w:bottom w:val="single" w:sz="4" w:space="0" w:color="auto"/>
+              <w:right w:val="single" w:sz="4" w:space="0" w:color="auto"/>
+            </w:tcBorders>
+            <w:shd w:val="clear" w:color="auto" w:fill="D9D9D9" w:themeFill="background1" w:themeFillShade="D9"/>
+          </w:tcPr>
+          <w:p>
+            <w:pPr>
+              <w:pStyle w:val="AbsatzTab12PtTitel"/>
+              <w:rPr>
+                <w:lang w:val="fr-CH"/>
+              </w:rPr>
+            </w:pPr>
+            <w:r>
+              <w:rPr>
+                <w:lang w:val="fr-CH"/>
+              </w:rPr>
+              <w:t>Condition préalable au test</w:t>
+            </w:r>
+          </w:p>
+        </w:tc>
+        <w:tc>
+          <w:tcPr>
+            <w:tcW w:w="6946" w:type="dxa"/>
+            <w:gridSpan w:val="3"/>
+            <w:tcBorders>
+              <w:top w:val="single" w:sz="4" w:space="0" w:color="auto"/>
+              <w:left w:val="single" w:sz="4" w:space="0" w:color="auto"/>
+              <w:bottom w:val="single" w:sz="4" w:space="0" w:color="auto"/>
+              <w:right w:val="single" w:sz="4" w:space="0" w:color="auto"/>
+            </w:tcBorders>
+          </w:tcPr>
+          <w:p>
+            <w:pPr>
+              <w:pStyle w:val="AbsatzTab12Pt1-1Kur"/>
+              <w:rPr>
+                <w:lang w:val="fr-CH"/>
+              </w:rPr>
+            </w:pPr>
+            <w:r>
+              <w:rPr>
+                <w:lang w:val="fr-CH"/>
+              </w:rPr>
+              <w:t>Communication avec l’api Facebook fonctionnelle</w:t>
+            </w:r>
+          </w:p>
+        </w:tc>
+      </w:tr>
+      <w:tr>
+        <w:trPr>
+          <w:trHeight w:val="425"/>
+        </w:trPr>
+        <w:tc>
+          <w:tcPr>
+            <w:tcW w:w="2268" w:type="dxa"/>
+            <w:tcBorders>
+              <w:top w:val="single" w:sz="4" w:space="0" w:color="auto"/>
+              <w:left w:val="single" w:sz="4" w:space="0" w:color="auto"/>
+              <w:bottom w:val="single" w:sz="4" w:space="0" w:color="auto"/>
+              <w:right w:val="single" w:sz="4" w:space="0" w:color="auto"/>
+            </w:tcBorders>
+            <w:shd w:val="clear" w:color="auto" w:fill="D9D9D9" w:themeFill="background1" w:themeFillShade="D9"/>
+          </w:tcPr>
+          <w:p>
+            <w:pPr>
+              <w:pStyle w:val="AbsatzTab12PtTitel"/>
+              <w:rPr>
+                <w:lang w:val="fr-CH"/>
+              </w:rPr>
+            </w:pPr>
+            <w:r>
+              <w:rPr>
+                <w:lang w:val="fr-CH"/>
+              </w:rPr>
+              <w:t>Étapes du test</w:t>
+            </w:r>
+          </w:p>
+        </w:tc>
+        <w:tc>
+          <w:tcPr>
+            <w:tcW w:w="6946" w:type="dxa"/>
+            <w:gridSpan w:val="3"/>
+            <w:tcBorders>
+              <w:top w:val="single" w:sz="4" w:space="0" w:color="auto"/>
+              <w:left w:val="single" w:sz="4" w:space="0" w:color="auto"/>
+              <w:bottom w:val="single" w:sz="4" w:space="0" w:color="auto"/>
+              <w:right w:val="single" w:sz="4" w:space="0" w:color="auto"/>
+            </w:tcBorders>
+          </w:tcPr>
+          <w:p>
+            <w:pPr>
+              <w:pStyle w:val="AbsatzTab12Pt1-1Kur"/>
+              <w:rPr>
+                <w:lang w:val="fr-CH"/>
+              </w:rPr>
+            </w:pPr>
+            <w:r>
+              <w:rPr>
+                <w:lang w:val="fr-CH"/>
+              </w:rPr>
+              <w:t>Etape 1 : L’utilisateur clique sur le bouton pour se connecter avec Facebook.</w:t>
+            </w:r>
+          </w:p>
+          <w:p>
+            <w:pPr>
+              <w:pStyle w:val="AbsatzTab12Pt1-1Kur"/>
+              <w:rPr>
+                <w:lang w:val="fr-CH"/>
+              </w:rPr>
+            </w:pPr>
+            <w:r>
+              <w:rPr>
+                <w:lang w:val="fr-CH"/>
+              </w:rPr>
+              <w:t>Etape 2 : L’utilis</w:t>
+            </w:r>
+            <w:r>
+              <w:rPr>
+                <w:lang w:val="fr-CH"/>
+              </w:rPr>
+              <w:t>ateur doit autoriser Love</w:t>
+            </w:r>
+            <w:r>
+              <w:rPr>
+                <w:lang w:val="fr-CH"/>
+              </w:rPr>
+              <w:t xml:space="preserve"> </w:t>
+            </w:r>
+            <w:r>
+              <w:rPr>
+                <w:lang w:val="fr-CH"/>
+              </w:rPr>
+              <w:t>Mirroring à accéder à certaines informations.</w:t>
+            </w:r>
+          </w:p>
+          <w:p>
+            <w:pPr>
+              <w:pStyle w:val="AbsatzTab12Pt1-1Kur"/>
+              <w:rPr>
+                <w:lang w:val="fr-CH"/>
+              </w:rPr>
+            </w:pPr>
+            <w:r>
+              <w:rPr>
+                <w:lang w:val="fr-CH"/>
+              </w:rPr>
+              <w:t>Etape 3 : L’utilisateur doit compléter son profil.</w:t>
+            </w:r>
+          </w:p>
+        </w:tc>
+      </w:tr>
+      <w:tr>
+        <w:trPr>
+          <w:trHeight w:val="425"/>
+        </w:trPr>
+        <w:tc>
+          <w:tcPr>
+            <w:tcW w:w="2268" w:type="dxa"/>
+            <w:tcBorders>
+              <w:top w:val="single" w:sz="4" w:space="0" w:color="auto"/>
+              <w:left w:val="single" w:sz="4" w:space="0" w:color="auto"/>
+              <w:bottom w:val="single" w:sz="4" w:space="0" w:color="auto"/>
+              <w:right w:val="single" w:sz="4" w:space="0" w:color="auto"/>
+            </w:tcBorders>
+            <w:shd w:val="clear" w:color="auto" w:fill="D9D9D9" w:themeFill="background1" w:themeFillShade="D9"/>
+          </w:tcPr>
+          <w:p>
+            <w:pPr>
+              <w:pStyle w:val="AbsatzTab12PtTitel"/>
+              <w:rPr>
+                <w:lang w:val="fr-CH"/>
+              </w:rPr>
+            </w:pPr>
+            <w:r>
+              <w:rPr>
+                <w:lang w:val="fr-CH"/>
+              </w:rPr>
+              <w:t>Résultat attendu</w:t>
+            </w:r>
+          </w:p>
+        </w:tc>
+        <w:tc>
+          <w:tcPr>
+            <w:tcW w:w="6946" w:type="dxa"/>
+            <w:gridSpan w:val="3"/>
+            <w:tcBorders>
+              <w:top w:val="single" w:sz="4" w:space="0" w:color="auto"/>
+              <w:left w:val="single" w:sz="4" w:space="0" w:color="auto"/>
+              <w:bottom w:val="single" w:sz="4" w:space="0" w:color="auto"/>
+              <w:right w:val="single" w:sz="4" w:space="0" w:color="auto"/>
+            </w:tcBorders>
+          </w:tcPr>
+          <w:p>
+            <w:pPr>
+              <w:pStyle w:val="AbsatzTab12Pt1-1Kur"/>
+              <w:rPr>
+                <w:lang w:val="fr-CH"/>
+              </w:rPr>
+            </w:pPr>
+            <w:r>
+              <w:rPr>
+                <w:lang w:val="fr-CH"/>
+              </w:rPr>
+              <w:t>L’utilisateur peut utiliser l’application dans son ensemble avec son compte Facebook.</w:t>
+            </w:r>
+          </w:p>
+        </w:tc>
+      </w:tr>
+    </w:tbl>
+    <w:p>
+      <w:pPr>
+        <w:pStyle w:val="Absatz"/>
+        <w:rPr>
+          <w:lang w:val="fr-CH"/>
+        </w:rPr>
+      </w:pPr>
+    </w:p>
+    <w:tbl>
+      <w:tblPr>
+        <w:tblW w:w="9214" w:type="dxa"/>
+        <w:tblInd w:w="-5" w:type="dxa"/>
+        <w:tblBorders>
+          <w:top w:val="single" w:sz="4" w:space="0" w:color="auto"/>
+          <w:left w:val="single" w:sz="4" w:space="0" w:color="auto"/>
+          <w:bottom w:val="single" w:sz="4" w:space="0" w:color="auto"/>
+          <w:right w:val="single" w:sz="4" w:space="0" w:color="auto"/>
+          <w:insideH w:val="single" w:sz="4" w:space="0" w:color="auto"/>
+          <w:insideV w:val="single" w:sz="4" w:space="0" w:color="auto"/>
+        </w:tblBorders>
+        <w:tblLayout w:type="fixed"/>
+        <w:tblLook w:val="04A0" w:firstRow="1" w:lastRow="0" w:firstColumn="1" w:lastColumn="0" w:noHBand="0" w:noVBand="1"/>
+      </w:tblPr>
+      <w:tblGrid>
+        <w:gridCol w:w="2268"/>
+        <w:gridCol w:w="1134"/>
+        <w:gridCol w:w="2906"/>
+        <w:gridCol w:w="2906"/>
+      </w:tblGrid>
+      <w:tr>
+        <w:trPr>
+          <w:trHeight w:val="425"/>
+          <w:tblHeader/>
+        </w:trPr>
+        <w:tc>
+          <w:tcPr>
+            <w:tcW w:w="2268" w:type="dxa"/>
+            <w:tcBorders>
+              <w:top w:val="single" w:sz="4" w:space="0" w:color="auto"/>
+              <w:left w:val="single" w:sz="4" w:space="0" w:color="auto"/>
+              <w:bottom w:val="single" w:sz="4" w:space="0" w:color="auto"/>
+              <w:right w:val="single" w:sz="4" w:space="0" w:color="auto"/>
+            </w:tcBorders>
+            <w:shd w:val="clear" w:color="auto" w:fill="D9D9D9"/>
+            <w:hideMark/>
+          </w:tcPr>
+          <w:p>
+            <w:pPr>
+              <w:pStyle w:val="AbsatzTab12PtTitel"/>
+              <w:rPr>
+                <w:lang w:val="fr-CH"/>
+              </w:rPr>
+            </w:pPr>
+            <w:r>
+              <w:rPr>
+                <w:lang w:val="fr-CH"/>
+              </w:rPr>
+              <w:t>ID / Désignation</w:t>
+            </w:r>
+          </w:p>
+        </w:tc>
+        <w:tc>
+          <w:tcPr>
+            <w:tcW w:w="1134" w:type="dxa"/>
+            <w:tcBorders>
+              <w:top w:val="single" w:sz="4" w:space="0" w:color="auto"/>
+              <w:left w:val="single" w:sz="4" w:space="0" w:color="auto"/>
+              <w:bottom w:val="single" w:sz="4" w:space="0" w:color="auto"/>
+              <w:right w:val="single" w:sz="4" w:space="0" w:color="auto"/>
+            </w:tcBorders>
+            <w:shd w:val="clear" w:color="auto" w:fill="auto"/>
+            <w:hideMark/>
+          </w:tcPr>
+          <w:p>
+            <w:pPr>
+              <w:pStyle w:val="AbsatzTab12Pt1-1Kur"/>
+              <w:rPr>
+                <w:lang w:val="fr-CH"/>
+              </w:rPr>
+            </w:pPr>
+            <w:r>
+              <w:rPr>
+                <w:lang w:val="fr-CH"/>
+              </w:rPr>
+              <w:t>T-0</w:t>
+            </w:r>
+            <w:r>
+              <w:rPr>
+                <w:lang w:val="fr-CH"/>
+              </w:rPr>
+              <w:t>30</w:t>
+            </w:r>
+          </w:p>
+        </w:tc>
+        <w:tc>
+          <w:tcPr>
+            <w:tcW w:w="2906" w:type="dxa"/>
+            <w:tcBorders>
+              <w:top w:val="single" w:sz="4" w:space="0" w:color="auto"/>
+              <w:left w:val="single" w:sz="4" w:space="0" w:color="auto"/>
+              <w:bottom w:val="single" w:sz="4" w:space="0" w:color="auto"/>
+              <w:right w:val="single" w:sz="4" w:space="0" w:color="auto"/>
+            </w:tcBorders>
+            <w:shd w:val="clear" w:color="auto" w:fill="auto"/>
+            <w:hideMark/>
+          </w:tcPr>
+          <w:p>
+            <w:pPr>
+              <w:pStyle w:val="AbsatzTab12Pt1-1Kur"/>
+              <w:rPr>
+                <w:lang w:val="fr-CH"/>
+              </w:rPr>
+            </w:pPr>
+            <w:r>
+              <w:rPr>
+                <w:lang w:val="fr-CH"/>
+              </w:rPr>
+              <w:t>A</w:t>
+            </w:r>
+            <w:r>
+              <w:rPr>
+                <w:lang w:val="fr-CH"/>
+              </w:rPr>
+              <w:t>30</w:t>
+            </w:r>
+            <w:r>
+              <w:rPr>
+                <w:lang w:val="fr-CH"/>
+              </w:rPr>
+              <w:t xml:space="preserve"> – </w:t>
+            </w:r>
+            <w:r>
+              <w:rPr>
+                <w:lang w:val="fr-CH"/>
+              </w:rPr>
+              <w:t>Le test est réussi quand l’administrateur peut faire du CRUD sur les publicités.</w:t>
+            </w:r>
+          </w:p>
+        </w:tc>
+        <w:tc>
+          <w:tcPr>
+            <w:tcW w:w="2906" w:type="dxa"/>
+            <w:tcBorders>
+              <w:top w:val="single" w:sz="4" w:space="0" w:color="auto"/>
+              <w:left w:val="single" w:sz="4" w:space="0" w:color="auto"/>
+              <w:bottom w:val="single" w:sz="4" w:space="0" w:color="auto"/>
+              <w:right w:val="single" w:sz="4" w:space="0" w:color="auto"/>
+            </w:tcBorders>
+            <w:shd w:val="clear" w:color="auto" w:fill="auto"/>
+          </w:tcPr>
+          <w:p>
+            <w:pPr>
+              <w:pStyle w:val="AbsatzTab12Pt1-1Kur"/>
+              <w:rPr>
+                <w:lang w:val="fr-CH"/>
+              </w:rPr>
+            </w:pPr>
+          </w:p>
+        </w:tc>
+      </w:tr>
+      <w:tr>
+        <w:trPr>
+          <w:trHeight w:val="425"/>
+        </w:trPr>
+        <w:tc>
+          <w:tcPr>
+            <w:tcW w:w="2268" w:type="dxa"/>
+            <w:tcBorders>
+              <w:top w:val="single" w:sz="4" w:space="0" w:color="auto"/>
+              <w:left w:val="single" w:sz="4" w:space="0" w:color="auto"/>
+              <w:bottom w:val="single" w:sz="4" w:space="0" w:color="auto"/>
+              <w:right w:val="single" w:sz="4" w:space="0" w:color="auto"/>
+            </w:tcBorders>
+            <w:shd w:val="clear" w:color="auto" w:fill="D9D9D9" w:themeFill="background1" w:themeFillShade="D9"/>
+            <w:hideMark/>
+          </w:tcPr>
+          <w:p>
+            <w:pPr>
+              <w:pStyle w:val="AbsatzTab12PtTitel"/>
+              <w:rPr>
+                <w:lang w:val="fr-CH"/>
+              </w:rPr>
+            </w:pPr>
+            <w:r>
+              <w:rPr>
+                <w:lang w:val="fr-CH"/>
+              </w:rPr>
+              <w:t>Description</w:t>
+            </w:r>
+          </w:p>
+        </w:tc>
+        <w:tc>
+          <w:tcPr>
+            <w:tcW w:w="6946" w:type="dxa"/>
+            <w:gridSpan w:val="3"/>
+            <w:tcBorders>
+              <w:top w:val="single" w:sz="4" w:space="0" w:color="auto"/>
+              <w:left w:val="single" w:sz="4" w:space="0" w:color="auto"/>
+              <w:bottom w:val="single" w:sz="4" w:space="0" w:color="auto"/>
+              <w:right w:val="single" w:sz="4" w:space="0" w:color="auto"/>
+            </w:tcBorders>
+          </w:tcPr>
+          <w:p>
+            <w:pPr>
+              <w:pStyle w:val="AbsatzTab12Pt1-1Kur"/>
+              <w:rPr>
+                <w:lang w:val="fr-CH"/>
+              </w:rPr>
+            </w:pPr>
+            <w:r>
+              <w:rPr>
+                <w:lang w:val="fr-CH"/>
+              </w:rPr>
+              <w:t>CRUD sur les publicités de l’application</w:t>
+            </w:r>
+          </w:p>
+        </w:tc>
+      </w:tr>
+      <w:tr>
+        <w:trPr>
+          <w:trHeight w:val="425"/>
+        </w:trPr>
+        <w:tc>
+          <w:tcPr>
+            <w:tcW w:w="2268" w:type="dxa"/>
+            <w:tcBorders>
+              <w:top w:val="single" w:sz="4" w:space="0" w:color="auto"/>
+              <w:left w:val="single" w:sz="4" w:space="0" w:color="auto"/>
+              <w:bottom w:val="single" w:sz="4" w:space="0" w:color="auto"/>
+              <w:right w:val="single" w:sz="4" w:space="0" w:color="auto"/>
+            </w:tcBorders>
+            <w:shd w:val="clear" w:color="auto" w:fill="D9D9D9" w:themeFill="background1" w:themeFillShade="D9"/>
+          </w:tcPr>
+          <w:p>
+            <w:pPr>
+              <w:pStyle w:val="AbsatzTab12PtTitel"/>
+              <w:rPr>
+                <w:lang w:val="fr-CH"/>
+              </w:rPr>
+            </w:pPr>
+            <w:r>
+              <w:rPr>
+                <w:lang w:val="fr-CH"/>
+              </w:rPr>
+              <w:t>Condition préalable au test</w:t>
+            </w:r>
+          </w:p>
+        </w:tc>
+        <w:tc>
+          <w:tcPr>
+            <w:tcW w:w="6946" w:type="dxa"/>
+            <w:gridSpan w:val="3"/>
+            <w:tcBorders>
+              <w:top w:val="single" w:sz="4" w:space="0" w:color="auto"/>
+              <w:left w:val="single" w:sz="4" w:space="0" w:color="auto"/>
+              <w:bottom w:val="single" w:sz="4" w:space="0" w:color="auto"/>
+              <w:right w:val="single" w:sz="4" w:space="0" w:color="auto"/>
+            </w:tcBorders>
+          </w:tcPr>
+          <w:p>
+            <w:pPr>
+              <w:pStyle w:val="AbsatzTab12Pt1-1Kur"/>
+              <w:rPr>
+                <w:lang w:val="fr-CH"/>
+              </w:rPr>
+            </w:pPr>
+            <w:r>
+              <w:rPr>
+                <w:lang w:val="fr-CH"/>
+              </w:rPr>
+              <w:t>Interface administrateur fonctionnelle</w:t>
+            </w:r>
+            <w:r>
+              <w:rPr>
+                <w:lang w:val="fr-CH"/>
+              </w:rPr>
+              <w:t>.</w:t>
+            </w:r>
+          </w:p>
+        </w:tc>
+      </w:tr>
+      <w:tr>
+        <w:trPr>
+          <w:trHeight w:val="425"/>
+        </w:trPr>
+        <w:tc>
+          <w:tcPr>
+            <w:tcW w:w="2268" w:type="dxa"/>
+            <w:tcBorders>
+              <w:top w:val="single" w:sz="4" w:space="0" w:color="auto"/>
+              <w:left w:val="single" w:sz="4" w:space="0" w:color="auto"/>
+              <w:bottom w:val="single" w:sz="4" w:space="0" w:color="auto"/>
+              <w:right w:val="single" w:sz="4" w:space="0" w:color="auto"/>
+            </w:tcBorders>
+            <w:shd w:val="clear" w:color="auto" w:fill="D9D9D9" w:themeFill="background1" w:themeFillShade="D9"/>
+          </w:tcPr>
+          <w:p>
+            <w:pPr>
+              <w:pStyle w:val="AbsatzTab12PtTitel"/>
+              <w:rPr>
+                <w:lang w:val="fr-CH"/>
+              </w:rPr>
+            </w:pPr>
+            <w:r>
+              <w:rPr>
+                <w:lang w:val="fr-CH"/>
+              </w:rPr>
+              <w:t>Étapes du test</w:t>
+            </w:r>
+          </w:p>
+        </w:tc>
+        <w:tc>
+          <w:tcPr>
+            <w:tcW w:w="6946" w:type="dxa"/>
+            <w:gridSpan w:val="3"/>
+            <w:tcBorders>
+              <w:top w:val="single" w:sz="4" w:space="0" w:color="auto"/>
+              <w:left w:val="single" w:sz="4" w:space="0" w:color="auto"/>
+              <w:bottom w:val="single" w:sz="4" w:space="0" w:color="auto"/>
+              <w:right w:val="single" w:sz="4" w:space="0" w:color="auto"/>
+            </w:tcBorders>
+          </w:tcPr>
+          <w:p>
+            <w:pPr>
+              <w:pStyle w:val="AbsatzTab12Pt1-1Kur"/>
+              <w:rPr>
+                <w:lang w:val="fr-CH"/>
+              </w:rPr>
+            </w:pPr>
+            <w:r>
+              <w:rPr>
+                <w:lang w:val="fr-CH"/>
+              </w:rPr>
+              <w:t>Etape 1 : l’administrateur accède à l’interface d’administration</w:t>
+            </w:r>
+          </w:p>
+          <w:p>
+            <w:pPr>
+              <w:pStyle w:val="AbsatzTab12Pt1-1Kur"/>
+              <w:rPr>
+                <w:lang w:val="fr-CH"/>
+              </w:rPr>
+            </w:pPr>
+            <w:r>
+              <w:rPr>
+                <w:lang w:val="fr-CH"/>
+              </w:rPr>
+              <w:t>Etape 2 : L’administrateur accède à la section publicité</w:t>
+            </w:r>
+          </w:p>
+          <w:p>
+            <w:pPr>
+              <w:pStyle w:val="AbsatzTab12Pt1-1Kur"/>
+              <w:rPr>
+                <w:lang w:val="fr-CH"/>
+              </w:rPr>
+            </w:pPr>
+            <w:r>
+              <w:rPr>
+                <w:lang w:val="fr-CH"/>
+              </w:rPr>
+              <w:t>Etape 3 : l’administrateur peut faire du CRUD sur les publicités.</w:t>
+            </w:r>
+          </w:p>
+        </w:tc>
+      </w:tr>
+      <w:tr>
+        <w:trPr>
+          <w:trHeight w:val="425"/>
+        </w:trPr>
+        <w:tc>
+          <w:tcPr>
+            <w:tcW w:w="2268" w:type="dxa"/>
+            <w:tcBorders>
+              <w:top w:val="single" w:sz="4" w:space="0" w:color="auto"/>
+              <w:left w:val="single" w:sz="4" w:space="0" w:color="auto"/>
+              <w:bottom w:val="single" w:sz="4" w:space="0" w:color="auto"/>
+              <w:right w:val="single" w:sz="4" w:space="0" w:color="auto"/>
+            </w:tcBorders>
+            <w:shd w:val="clear" w:color="auto" w:fill="D9D9D9" w:themeFill="background1" w:themeFillShade="D9"/>
+          </w:tcPr>
+          <w:p>
+            <w:pPr>
+              <w:pStyle w:val="AbsatzTab12PtTitel"/>
+              <w:rPr>
+                <w:lang w:val="fr-CH"/>
+              </w:rPr>
+            </w:pPr>
+            <w:r>
+              <w:rPr>
+                <w:lang w:val="fr-CH"/>
+              </w:rPr>
+              <w:t>Résultat attendu</w:t>
+            </w:r>
+          </w:p>
+        </w:tc>
+        <w:tc>
+          <w:tcPr>
+            <w:tcW w:w="6946" w:type="dxa"/>
+            <w:gridSpan w:val="3"/>
+            <w:tcBorders>
+              <w:top w:val="single" w:sz="4" w:space="0" w:color="auto"/>
+              <w:left w:val="single" w:sz="4" w:space="0" w:color="auto"/>
+              <w:bottom w:val="single" w:sz="4" w:space="0" w:color="auto"/>
+              <w:right w:val="single" w:sz="4" w:space="0" w:color="auto"/>
+            </w:tcBorders>
+          </w:tcPr>
+          <w:p>
+            <w:pPr>
+              <w:pStyle w:val="AbsatzTab12Pt1-1Kur"/>
+              <w:rPr>
+                <w:lang w:val="fr-CH"/>
+              </w:rPr>
+            </w:pPr>
+            <w:r>
+              <w:rPr>
+                <w:lang w:val="fr-CH"/>
+              </w:rPr>
+              <w:t>La publicité modifiée apparait</w:t>
+            </w:r>
+            <w:r>
+              <w:rPr>
+                <w:lang w:val="fr-CH"/>
+              </w:rPr>
+              <w:t xml:space="preserve"> sur les pages du site</w:t>
+            </w:r>
+          </w:p>
+        </w:tc>
+      </w:tr>
+    </w:tbl>
+    <w:p>
+      <w:pPr>
+        <w:pStyle w:val="Absatz"/>
         <w:rPr>
           <w:lang w:val="fr-CH"/>
         </w:rPr>
@@ -18690,6 +21272,7 @@
         <w:rPr>
           <w:lang w:val="fr-CH"/>
         </w:rPr>
+        <w:lastRenderedPageBreak/>
         <w:t>Plan des tests</w:t>
       </w:r>
       <w:bookmarkEnd w:id="46"/>
@@ -19031,7 +21614,6 @@
               <w:rPr>
                 <w:lang w:val="fr-CH"/>
               </w:rPr>
-              <w:lastRenderedPageBreak/>
               <w:t>2</w:t>
             </w:r>
           </w:p>
@@ -22756,12 +25338,12 @@
       </w:r>
     </w:p>
     <w:sectPr>
-      <w:headerReference w:type="even" r:id="rId8"/>
-      <w:headerReference w:type="default" r:id="rId9"/>
-      <w:footerReference w:type="even" r:id="rId10"/>
-      <w:footerReference w:type="default" r:id="rId11"/>
-      <w:headerReference w:type="first" r:id="rId12"/>
-      <w:footerReference w:type="first" r:id="rId13"/>
+      <w:headerReference w:type="even" r:id="rId9"/>
+      <w:headerReference w:type="default" r:id="rId10"/>
+      <w:footerReference w:type="even" r:id="rId11"/>
+      <w:footerReference w:type="default" r:id="rId12"/>
+      <w:headerReference w:type="first" r:id="rId13"/>
+      <w:footerReference w:type="first" r:id="rId14"/>
       <w:pgSz w:w="11906" w:h="16838" w:code="9"/>
       <w:pgMar w:top="1134" w:right="1134" w:bottom="851" w:left="1701" w:header="709" w:footer="318" w:gutter="0"/>
       <w:cols w:space="708"/>
@@ -23082,27 +25664,14 @@
               <w:szCs w:val="18"/>
             </w:rPr>
           </w:pPr>
-          <w:r>
-            <w:fldChar w:fldCharType="begin"/>
-          </w:r>
-          <w:r>
-            <w:instrText xml:space="preserve"> FILENAME \* LOWER \* MERGEFORMAT </w:instrText>
-          </w:r>
-          <w:r>
-            <w:fldChar w:fldCharType="separate"/>
-          </w:r>
-          <w:r>
-            <w:rPr>
-              <w:noProof/>
-            </w:rPr>
-            <w:t>document8</w:t>
-          </w:r>
-          <w:r>
-            <w:rPr>
-              <w:noProof/>
-            </w:rPr>
-            <w:fldChar w:fldCharType="end"/>
-          </w:r>
+          <w:fldSimple w:instr=" FILENAME \* LOWER \* MERGEFORMAT ">
+            <w:r>
+              <w:rPr>
+                <w:noProof/>
+              </w:rPr>
+              <w:t>document8</w:t>
+            </w:r>
+          </w:fldSimple>
         </w:p>
       </w:tc>
     </w:tr>
@@ -23227,27 +25796,14 @@
               <w:szCs w:val="18"/>
             </w:rPr>
           </w:pPr>
-          <w:r>
-            <w:fldChar w:fldCharType="begin"/>
-          </w:r>
-          <w:r>
-            <w:instrText xml:space="preserve"> FILENAME \* LOWER \* MERGEFORMAT </w:instrText>
-          </w:r>
-          <w:r>
-            <w:fldChar w:fldCharType="separate"/>
-          </w:r>
-          <w:r>
-            <w:rPr>
-              <w:noProof/>
-            </w:rPr>
-            <w:t>document8</w:t>
-          </w:r>
-          <w:r>
-            <w:rPr>
-              <w:noProof/>
-            </w:rPr>
-            <w:fldChar w:fldCharType="end"/>
-          </w:r>
+          <w:fldSimple w:instr=" FILENAME \* LOWER \* MERGEFORMAT ">
+            <w:r>
+              <w:rPr>
+                <w:noProof/>
+              </w:rPr>
+              <w:t>document8</w:t>
+            </w:r>
+          </w:fldSimple>
         </w:p>
       </w:tc>
     </w:tr>
@@ -29615,6 +32171,7 @@
     <w:rsid w:val="001C23C6"/>
     <w:rsid w:val="003438D3"/>
     <w:rsid w:val="006D58E4"/>
+    <w:rsid w:val="007B1872"/>
     <w:rsid w:val="00876906"/>
     <w:rsid w:val="00885EFB"/>
     <w:rsid w:val="008A3EAC"/>
@@ -30362,4 +32919,16 @@
     </a:ext>
   </a:extLst>
 </a:theme>
+</file>
+
+<file path=customXml/item1.xml><?xml version="1.0" encoding="utf-8"?>
+<b:Sources xmlns:b="http://schemas.openxmlformats.org/officeDocument/2006/bibliography" xmlns="http://schemas.openxmlformats.org/officeDocument/2006/bibliography" SelectedStyle="\APASixthEditionOfficeOnline.xsl" StyleName="APA" Version="6"/>
+</file>
+
+<file path=customXml/itemProps1.xml><?xml version="1.0" encoding="utf-8"?>
+<ds:datastoreItem xmlns:ds="http://schemas.openxmlformats.org/officeDocument/2006/customXml" ds:itemID="{45AF4C09-FC5A-42CA-8822-407CA4B3E367}">
+  <ds:schemaRefs>
+    <ds:schemaRef ds:uri="http://schemas.openxmlformats.org/officeDocument/2006/bibliography"/>
+  </ds:schemaRefs>
+</ds:datastoreItem>
 </file>
</xml_diff>

<commit_message>
Concept de test HM
</commit_message>
<xml_diff>
--- a/LM_ConceptDeTest.docx
+++ b/LM_ConceptDeTest.docx
@@ -1,6 +1,6 @@
 
 <file path=word/document.xml><?xml version="1.0" encoding="utf-8"?>
-<w:document xmlns:wpc="http://schemas.microsoft.com/office/word/2010/wordprocessingCanvas" xmlns:cx="http://schemas.microsoft.com/office/drawing/2014/chartex" xmlns:cx1="http://schemas.microsoft.com/office/drawing/2015/9/8/chartex" xmlns:cx2="http://schemas.microsoft.com/office/drawing/2015/10/21/chartex" xmlns:cx3="http://schemas.microsoft.com/office/drawing/2016/5/9/chartex" xmlns:cx4="http://schemas.microsoft.com/office/drawing/2016/5/10/chartex" xmlns:cx5="http://schemas.microsoft.com/office/drawing/2016/5/11/chartex" xmlns:cx6="http://schemas.microsoft.com/office/drawing/2016/5/12/chartex" xmlns:cx7="http://schemas.microsoft.com/office/drawing/2016/5/13/chartex" xmlns:cx8="http://schemas.microsoft.com/office/drawing/2016/5/14/chartex" xmlns:mc="http://schemas.openxmlformats.org/markup-compatibility/2006" xmlns:aink="http://schemas.microsoft.com/office/drawing/2016/ink" xmlns:am3d="http://schemas.microsoft.com/office/drawing/2017/model3d" xmlns:o="urn:schemas-microsoft-com:office:office" xmlns:r="http://schemas.openxmlformats.org/officeDocument/2006/relationships" xmlns:m="http://schemas.openxmlformats.org/officeDocument/2006/math" xmlns:v="urn:schemas-microsoft-com:vml" xmlns:wp14="http://schemas.microsoft.com/office/word/2010/wordprocessingDrawing" xmlns:wp="http://schemas.openxmlformats.org/drawingml/2006/wordprocessingDrawing" xmlns:w10="urn:schemas-microsoft-com:office:word" xmlns:w="http://schemas.openxmlformats.org/wordprocessingml/2006/main" xmlns:w14="http://schemas.microsoft.com/office/word/2010/wordml" xmlns:w15="http://schemas.microsoft.com/office/word/2012/wordml" xmlns:w16cid="http://schemas.microsoft.com/office/word/2016/wordml/cid" xmlns:w16se="http://schemas.microsoft.com/office/word/2015/wordml/symex" xmlns:wpg="http://schemas.microsoft.com/office/word/2010/wordprocessingGroup" xmlns:wpi="http://schemas.microsoft.com/office/word/2010/wordprocessingInk" xmlns:wne="http://schemas.microsoft.com/office/word/2006/wordml" xmlns:wps="http://schemas.microsoft.com/office/word/2010/wordprocessingShape" mc:Ignorable="w14 w15 w16se w16cid wp14">
+<w:document xmlns:wpc="http://schemas.microsoft.com/office/word/2010/wordprocessingCanvas" xmlns:cx="http://schemas.microsoft.com/office/drawing/2014/chartex" xmlns:cx1="http://schemas.microsoft.com/office/drawing/2015/9/8/chartex" xmlns:cx2="http://schemas.microsoft.com/office/drawing/2015/10/21/chartex" xmlns:cx3="http://schemas.microsoft.com/office/drawing/2016/5/9/chartex" xmlns:cx4="http://schemas.microsoft.com/office/drawing/2016/5/10/chartex" xmlns:cx5="http://schemas.microsoft.com/office/drawing/2016/5/11/chartex" xmlns:cx6="http://schemas.microsoft.com/office/drawing/2016/5/12/chartex" xmlns:cx7="http://schemas.microsoft.com/office/drawing/2016/5/13/chartex" xmlns:cx8="http://schemas.microsoft.com/office/drawing/2016/5/14/chartex" xmlns:mc="http://schemas.openxmlformats.org/markup-compatibility/2006" xmlns:aink="http://schemas.microsoft.com/office/drawing/2016/ink" xmlns:am3d="http://schemas.microsoft.com/office/drawing/2017/model3d" xmlns:o="urn:schemas-microsoft-com:office:office" xmlns:r="http://schemas.openxmlformats.org/officeDocument/2006/relationships" xmlns:m="http://schemas.openxmlformats.org/officeDocument/2006/math" xmlns:v="urn:schemas-microsoft-com:vml" xmlns:wp14="http://schemas.microsoft.com/office/word/2010/wordprocessingDrawing" xmlns:wp="http://schemas.openxmlformats.org/drawingml/2006/wordprocessingDrawing" xmlns:w10="urn:schemas-microsoft-com:office:word" xmlns:w="http://schemas.openxmlformats.org/wordprocessingml/2006/main" xmlns:w14="http://schemas.microsoft.com/office/word/2010/wordml" xmlns:w15="http://schemas.microsoft.com/office/word/2012/wordml" xmlns:w16cex="http://schemas.microsoft.com/office/word/2018/wordml/cex" xmlns:w16cid="http://schemas.microsoft.com/office/word/2016/wordml/cid" xmlns:w16="http://schemas.microsoft.com/office/word/2018/wordml" xmlns:w16se="http://schemas.microsoft.com/office/word/2015/wordml/symex" xmlns:wpg="http://schemas.microsoft.com/office/word/2010/wordprocessingGroup" xmlns:wpi="http://schemas.microsoft.com/office/word/2010/wordprocessingInk" xmlns:wne="http://schemas.microsoft.com/office/word/2006/wordml" xmlns:wps="http://schemas.microsoft.com/office/word/2010/wordprocessingShape" mc:Ignorable="w14 w15 w16se w16cid w16 w16cex wp14">
   <w:body>
     <w:p>
       <w:pPr>
@@ -88,6 +88,7 @@
               <w:listItem w:displayText="SECRET" w:value="SECRET"/>
             </w:dropDownList>
           </w:sdtPr>
+          <w:sdtEndPr/>
           <w:sdtContent>
             <w:tc>
               <w:tcPr>
@@ -152,6 +153,7 @@
               <w:listItem w:displayText="approuvé pour utilisation" w:value="approuvé pour utilisation"/>
             </w:dropDownList>
           </w:sdtPr>
+          <w:sdtEndPr/>
           <w:sdtContent>
             <w:tc>
               <w:tcPr>
@@ -290,8 +292,13 @@
               <w:pStyle w:val="AbsatzTab12Pt1-1"/>
             </w:pPr>
             <w:r>
-              <w:t>Tim Allemann</w:t>
-            </w:r>
+              <w:t xml:space="preserve">Tim </w:t>
+            </w:r>
+            <w:proofErr w:type="spellStart"/>
+            <w:r>
+              <w:t>Allemann</w:t>
+            </w:r>
+            <w:proofErr w:type="spellEnd"/>
           </w:p>
         </w:tc>
       </w:tr>
@@ -387,6 +394,7 @@
               <w:calendar w:val="gregorian"/>
             </w:date>
           </w:sdtPr>
+          <w:sdtEndPr/>
           <w:sdtContent>
             <w:tc>
               <w:tcPr>
@@ -481,7 +489,15 @@
               <w:pStyle w:val="AbsatzTab12Pt1-1"/>
             </w:pPr>
             <w:r>
-              <w:t>Tim Allemann, Sébastien Berger, Hans Morsch</w:t>
+              <w:t xml:space="preserve">Tim </w:t>
+            </w:r>
+            <w:proofErr w:type="spellStart"/>
+            <w:r>
+              <w:t>Allemann</w:t>
+            </w:r>
+            <w:proofErr w:type="spellEnd"/>
+            <w:r>
+              <w:t>, Sébastien Berger, Hans Morsch</w:t>
             </w:r>
           </w:p>
         </w:tc>
@@ -881,8 +897,16 @@
               <w:rPr>
                 <w:lang w:val="fr-CH"/>
               </w:rPr>
-              <w:t>Tim Allemann</w:t>
-            </w:r>
+              <w:t xml:space="preserve">Tim </w:t>
+            </w:r>
+            <w:proofErr w:type="spellStart"/>
+            <w:r>
+              <w:rPr>
+                <w:lang w:val="fr-CH"/>
+              </w:rPr>
+              <w:t>Allemann</w:t>
+            </w:r>
+            <w:proofErr w:type="spellEnd"/>
           </w:p>
         </w:tc>
       </w:tr>
@@ -1336,8 +1360,16 @@
         <w:rPr>
           <w:lang w:val="fr-CH"/>
         </w:rPr>
-        <w:t>Objectifs mesurables des tests applicables à tous les cas de test:</w:t>
-      </w:r>
+        <w:t xml:space="preserve">Objectifs mesurables des tests applicables à tous les cas de </w:t>
+      </w:r>
+      <w:proofErr w:type="gramStart"/>
+      <w:r>
+        <w:rPr>
+          <w:lang w:val="fr-CH"/>
+        </w:rPr>
+        <w:t>test:</w:t>
+      </w:r>
+      <w:proofErr w:type="gramEnd"/>
     </w:p>
     <w:p>
       <w:pPr>
@@ -3767,6 +3799,111 @@
         </w:tc>
       </w:tr>
       <w:tr>
+        <w:trPr>
+          <w:trHeight w:val="425"/>
+        </w:trPr>
+        <w:tc>
+          <w:tcPr>
+            <w:tcW w:w="567" w:type="dxa"/>
+            <w:tcBorders>
+              <w:top w:val="single" w:sz="4" w:space="0" w:color="auto"/>
+              <w:left w:val="single" w:sz="4" w:space="0" w:color="auto"/>
+              <w:bottom w:val="single" w:sz="4" w:space="0" w:color="auto"/>
+              <w:right w:val="single" w:sz="4" w:space="0" w:color="auto"/>
+            </w:tcBorders>
+          </w:tcPr>
+          <w:p>
+            <w:pPr>
+              <w:pStyle w:val="AbsatzTab12Pt1-1Kur"/>
+              <w:rPr>
+                <w:lang w:val="fr-CH"/>
+              </w:rPr>
+            </w:pPr>
+            <w:r>
+              <w:rPr>
+                <w:lang w:val="fr-CH"/>
+              </w:rPr>
+              <w:t>22</w:t>
+            </w:r>
+          </w:p>
+        </w:tc>
+        <w:tc>
+          <w:tcPr>
+            <w:tcW w:w="4678" w:type="dxa"/>
+            <w:tcBorders>
+              <w:top w:val="single" w:sz="4" w:space="0" w:color="auto"/>
+              <w:left w:val="single" w:sz="4" w:space="0" w:color="auto"/>
+              <w:bottom w:val="single" w:sz="4" w:space="0" w:color="auto"/>
+              <w:right w:val="single" w:sz="4" w:space="0" w:color="auto"/>
+            </w:tcBorders>
+          </w:tcPr>
+          <w:p>
+            <w:pPr>
+              <w:pStyle w:val="AbsatzTab12Pt1-1Kur"/>
+              <w:rPr>
+                <w:lang w:val="fr-CH"/>
+              </w:rPr>
+            </w:pPr>
+            <w:r>
+              <w:rPr>
+                <w:lang w:val="fr-CH"/>
+              </w:rPr>
+              <w:t>Test bloquer et signaler</w:t>
+            </w:r>
+          </w:p>
+        </w:tc>
+        <w:tc>
+          <w:tcPr>
+            <w:tcW w:w="2835" w:type="dxa"/>
+            <w:tcBorders>
+              <w:top w:val="single" w:sz="4" w:space="0" w:color="auto"/>
+              <w:left w:val="single" w:sz="4" w:space="0" w:color="auto"/>
+              <w:bottom w:val="single" w:sz="4" w:space="0" w:color="auto"/>
+              <w:right w:val="single" w:sz="4" w:space="0" w:color="auto"/>
+            </w:tcBorders>
+          </w:tcPr>
+          <w:p>
+            <w:pPr>
+              <w:pStyle w:val="AbsatzTab12Pt1-1Kur"/>
+              <w:rPr>
+                <w:lang w:val="fr-CH"/>
+              </w:rPr>
+            </w:pPr>
+            <w:r>
+              <w:rPr>
+                <w:lang w:val="fr-CH"/>
+              </w:rPr>
+              <w:t>L’utilisateur doit pouvoir signaler et/ou bloquer un utilisateur</w:t>
+            </w:r>
+          </w:p>
+        </w:tc>
+        <w:tc>
+          <w:tcPr>
+            <w:tcW w:w="1134" w:type="dxa"/>
+            <w:tcBorders>
+              <w:top w:val="single" w:sz="4" w:space="0" w:color="auto"/>
+              <w:left w:val="single" w:sz="4" w:space="0" w:color="auto"/>
+              <w:bottom w:val="single" w:sz="4" w:space="0" w:color="auto"/>
+              <w:right w:val="single" w:sz="4" w:space="0" w:color="auto"/>
+            </w:tcBorders>
+          </w:tcPr>
+          <w:p>
+            <w:pPr>
+              <w:pStyle w:val="AbsatzTab12Pt1-1Kur"/>
+              <w:rPr>
+                <w:lang w:val="fr-CH"/>
+              </w:rPr>
+            </w:pPr>
+            <w:r>
+              <w:rPr>
+                <w:lang w:val="fr-CH"/>
+              </w:rPr>
+              <w:t>2</w:t>
+            </w:r>
+          </w:p>
+        </w:tc>
+      </w:tr>
+      <w:tr>
         <w:tc>
           <w:tcPr>
             <w:tcW w:w="9214" w:type="dxa"/>
@@ -3785,7 +3922,21 @@
               <w:rPr>
                 <w:lang w:val="fr-CH"/>
               </w:rPr>
-              <w:t>* Priorité: N = nécessaire / 1 = haute, 2 = moyenne, 3 = basse</w:t>
+              <w:t xml:space="preserve">* </w:t>
+            </w:r>
+            <w:proofErr w:type="gramStart"/>
+            <w:r>
+              <w:rPr>
+                <w:lang w:val="fr-CH"/>
+              </w:rPr>
+              <w:t>Priorité:</w:t>
+            </w:r>
+            <w:proofErr w:type="gramEnd"/>
+            <w:r>
+              <w:rPr>
+                <w:lang w:val="fr-CH"/>
+              </w:rPr>
+              <w:t xml:space="preserve"> N = nécessaire / 1 = haute, 2 = moyenne, 3 = basse</w:t>
             </w:r>
           </w:p>
         </w:tc>
@@ -3901,8 +4052,16 @@
         <w:rPr>
           <w:lang w:val="fr-CH"/>
         </w:rPr>
-        <w:t>Pour une procédure de test efficace, il est nécessaire d’élaborer une stratégie de test réfléchie (et éventuellement applicable dans un environnement agile):</w:t>
-      </w:r>
+        <w:t>Pour une procédure de test efficace, il est nécessaire d’élaborer une stratégie de test réfléchie (et éventuellement applicable dans un environnement agile</w:t>
+      </w:r>
+      <w:proofErr w:type="gramStart"/>
+      <w:r>
+        <w:rPr>
+          <w:lang w:val="fr-CH"/>
+        </w:rPr>
+        <w:t>):</w:t>
+      </w:r>
+      <w:proofErr w:type="gramEnd"/>
     </w:p>
     <w:p>
       <w:pPr>
@@ -3973,7 +4132,7 @@
         </w:rPr>
         <w:lastRenderedPageBreak/>
         <w:drawing>
-          <wp:inline distT="0" distB="0" distL="0" distR="0">
+          <wp:inline distT="0" distB="0" distL="0" distR="0" wp14:anchorId="2B223FFD" wp14:editId="5BFD8ABA">
             <wp:extent cx="4736634" cy="3200400"/>
             <wp:effectExtent l="0" t="0" r="6985" b="0"/>
             <wp:docPr id="1" name="Image 1"/>
@@ -4031,7 +4190,21 @@
         <w:rPr>
           <w:lang w:val="fr-CH"/>
         </w:rPr>
-        <w:t xml:space="preserve">Quelles étapes de test existe-t-il? / À quelle étape de test faut-il </w:t>
+        <w:t>Quelles étapes de test existe-t-</w:t>
+      </w:r>
+      <w:proofErr w:type="gramStart"/>
+      <w:r>
+        <w:rPr>
+          <w:lang w:val="fr-CH"/>
+        </w:rPr>
+        <w:t>il?</w:t>
+      </w:r>
+      <w:proofErr w:type="gramEnd"/>
+      <w:r>
+        <w:rPr>
+          <w:lang w:val="fr-CH"/>
+        </w:rPr>
+        <w:t xml:space="preserve"> / À quelle étape de test faut-il </w:t>
       </w:r>
       <w:r>
         <w:rPr>
@@ -5392,7 +5565,21 @@
               <w:rPr>
                 <w:lang w:val="fr-CH"/>
               </w:rPr>
-              <w:t>L’API doit être sécurisées et on ne doit pas pouvoir accéder aux controllers sans être authentifié</w:t>
+              <w:t xml:space="preserve">L’API doit être sécurisées et on ne doit pas pouvoir accéder aux </w:t>
+            </w:r>
+            <w:proofErr w:type="spellStart"/>
+            <w:r>
+              <w:rPr>
+                <w:lang w:val="fr-CH"/>
+              </w:rPr>
+              <w:t>controllers</w:t>
+            </w:r>
+            <w:proofErr w:type="spellEnd"/>
+            <w:r>
+              <w:rPr>
+                <w:lang w:val="fr-CH"/>
+              </w:rPr>
+              <w:t xml:space="preserve"> sans être authentifié</w:t>
             </w:r>
           </w:p>
         </w:tc>
@@ -7307,7 +7494,21 @@
         <w:rPr>
           <w:lang w:val="fr-CH"/>
         </w:rPr>
-        <w:t>Nous avons pensé demander à Monsieur Braillard et Madame Thirunavukarasu pour tester notre application.</w:t>
+        <w:t xml:space="preserve">Nous avons pensé demander à Monsieur Braillard et Madame </w:t>
+      </w:r>
+      <w:proofErr w:type="spellStart"/>
+      <w:r>
+        <w:rPr>
+          <w:lang w:val="fr-CH"/>
+        </w:rPr>
+        <w:t>Thirunavukarasu</w:t>
+      </w:r>
+      <w:proofErr w:type="spellEnd"/>
+      <w:r>
+        <w:rPr>
+          <w:lang w:val="fr-CH"/>
+        </w:rPr>
+        <w:t xml:space="preserve"> pour tester notre application.</w:t>
       </w:r>
     </w:p>
     <w:p>
@@ -7631,7 +7832,21 @@
               <w:rPr>
                 <w:lang w:val="fr-CH"/>
               </w:rPr>
-              <w:t>Utilisation possible et utilité avérée; aucun défaut ne devrait survenir</w:t>
+              <w:t xml:space="preserve">Utilisation possible et utilité </w:t>
+            </w:r>
+            <w:proofErr w:type="gramStart"/>
+            <w:r>
+              <w:rPr>
+                <w:lang w:val="fr-CH"/>
+              </w:rPr>
+              <w:t>avérée;</w:t>
+            </w:r>
+            <w:proofErr w:type="gramEnd"/>
+            <w:r>
+              <w:rPr>
+                <w:lang w:val="fr-CH"/>
+              </w:rPr>
+              <w:t xml:space="preserve"> aucun défaut ne devrait survenir</w:t>
             </w:r>
           </w:p>
         </w:tc>
@@ -7712,7 +7927,21 @@
               <w:rPr>
                 <w:lang w:val="fr-CH"/>
               </w:rPr>
-              <w:t>Utilisation possible; l’utilité n’est que légèrement réduite</w:t>
+              <w:t xml:space="preserve">Utilisation </w:t>
+            </w:r>
+            <w:proofErr w:type="gramStart"/>
+            <w:r>
+              <w:rPr>
+                <w:lang w:val="fr-CH"/>
+              </w:rPr>
+              <w:t>possible;</w:t>
+            </w:r>
+            <w:proofErr w:type="gramEnd"/>
+            <w:r>
+              <w:rPr>
+                <w:lang w:val="fr-CH"/>
+              </w:rPr>
+              <w:t xml:space="preserve"> l’utilité n’est que légèrement réduite</w:t>
             </w:r>
           </w:p>
         </w:tc>
@@ -7792,7 +8021,21 @@
               <w:rPr>
                 <w:lang w:val="fr-CH"/>
               </w:rPr>
-              <w:t>Utilisation encore possible; l’utilité est très limitée</w:t>
+              <w:t xml:space="preserve">Utilisation encore </w:t>
+            </w:r>
+            <w:proofErr w:type="gramStart"/>
+            <w:r>
+              <w:rPr>
+                <w:lang w:val="fr-CH"/>
+              </w:rPr>
+              <w:t>possible;</w:t>
+            </w:r>
+            <w:proofErr w:type="gramEnd"/>
+            <w:r>
+              <w:rPr>
+                <w:lang w:val="fr-CH"/>
+              </w:rPr>
+              <w:t xml:space="preserve"> l’utilité est très limitée</w:t>
             </w:r>
           </w:p>
         </w:tc>
@@ -7868,11 +8111,19 @@
                 <w:lang w:val="fr-CH"/>
               </w:rPr>
             </w:pPr>
-            <w:r>
-              <w:rPr>
-                <w:lang w:val="fr-CH"/>
-              </w:rPr>
-              <w:t xml:space="preserve">Inutilisable; </w:t>
+            <w:proofErr w:type="gramStart"/>
+            <w:r>
+              <w:rPr>
+                <w:lang w:val="fr-CH"/>
+              </w:rPr>
+              <w:t>Inutilisable;</w:t>
+            </w:r>
+            <w:proofErr w:type="gramEnd"/>
+            <w:r>
+              <w:rPr>
+                <w:lang w:val="fr-CH"/>
+              </w:rPr>
+              <w:t xml:space="preserve"> </w:t>
             </w:r>
             <w:r>
               <w:rPr>
@@ -7889,11 +8140,19 @@
                 <w:lang w:val="fr-CH"/>
               </w:rPr>
             </w:pPr>
-            <w:r>
-              <w:rPr>
-                <w:lang w:val="fr-CH"/>
-              </w:rPr>
-              <w:t>impossibilité d’assumer la responsabilité de la mise en service (p. ex. pour des raisons de sécurité)</w:t>
+            <w:proofErr w:type="gramStart"/>
+            <w:r>
+              <w:rPr>
+                <w:lang w:val="fr-CH"/>
+              </w:rPr>
+              <w:t>impossibilité</w:t>
+            </w:r>
+            <w:proofErr w:type="gramEnd"/>
+            <w:r>
+              <w:rPr>
+                <w:lang w:val="fr-CH"/>
+              </w:rPr>
+              <w:t xml:space="preserve"> d’assumer la responsabilité de la mise en service (p. ex. pour des raisons de sécurité)</w:t>
             </w:r>
           </w:p>
         </w:tc>
@@ -8051,7 +8310,21 @@
         <w:rPr>
           <w:lang w:val="fr-CH"/>
         </w:rPr>
-        <w:t xml:space="preserve">Le test doit débuter une fois que la fonctionnalité a été mise en place, il est intéressant d’appliquer la méthode Test-Driven Development. Donc le test débutera directement au début du développement de la fonctionnalité et s’arrêtera une </w:t>
+        <w:t xml:space="preserve">Le test doit débuter une fois que la fonctionnalité a été mise en place, il est intéressant d’appliquer la méthode Test-Driven </w:t>
+      </w:r>
+      <w:proofErr w:type="spellStart"/>
+      <w:r>
+        <w:rPr>
+          <w:lang w:val="fr-CH"/>
+        </w:rPr>
+        <w:t>Development</w:t>
+      </w:r>
+      <w:proofErr w:type="spellEnd"/>
+      <w:r>
+        <w:rPr>
+          <w:lang w:val="fr-CH"/>
+        </w:rPr>
+        <w:t xml:space="preserve">. Donc le test débutera directement au début du développement de la fonctionnalité et s’arrêtera une </w:t>
       </w:r>
       <w:r>
         <w:rPr>
@@ -8133,7 +8406,21 @@
         <w:rPr>
           <w:lang w:val="fr-CH"/>
         </w:rPr>
-        <w:t>Pour la partie métier (controller et modèle) nous allons effectuer des tests automatiques avec le principe de test unitaire et tout ce qui s’y rapporte.</w:t>
+        <w:t>Pour la partie métier (</w:t>
+      </w:r>
+      <w:proofErr w:type="spellStart"/>
+      <w:r>
+        <w:rPr>
+          <w:lang w:val="fr-CH"/>
+        </w:rPr>
+        <w:t>controller</w:t>
+      </w:r>
+      <w:proofErr w:type="spellEnd"/>
+      <w:r>
+        <w:rPr>
+          <w:lang w:val="fr-CH"/>
+        </w:rPr>
+        <w:t xml:space="preserve"> et modèle) nous allons effectuer des tests automatiques avec le principe de test unitaire et tout ce qui s’y rapporte.</w:t>
       </w:r>
     </w:p>
     <w:p>
@@ -8221,8 +8508,16 @@
         <w:rPr>
           <w:lang w:val="fr-CH"/>
         </w:rPr>
-        <w:t>en. NETCore</w:t>
-      </w:r>
+        <w:t xml:space="preserve">en. </w:t>
+      </w:r>
+      <w:proofErr w:type="spellStart"/>
+      <w:r>
+        <w:rPr>
+          <w:lang w:val="fr-CH"/>
+        </w:rPr>
+        <w:t>NETCore</w:t>
+      </w:r>
+      <w:proofErr w:type="spellEnd"/>
       <w:r>
         <w:rPr>
           <w:lang w:val="fr-CH"/>
@@ -8310,7 +8605,43 @@
         <w:rPr>
           <w:lang w:val="fr-CH"/>
         </w:rPr>
-        <w:t>Nous avons créé projet MSTest (.NETCore) ou nous écrirons nos tests. Le but est de pouvoir lancer des tests au fur et à mesure de notre développement pour avoir un bon aperçu de nos fonctionnalités.</w:t>
+        <w:t xml:space="preserve">Nous avons créé projet </w:t>
+      </w:r>
+      <w:proofErr w:type="spellStart"/>
+      <w:r>
+        <w:rPr>
+          <w:lang w:val="fr-CH"/>
+        </w:rPr>
+        <w:t>MSTest</w:t>
+      </w:r>
+      <w:proofErr w:type="spellEnd"/>
+      <w:r>
+        <w:rPr>
+          <w:lang w:val="fr-CH"/>
+        </w:rPr>
+        <w:t xml:space="preserve"> </w:t>
+      </w:r>
+      <w:proofErr w:type="gramStart"/>
+      <w:r>
+        <w:rPr>
+          <w:lang w:val="fr-CH"/>
+        </w:rPr>
+        <w:t>(.</w:t>
+      </w:r>
+      <w:proofErr w:type="spellStart"/>
+      <w:r>
+        <w:rPr>
+          <w:lang w:val="fr-CH"/>
+        </w:rPr>
+        <w:t>NETCore</w:t>
+      </w:r>
+      <w:proofErr w:type="spellEnd"/>
+      <w:proofErr w:type="gramEnd"/>
+      <w:r>
+        <w:rPr>
+          <w:lang w:val="fr-CH"/>
+        </w:rPr>
+        <w:t>) ou nous écrirons nos tests. Le but est de pouvoir lancer des tests au fur et à mesure de notre développement pour avoir un bon aperçu de nos fonctionnalités.</w:t>
       </w:r>
     </w:p>
     <w:p>
@@ -8550,12 +8881,14 @@
                 <w:lang w:val="fr-CH"/>
               </w:rPr>
             </w:pPr>
+            <w:proofErr w:type="spellStart"/>
             <w:r>
               <w:rPr>
                 <w:lang w:val="fr-CH"/>
               </w:rPr>
               <w:t>Nn</w:t>
             </w:r>
+            <w:proofErr w:type="spellEnd"/>
             <w:r>
               <w:rPr>
                 <w:lang w:val="fr-CH"/>
@@ -8971,12 +9304,14 @@
                 <w:lang w:val="fr-CH"/>
               </w:rPr>
             </w:pPr>
+            <w:proofErr w:type="spellStart"/>
             <w:r>
               <w:rPr>
                 <w:lang w:val="fr-CH"/>
               </w:rPr>
               <w:t>Nn</w:t>
             </w:r>
+            <w:proofErr w:type="spellEnd"/>
           </w:p>
         </w:tc>
       </w:tr>
@@ -17865,7 +18200,21 @@
               <w:rPr>
                 <w:lang w:val="fr-CH"/>
               </w:rPr>
-              <w:t>Pouvoir utiliser le système de validation Twilio sms</w:t>
+              <w:t xml:space="preserve">Pouvoir utiliser le système de validation </w:t>
+            </w:r>
+            <w:proofErr w:type="spellStart"/>
+            <w:r>
+              <w:rPr>
+                <w:lang w:val="fr-CH"/>
+              </w:rPr>
+              <w:t>Twilio</w:t>
+            </w:r>
+            <w:proofErr w:type="spellEnd"/>
+            <w:r>
+              <w:rPr>
+                <w:lang w:val="fr-CH"/>
+              </w:rPr>
+              <w:t xml:space="preserve"> sms</w:t>
             </w:r>
           </w:p>
         </w:tc>
@@ -17922,7 +18271,21 @@
               <w:rPr>
                 <w:lang w:val="fr-CH"/>
               </w:rPr>
-              <w:t>L’utilisateur doit pourvoir se connecter</w:t>
+              <w:t xml:space="preserve">L’utilisateur doit </w:t>
+            </w:r>
+            <w:proofErr w:type="spellStart"/>
+            <w:r>
+              <w:rPr>
+                <w:lang w:val="fr-CH"/>
+              </w:rPr>
+              <w:t>pourvoir</w:t>
+            </w:r>
+            <w:proofErr w:type="spellEnd"/>
+            <w:r>
+              <w:rPr>
+                <w:lang w:val="fr-CH"/>
+              </w:rPr>
+              <w:t xml:space="preserve"> se connecter</w:t>
             </w:r>
           </w:p>
         </w:tc>
@@ -18571,7 +18934,21 @@
               <w:rPr>
                 <w:lang w:val="fr-CH"/>
               </w:rPr>
-              <w:t>Etape 12 : Unlike un utilisateur</w:t>
+              <w:t xml:space="preserve">Etape 12 : </w:t>
+            </w:r>
+            <w:proofErr w:type="spellStart"/>
+            <w:r>
+              <w:rPr>
+                <w:lang w:val="fr-CH"/>
+              </w:rPr>
+              <w:t>Unlike</w:t>
+            </w:r>
+            <w:proofErr w:type="spellEnd"/>
+            <w:r>
+              <w:rPr>
+                <w:lang w:val="fr-CH"/>
+              </w:rPr>
+              <w:t xml:space="preserve"> un utilisateur</w:t>
             </w:r>
           </w:p>
           <w:p>
@@ -19299,15 +19676,7 @@
               <w:rPr>
                 <w:lang w:val="fr-CH"/>
               </w:rPr>
-              <w:t>Si l’utilisateur a répondu au Quiz un peu</w:t>
-            </w:r>
-            <w:bookmarkStart w:id="45" w:name="_GoBack"/>
-            <w:bookmarkEnd w:id="45"/>
-            <w:r>
-              <w:rPr>
-                <w:lang w:val="fr-CH"/>
-              </w:rPr>
-              <w:t xml:space="preserve"> trop vite il peut faire une demande à l’administrateur pour qu’il réinitialise son profil.</w:t>
+              <w:t>Si l’utilisateur a répondu au Quiz un peu trop vite il peut faire une demande à l’administrateur pour qu’il réinitialise son profil.</w:t>
             </w:r>
           </w:p>
         </w:tc>
@@ -20432,7 +20801,21 @@
               <w:rPr>
                 <w:lang w:val="fr-CH"/>
               </w:rPr>
-              <w:t>A29 – Le test réussi quand l’utilisateur à pu se connecter avec son compte Facebook</w:t>
+              <w:t xml:space="preserve">A29 – Le test réussi quand l’utilisateur </w:t>
+            </w:r>
+            <w:proofErr w:type="spellStart"/>
+            <w:r>
+              <w:rPr>
+                <w:lang w:val="fr-CH"/>
+              </w:rPr>
+              <w:t>à</w:t>
+            </w:r>
+            <w:proofErr w:type="spellEnd"/>
+            <w:r>
+              <w:rPr>
+                <w:lang w:val="fr-CH"/>
+              </w:rPr>
+              <w:t xml:space="preserve"> pu se connecter avec son compte Facebook</w:t>
             </w:r>
           </w:p>
         </w:tc>
@@ -20817,13 +21200,7 @@
               <w:rPr>
                 <w:lang w:val="fr-CH"/>
               </w:rPr>
-              <w:t>T-0</w:t>
-            </w:r>
-            <w:r>
-              <w:rPr>
-                <w:lang w:val="fr-CH"/>
-              </w:rPr>
-              <w:t>30</w:t>
+              <w:t>T-030</w:t>
             </w:r>
           </w:p>
         </w:tc>
@@ -20850,25 +21227,7 @@
               <w:rPr>
                 <w:lang w:val="fr-CH"/>
               </w:rPr>
-              <w:t>A</w:t>
-            </w:r>
-            <w:r>
-              <w:rPr>
-                <w:lang w:val="fr-CH"/>
-              </w:rPr>
-              <w:t>30</w:t>
-            </w:r>
-            <w:r>
-              <w:rPr>
-                <w:lang w:val="fr-CH"/>
-              </w:rPr>
-              <w:t xml:space="preserve"> – </w:t>
-            </w:r>
-            <w:r>
-              <w:rPr>
-                <w:lang w:val="fr-CH"/>
-              </w:rPr>
-              <w:t>Le test est réussi quand l’administrateur peut faire du CRUD sur les publicités.</w:t>
+              <w:t>A30 – Le test est réussi quand l’administrateur peut faire du CRUD sur les publicités.</w:t>
             </w:r>
           </w:p>
         </w:tc>
@@ -21267,7 +21626,7 @@
           <w:lang w:val="fr-CH"/>
         </w:rPr>
       </w:pPr>
-      <w:bookmarkStart w:id="46" w:name="_Toc26944008"/>
+      <w:bookmarkStart w:id="45" w:name="_Toc26944008"/>
       <w:r>
         <w:rPr>
           <w:lang w:val="fr-CH"/>
@@ -21275,7 +21634,7 @@
         <w:lastRenderedPageBreak/>
         <w:t>Plan des tests</w:t>
       </w:r>
-      <w:bookmarkEnd w:id="46"/>
+      <w:bookmarkEnd w:id="45"/>
       <w:r>
         <w:rPr>
           <w:lang w:val="fr-CH"/>
@@ -21559,8 +21918,16 @@
               <w:rPr>
                 <w:lang w:val="fr-CH"/>
               </w:rPr>
-              <w:t>Tim Allemann</w:t>
-            </w:r>
+              <w:t xml:space="preserve">Tim </w:t>
+            </w:r>
+            <w:proofErr w:type="spellStart"/>
+            <w:r>
+              <w:rPr>
+                <w:lang w:val="fr-CH"/>
+              </w:rPr>
+              <w:t>Allemann</w:t>
+            </w:r>
+            <w:proofErr w:type="spellEnd"/>
           </w:p>
         </w:tc>
         <w:tc>
@@ -21662,8 +22029,16 @@
               <w:rPr>
                 <w:lang w:val="fr-CH"/>
               </w:rPr>
-              <w:t>Tim Allemann</w:t>
-            </w:r>
+              <w:t xml:space="preserve">Tim </w:t>
+            </w:r>
+            <w:proofErr w:type="spellStart"/>
+            <w:r>
+              <w:rPr>
+                <w:lang w:val="fr-CH"/>
+              </w:rPr>
+              <w:t>Allemann</w:t>
+            </w:r>
+            <w:proofErr w:type="spellEnd"/>
           </w:p>
         </w:tc>
         <w:tc>
@@ -21803,8 +22178,16 @@
               <w:rPr>
                 <w:lang w:val="fr-CH"/>
               </w:rPr>
-              <w:t>Tim Allemann</w:t>
-            </w:r>
+              <w:t xml:space="preserve">Tim </w:t>
+            </w:r>
+            <w:proofErr w:type="spellStart"/>
+            <w:r>
+              <w:rPr>
+                <w:lang w:val="fr-CH"/>
+              </w:rPr>
+              <w:t>Allemann</w:t>
+            </w:r>
+            <w:proofErr w:type="spellEnd"/>
           </w:p>
         </w:tc>
         <w:tc>
@@ -21927,8 +22310,16 @@
               <w:rPr>
                 <w:lang w:val="fr-CH"/>
               </w:rPr>
-              <w:t>Tim Allemann</w:t>
-            </w:r>
+              <w:t xml:space="preserve">Tim </w:t>
+            </w:r>
+            <w:proofErr w:type="spellStart"/>
+            <w:r>
+              <w:rPr>
+                <w:lang w:val="fr-CH"/>
+              </w:rPr>
+              <w:t>Allemann</w:t>
+            </w:r>
+            <w:proofErr w:type="spellEnd"/>
           </w:p>
         </w:tc>
         <w:tc>
@@ -22123,8 +22514,30 @@
               <w:rPr>
                 <w:lang w:val="fr-CH"/>
               </w:rPr>
-              <w:t>Mise en place de Identity server 4 avec identity framework</w:t>
-            </w:r>
+              <w:t xml:space="preserve">Mise en place de Identity server 4 avec </w:t>
+            </w:r>
+            <w:proofErr w:type="spellStart"/>
+            <w:r>
+              <w:rPr>
+                <w:lang w:val="fr-CH"/>
+              </w:rPr>
+              <w:t>identity</w:t>
+            </w:r>
+            <w:proofErr w:type="spellEnd"/>
+            <w:r>
+              <w:rPr>
+                <w:lang w:val="fr-CH"/>
+              </w:rPr>
+              <w:t xml:space="preserve"> </w:t>
+            </w:r>
+            <w:proofErr w:type="spellStart"/>
+            <w:r>
+              <w:rPr>
+                <w:lang w:val="fr-CH"/>
+              </w:rPr>
+              <w:t>framework</w:t>
+            </w:r>
+            <w:proofErr w:type="spellEnd"/>
           </w:p>
         </w:tc>
         <w:tc>
@@ -22146,8 +22559,16 @@
               <w:rPr>
                 <w:lang w:val="fr-CH"/>
               </w:rPr>
-              <w:t>Tim Allemann</w:t>
-            </w:r>
+              <w:t xml:space="preserve">Tim </w:t>
+            </w:r>
+            <w:proofErr w:type="spellStart"/>
+            <w:r>
+              <w:rPr>
+                <w:lang w:val="fr-CH"/>
+              </w:rPr>
+              <w:t>Allemann</w:t>
+            </w:r>
+            <w:proofErr w:type="spellEnd"/>
           </w:p>
         </w:tc>
         <w:tc>
@@ -22264,8 +22685,16 @@
               <w:rPr>
                 <w:lang w:val="fr-CH"/>
               </w:rPr>
-              <w:t>Tim Allemann</w:t>
-            </w:r>
+              <w:t xml:space="preserve">Tim </w:t>
+            </w:r>
+            <w:proofErr w:type="spellStart"/>
+            <w:r>
+              <w:rPr>
+                <w:lang w:val="fr-CH"/>
+              </w:rPr>
+              <w:t>Allemann</w:t>
+            </w:r>
+            <w:proofErr w:type="spellEnd"/>
           </w:p>
         </w:tc>
         <w:tc>
@@ -22388,8 +22817,16 @@
               <w:rPr>
                 <w:lang w:val="fr-CH"/>
               </w:rPr>
-              <w:t>Tim Allemann</w:t>
-            </w:r>
+              <w:t xml:space="preserve">Tim </w:t>
+            </w:r>
+            <w:proofErr w:type="spellStart"/>
+            <w:r>
+              <w:rPr>
+                <w:lang w:val="fr-CH"/>
+              </w:rPr>
+              <w:t>Allemann</w:t>
+            </w:r>
+            <w:proofErr w:type="spellEnd"/>
           </w:p>
         </w:tc>
         <w:tc>
@@ -22535,8 +22972,16 @@
               <w:rPr>
                 <w:lang w:val="fr-CH"/>
               </w:rPr>
-              <w:t>Tim Allemann</w:t>
-            </w:r>
+              <w:t xml:space="preserve">Tim </w:t>
+            </w:r>
+            <w:proofErr w:type="spellStart"/>
+            <w:r>
+              <w:rPr>
+                <w:lang w:val="fr-CH"/>
+              </w:rPr>
+              <w:t>Allemann</w:t>
+            </w:r>
+            <w:proofErr w:type="spellEnd"/>
           </w:p>
         </w:tc>
         <w:tc>
@@ -22571,8 +23016,8 @@
           <w:lang w:val="fr-CH"/>
         </w:rPr>
       </w:pPr>
-      <w:bookmarkStart w:id="47" w:name="_Toc492985906"/>
-      <w:bookmarkStart w:id="48" w:name="_Toc26944019"/>
+      <w:bookmarkStart w:id="46" w:name="_Toc492985906"/>
+      <w:bookmarkStart w:id="47" w:name="_Toc26944019"/>
       <w:r>
         <w:rPr>
           <w:lang w:val="fr-CH"/>
@@ -22626,14 +23071,14 @@
         </w:rPr>
         <w:tab/>
       </w:r>
+      <w:bookmarkEnd w:id="46"/>
+      <w:r>
+        <w:rPr>
+          <w:lang w:val="fr-CH"/>
+        </w:rPr>
+        <w:t>Plan des tests</w:t>
+      </w:r>
       <w:bookmarkEnd w:id="47"/>
-      <w:r>
-        <w:rPr>
-          <w:lang w:val="fr-CH"/>
-        </w:rPr>
-        <w:t>Plan des tests</w:t>
-      </w:r>
-      <w:bookmarkEnd w:id="48"/>
     </w:p>
     <w:bookmarkEnd w:id="8"/>
     <w:bookmarkEnd w:id="9"/>
@@ -22655,27 +23100,27 @@
           <w:lang w:val="fr-CH"/>
         </w:rPr>
       </w:pPr>
-      <w:bookmarkStart w:id="49" w:name="_Toc467679021"/>
-      <w:bookmarkStart w:id="50" w:name="_Toc461648074"/>
-      <w:bookmarkStart w:id="51" w:name="_Toc467846276"/>
-      <w:bookmarkStart w:id="52" w:name="_Toc527983447"/>
-      <w:bookmarkStart w:id="53" w:name="_Toc530490789"/>
-      <w:bookmarkStart w:id="54" w:name="_Toc2680366"/>
-      <w:bookmarkStart w:id="55" w:name="_Toc26944009"/>
-      <w:bookmarkStart w:id="56" w:name="_Toc467690566"/>
+      <w:bookmarkStart w:id="48" w:name="_Toc467679021"/>
+      <w:bookmarkStart w:id="49" w:name="_Toc461648074"/>
+      <w:bookmarkStart w:id="50" w:name="_Toc467846276"/>
+      <w:bookmarkStart w:id="51" w:name="_Toc527983447"/>
+      <w:bookmarkStart w:id="52" w:name="_Toc530490789"/>
+      <w:bookmarkStart w:id="53" w:name="_Toc2680366"/>
+      <w:bookmarkStart w:id="54" w:name="_Toc26944009"/>
+      <w:bookmarkStart w:id="55" w:name="_Toc467690566"/>
       <w:r>
         <w:rPr>
           <w:lang w:val="fr-CH"/>
         </w:rPr>
         <w:t>Abréviations et glossaire</w:t>
       </w:r>
+      <w:bookmarkEnd w:id="48"/>
       <w:bookmarkEnd w:id="49"/>
       <w:bookmarkEnd w:id="50"/>
       <w:bookmarkEnd w:id="51"/>
       <w:bookmarkEnd w:id="52"/>
       <w:bookmarkEnd w:id="53"/>
       <w:bookmarkEnd w:id="54"/>
-      <w:bookmarkEnd w:id="55"/>
     </w:p>
     <w:tbl>
       <w:tblPr>
@@ -22804,7 +23249,21 @@
               <w:rPr>
                 <w:lang w:val="fr-CH"/>
               </w:rPr>
-              <w:t>La méthode de gestion de projets et de programmes HERMES 5 est une norme eCH.</w:t>
+              <w:t xml:space="preserve">La méthode de gestion de projets et de programmes HERMES 5 est une norme </w:t>
+            </w:r>
+            <w:proofErr w:type="spellStart"/>
+            <w:r>
+              <w:rPr>
+                <w:lang w:val="fr-CH"/>
+              </w:rPr>
+              <w:t>eCH</w:t>
+            </w:r>
+            <w:proofErr w:type="spellEnd"/>
+            <w:r>
+              <w:rPr>
+                <w:lang w:val="fr-CH"/>
+              </w:rPr>
+              <w:t>.</w:t>
             </w:r>
           </w:p>
         </w:tc>
@@ -23257,8 +23716,8 @@
           <w:lang w:val="fr-CH"/>
         </w:rPr>
       </w:pPr>
-      <w:bookmarkStart w:id="57" w:name="_Toc2680375"/>
-      <w:bookmarkStart w:id="58" w:name="_Toc26944020"/>
+      <w:bookmarkStart w:id="56" w:name="_Toc2680375"/>
+      <w:bookmarkStart w:id="57" w:name="_Toc26944020"/>
       <w:r>
         <w:rPr>
           <w:lang w:val="fr-CH"/>
@@ -23313,40 +23772,40 @@
         <w:tab/>
         <w:t>Abréviations et glossaire</w:t>
       </w:r>
+      <w:bookmarkEnd w:id="55"/>
       <w:bookmarkEnd w:id="56"/>
       <w:bookmarkEnd w:id="57"/>
+    </w:p>
+    <w:p>
+      <w:pPr>
+        <w:pStyle w:val="Absatz0Pt"/>
+        <w:pageBreakBefore/>
+        <w:rPr>
+          <w:lang w:val="fr-CH"/>
+        </w:rPr>
+      </w:pPr>
+    </w:p>
+    <w:p>
+      <w:pPr>
+        <w:pStyle w:val="Inhaltsverzeichnis"/>
+        <w:rPr>
+          <w:lang w:val="fr-CH"/>
+        </w:rPr>
+      </w:pPr>
+      <w:bookmarkStart w:id="58" w:name="_Toc26944010"/>
+      <w:r>
+        <w:rPr>
+          <w:lang w:val="fr-CH"/>
+        </w:rPr>
+        <w:t>Table des matières</w:t>
+      </w:r>
       <w:bookmarkEnd w:id="58"/>
     </w:p>
-    <w:p>
-      <w:pPr>
-        <w:pStyle w:val="Absatz0Pt"/>
-        <w:pageBreakBefore/>
-        <w:rPr>
-          <w:lang w:val="fr-CH"/>
-        </w:rPr>
-      </w:pPr>
-    </w:p>
-    <w:p>
-      <w:pPr>
-        <w:pStyle w:val="Inhaltsverzeichnis"/>
-        <w:rPr>
-          <w:lang w:val="fr-CH"/>
-        </w:rPr>
-      </w:pPr>
-      <w:bookmarkStart w:id="59" w:name="_Toc26944010"/>
-      <w:r>
-        <w:rPr>
-          <w:lang w:val="fr-CH"/>
-        </w:rPr>
-        <w:t>Table des matières</w:t>
-      </w:r>
-      <w:bookmarkEnd w:id="59"/>
-    </w:p>
-    <w:bookmarkStart w:id="60" w:name="_Toc467678976"/>
-    <w:bookmarkStart w:id="61" w:name="_Toc451800035"/>
-    <w:bookmarkStart w:id="62" w:name="_Toc467846253"/>
-    <w:bookmarkStart w:id="63" w:name="_Toc527983449"/>
-    <w:bookmarkStart w:id="64" w:name="_Toc530490791"/>
+    <w:bookmarkStart w:id="59" w:name="_Toc467678976"/>
+    <w:bookmarkStart w:id="60" w:name="_Toc451800035"/>
+    <w:bookmarkStart w:id="61" w:name="_Toc467846253"/>
+    <w:bookmarkStart w:id="62" w:name="_Toc527983449"/>
+    <w:bookmarkStart w:id="63" w:name="_Toc530490791"/>
     <w:p>
       <w:pPr>
         <w:pStyle w:val="TM8"/>
@@ -24758,19 +25217,19 @@
           <w:lang w:val="fr-CH"/>
         </w:rPr>
       </w:pPr>
-      <w:bookmarkStart w:id="65" w:name="_Toc26944011"/>
+      <w:bookmarkStart w:id="64" w:name="_Toc26944011"/>
+      <w:bookmarkEnd w:id="59"/>
       <w:bookmarkEnd w:id="60"/>
       <w:bookmarkEnd w:id="61"/>
       <w:bookmarkEnd w:id="62"/>
       <w:bookmarkEnd w:id="63"/>
+      <w:r>
+        <w:rPr>
+          <w:lang w:val="fr-CH"/>
+        </w:rPr>
+        <w:t>Table des tableaux</w:t>
+      </w:r>
       <w:bookmarkEnd w:id="64"/>
-      <w:r>
-        <w:rPr>
-          <w:lang w:val="fr-CH"/>
-        </w:rPr>
-        <w:t>Table des tableaux</w:t>
-      </w:r>
-      <w:bookmarkEnd w:id="65"/>
     </w:p>
     <w:p>
       <w:pPr>
@@ -25355,7 +25814,7 @@
 </file>
 
 <file path=word/endnotes.xml><?xml version="1.0" encoding="utf-8"?>
-<w:endnotes xmlns:wpc="http://schemas.microsoft.com/office/word/2010/wordprocessingCanvas" xmlns:cx="http://schemas.microsoft.com/office/drawing/2014/chartex" xmlns:cx1="http://schemas.microsoft.com/office/drawing/2015/9/8/chartex" xmlns:cx2="http://schemas.microsoft.com/office/drawing/2015/10/21/chartex" xmlns:cx3="http://schemas.microsoft.com/office/drawing/2016/5/9/chartex" xmlns:cx4="http://schemas.microsoft.com/office/drawing/2016/5/10/chartex" xmlns:cx5="http://schemas.microsoft.com/office/drawing/2016/5/11/chartex" xmlns:cx6="http://schemas.microsoft.com/office/drawing/2016/5/12/chartex" xmlns:cx7="http://schemas.microsoft.com/office/drawing/2016/5/13/chartex" xmlns:cx8="http://schemas.microsoft.com/office/drawing/2016/5/14/chartex" xmlns:mc="http://schemas.openxmlformats.org/markup-compatibility/2006" xmlns:aink="http://schemas.microsoft.com/office/drawing/2016/ink" xmlns:am3d="http://schemas.microsoft.com/office/drawing/2017/model3d" xmlns:o="urn:schemas-microsoft-com:office:office" xmlns:r="http://schemas.openxmlformats.org/officeDocument/2006/relationships" xmlns:m="http://schemas.openxmlformats.org/officeDocument/2006/math" xmlns:v="urn:schemas-microsoft-com:vml" xmlns:wp14="http://schemas.microsoft.com/office/word/2010/wordprocessingDrawing" xmlns:wp="http://schemas.openxmlformats.org/drawingml/2006/wordprocessingDrawing" xmlns:w10="urn:schemas-microsoft-com:office:word" xmlns:w="http://schemas.openxmlformats.org/wordprocessingml/2006/main" xmlns:w14="http://schemas.microsoft.com/office/word/2010/wordml" xmlns:w15="http://schemas.microsoft.com/office/word/2012/wordml" xmlns:w16cid="http://schemas.microsoft.com/office/word/2016/wordml/cid" xmlns:w16se="http://schemas.microsoft.com/office/word/2015/wordml/symex" xmlns:wpg="http://schemas.microsoft.com/office/word/2010/wordprocessingGroup" xmlns:wpi="http://schemas.microsoft.com/office/word/2010/wordprocessingInk" xmlns:wne="http://schemas.microsoft.com/office/word/2006/wordml" xmlns:wps="http://schemas.microsoft.com/office/word/2010/wordprocessingShape" mc:Ignorable="w14 w15 w16se w16cid wp14">
+<w:endnotes xmlns:wpc="http://schemas.microsoft.com/office/word/2010/wordprocessingCanvas" xmlns:cx="http://schemas.microsoft.com/office/drawing/2014/chartex" xmlns:cx1="http://schemas.microsoft.com/office/drawing/2015/9/8/chartex" xmlns:cx2="http://schemas.microsoft.com/office/drawing/2015/10/21/chartex" xmlns:cx3="http://schemas.microsoft.com/office/drawing/2016/5/9/chartex" xmlns:cx4="http://schemas.microsoft.com/office/drawing/2016/5/10/chartex" xmlns:cx5="http://schemas.microsoft.com/office/drawing/2016/5/11/chartex" xmlns:cx6="http://schemas.microsoft.com/office/drawing/2016/5/12/chartex" xmlns:cx7="http://schemas.microsoft.com/office/drawing/2016/5/13/chartex" xmlns:cx8="http://schemas.microsoft.com/office/drawing/2016/5/14/chartex" xmlns:mc="http://schemas.openxmlformats.org/markup-compatibility/2006" xmlns:aink="http://schemas.microsoft.com/office/drawing/2016/ink" xmlns:am3d="http://schemas.microsoft.com/office/drawing/2017/model3d" xmlns:o="urn:schemas-microsoft-com:office:office" xmlns:r="http://schemas.openxmlformats.org/officeDocument/2006/relationships" xmlns:m="http://schemas.openxmlformats.org/officeDocument/2006/math" xmlns:v="urn:schemas-microsoft-com:vml" xmlns:wp14="http://schemas.microsoft.com/office/word/2010/wordprocessingDrawing" xmlns:wp="http://schemas.openxmlformats.org/drawingml/2006/wordprocessingDrawing" xmlns:w10="urn:schemas-microsoft-com:office:word" xmlns:w="http://schemas.openxmlformats.org/wordprocessingml/2006/main" xmlns:w14="http://schemas.microsoft.com/office/word/2010/wordml" xmlns:w15="http://schemas.microsoft.com/office/word/2012/wordml" xmlns:w16cex="http://schemas.microsoft.com/office/word/2018/wordml/cex" xmlns:w16cid="http://schemas.microsoft.com/office/word/2016/wordml/cid" xmlns:w16="http://schemas.microsoft.com/office/word/2018/wordml" xmlns:w16se="http://schemas.microsoft.com/office/word/2015/wordml/symex" xmlns:wpg="http://schemas.microsoft.com/office/word/2010/wordprocessingGroup" xmlns:wpi="http://schemas.microsoft.com/office/word/2010/wordprocessingInk" xmlns:wne="http://schemas.microsoft.com/office/word/2006/wordml" xmlns:wps="http://schemas.microsoft.com/office/word/2010/wordprocessingShape" mc:Ignorable="w14 w15 w16se w16cid w16 w16cex wp14">
   <w:endnote w:type="separator" w:id="-1">
     <w:p>
       <w:pPr>
@@ -25384,7 +25843,7 @@
 </file>
 
 <file path=word/footer1.xml><?xml version="1.0" encoding="utf-8"?>
-<w:ftr xmlns:wpc="http://schemas.microsoft.com/office/word/2010/wordprocessingCanvas" xmlns:cx="http://schemas.microsoft.com/office/drawing/2014/chartex" xmlns:cx1="http://schemas.microsoft.com/office/drawing/2015/9/8/chartex" xmlns:cx2="http://schemas.microsoft.com/office/drawing/2015/10/21/chartex" xmlns:cx3="http://schemas.microsoft.com/office/drawing/2016/5/9/chartex" xmlns:cx4="http://schemas.microsoft.com/office/drawing/2016/5/10/chartex" xmlns:cx5="http://schemas.microsoft.com/office/drawing/2016/5/11/chartex" xmlns:cx6="http://schemas.microsoft.com/office/drawing/2016/5/12/chartex" xmlns:cx7="http://schemas.microsoft.com/office/drawing/2016/5/13/chartex" xmlns:cx8="http://schemas.microsoft.com/office/drawing/2016/5/14/chartex" xmlns:mc="http://schemas.openxmlformats.org/markup-compatibility/2006" xmlns:aink="http://schemas.microsoft.com/office/drawing/2016/ink" xmlns:am3d="http://schemas.microsoft.com/office/drawing/2017/model3d" xmlns:o="urn:schemas-microsoft-com:office:office" xmlns:r="http://schemas.openxmlformats.org/officeDocument/2006/relationships" xmlns:m="http://schemas.openxmlformats.org/officeDocument/2006/math" xmlns:v="urn:schemas-microsoft-com:vml" xmlns:wp14="http://schemas.microsoft.com/office/word/2010/wordprocessingDrawing" xmlns:wp="http://schemas.openxmlformats.org/drawingml/2006/wordprocessingDrawing" xmlns:w10="urn:schemas-microsoft-com:office:word" xmlns:w="http://schemas.openxmlformats.org/wordprocessingml/2006/main" xmlns:w14="http://schemas.microsoft.com/office/word/2010/wordml" xmlns:w15="http://schemas.microsoft.com/office/word/2012/wordml" xmlns:w16cid="http://schemas.microsoft.com/office/word/2016/wordml/cid" xmlns:w16se="http://schemas.microsoft.com/office/word/2015/wordml/symex" xmlns:wpg="http://schemas.microsoft.com/office/word/2010/wordprocessingGroup" xmlns:wpi="http://schemas.microsoft.com/office/word/2010/wordprocessingInk" xmlns:wne="http://schemas.microsoft.com/office/word/2006/wordml" xmlns:wps="http://schemas.microsoft.com/office/word/2010/wordprocessingShape" mc:Ignorable="w14 w15 w16se w16cid wp14">
+<w:ftr xmlns:wpc="http://schemas.microsoft.com/office/word/2010/wordprocessingCanvas" xmlns:cx="http://schemas.microsoft.com/office/drawing/2014/chartex" xmlns:cx1="http://schemas.microsoft.com/office/drawing/2015/9/8/chartex" xmlns:cx2="http://schemas.microsoft.com/office/drawing/2015/10/21/chartex" xmlns:cx3="http://schemas.microsoft.com/office/drawing/2016/5/9/chartex" xmlns:cx4="http://schemas.microsoft.com/office/drawing/2016/5/10/chartex" xmlns:cx5="http://schemas.microsoft.com/office/drawing/2016/5/11/chartex" xmlns:cx6="http://schemas.microsoft.com/office/drawing/2016/5/12/chartex" xmlns:cx7="http://schemas.microsoft.com/office/drawing/2016/5/13/chartex" xmlns:cx8="http://schemas.microsoft.com/office/drawing/2016/5/14/chartex" xmlns:mc="http://schemas.openxmlformats.org/markup-compatibility/2006" xmlns:aink="http://schemas.microsoft.com/office/drawing/2016/ink" xmlns:am3d="http://schemas.microsoft.com/office/drawing/2017/model3d" xmlns:o="urn:schemas-microsoft-com:office:office" xmlns:r="http://schemas.openxmlformats.org/officeDocument/2006/relationships" xmlns:m="http://schemas.openxmlformats.org/officeDocument/2006/math" xmlns:v="urn:schemas-microsoft-com:vml" xmlns:wp14="http://schemas.microsoft.com/office/word/2010/wordprocessingDrawing" xmlns:wp="http://schemas.openxmlformats.org/drawingml/2006/wordprocessingDrawing" xmlns:w10="urn:schemas-microsoft-com:office:word" xmlns:w="http://schemas.openxmlformats.org/wordprocessingml/2006/main" xmlns:w14="http://schemas.microsoft.com/office/word/2010/wordml" xmlns:w15="http://schemas.microsoft.com/office/word/2012/wordml" xmlns:w16cex="http://schemas.microsoft.com/office/word/2018/wordml/cex" xmlns:w16cid="http://schemas.microsoft.com/office/word/2016/wordml/cid" xmlns:w16="http://schemas.microsoft.com/office/word/2018/wordml" xmlns:w16se="http://schemas.microsoft.com/office/word/2015/wordml/symex" xmlns:wpg="http://schemas.microsoft.com/office/word/2010/wordprocessingGroup" xmlns:wpi="http://schemas.microsoft.com/office/word/2010/wordprocessingInk" xmlns:wne="http://schemas.microsoft.com/office/word/2006/wordml" xmlns:wps="http://schemas.microsoft.com/office/word/2010/wordprocessingShape" mc:Ignorable="w14 w15 w16se w16cid w16 w16cex wp14">
   <w:tbl>
     <w:tblPr>
       <w:tblW w:w="9469" w:type="dxa"/>
@@ -25553,7 +26012,7 @@
 </file>
 
 <file path=word/footer2.xml><?xml version="1.0" encoding="utf-8"?>
-<w:ftr xmlns:wpc="http://schemas.microsoft.com/office/word/2010/wordprocessingCanvas" xmlns:cx="http://schemas.microsoft.com/office/drawing/2014/chartex" xmlns:cx1="http://schemas.microsoft.com/office/drawing/2015/9/8/chartex" xmlns:cx2="http://schemas.microsoft.com/office/drawing/2015/10/21/chartex" xmlns:cx3="http://schemas.microsoft.com/office/drawing/2016/5/9/chartex" xmlns:cx4="http://schemas.microsoft.com/office/drawing/2016/5/10/chartex" xmlns:cx5="http://schemas.microsoft.com/office/drawing/2016/5/11/chartex" xmlns:cx6="http://schemas.microsoft.com/office/drawing/2016/5/12/chartex" xmlns:cx7="http://schemas.microsoft.com/office/drawing/2016/5/13/chartex" xmlns:cx8="http://schemas.microsoft.com/office/drawing/2016/5/14/chartex" xmlns:mc="http://schemas.openxmlformats.org/markup-compatibility/2006" xmlns:aink="http://schemas.microsoft.com/office/drawing/2016/ink" xmlns:am3d="http://schemas.microsoft.com/office/drawing/2017/model3d" xmlns:o="urn:schemas-microsoft-com:office:office" xmlns:r="http://schemas.openxmlformats.org/officeDocument/2006/relationships" xmlns:m="http://schemas.openxmlformats.org/officeDocument/2006/math" xmlns:v="urn:schemas-microsoft-com:vml" xmlns:wp14="http://schemas.microsoft.com/office/word/2010/wordprocessingDrawing" xmlns:wp="http://schemas.openxmlformats.org/drawingml/2006/wordprocessingDrawing" xmlns:w10="urn:schemas-microsoft-com:office:word" xmlns:w="http://schemas.openxmlformats.org/wordprocessingml/2006/main" xmlns:w14="http://schemas.microsoft.com/office/word/2010/wordml" xmlns:w15="http://schemas.microsoft.com/office/word/2012/wordml" xmlns:w16cid="http://schemas.microsoft.com/office/word/2016/wordml/cid" xmlns:w16se="http://schemas.microsoft.com/office/word/2015/wordml/symex" xmlns:wpg="http://schemas.microsoft.com/office/word/2010/wordprocessingGroup" xmlns:wpi="http://schemas.microsoft.com/office/word/2010/wordprocessingInk" xmlns:wne="http://schemas.microsoft.com/office/word/2006/wordml" xmlns:wps="http://schemas.microsoft.com/office/word/2010/wordprocessingShape" mc:Ignorable="w14 w15 w16se w16cid wp14">
+<w:ftr xmlns:wpc="http://schemas.microsoft.com/office/word/2010/wordprocessingCanvas" xmlns:cx="http://schemas.microsoft.com/office/drawing/2014/chartex" xmlns:cx1="http://schemas.microsoft.com/office/drawing/2015/9/8/chartex" xmlns:cx2="http://schemas.microsoft.com/office/drawing/2015/10/21/chartex" xmlns:cx3="http://schemas.microsoft.com/office/drawing/2016/5/9/chartex" xmlns:cx4="http://schemas.microsoft.com/office/drawing/2016/5/10/chartex" xmlns:cx5="http://schemas.microsoft.com/office/drawing/2016/5/11/chartex" xmlns:cx6="http://schemas.microsoft.com/office/drawing/2016/5/12/chartex" xmlns:cx7="http://schemas.microsoft.com/office/drawing/2016/5/13/chartex" xmlns:cx8="http://schemas.microsoft.com/office/drawing/2016/5/14/chartex" xmlns:mc="http://schemas.openxmlformats.org/markup-compatibility/2006" xmlns:aink="http://schemas.microsoft.com/office/drawing/2016/ink" xmlns:am3d="http://schemas.microsoft.com/office/drawing/2017/model3d" xmlns:o="urn:schemas-microsoft-com:office:office" xmlns:r="http://schemas.openxmlformats.org/officeDocument/2006/relationships" xmlns:m="http://schemas.openxmlformats.org/officeDocument/2006/math" xmlns:v="urn:schemas-microsoft-com:vml" xmlns:wp14="http://schemas.microsoft.com/office/word/2010/wordprocessingDrawing" xmlns:wp="http://schemas.openxmlformats.org/drawingml/2006/wordprocessingDrawing" xmlns:w10="urn:schemas-microsoft-com:office:word" xmlns:w="http://schemas.openxmlformats.org/wordprocessingml/2006/main" xmlns:w14="http://schemas.microsoft.com/office/word/2010/wordml" xmlns:w15="http://schemas.microsoft.com/office/word/2012/wordml" xmlns:w16cex="http://schemas.microsoft.com/office/word/2018/wordml/cex" xmlns:w16cid="http://schemas.microsoft.com/office/word/2016/wordml/cid" xmlns:w16="http://schemas.microsoft.com/office/word/2018/wordml" xmlns:w16se="http://schemas.microsoft.com/office/word/2015/wordml/symex" xmlns:wpg="http://schemas.microsoft.com/office/word/2010/wordprocessingGroup" xmlns:wpi="http://schemas.microsoft.com/office/word/2010/wordprocessingInk" xmlns:wne="http://schemas.microsoft.com/office/word/2006/wordml" xmlns:wps="http://schemas.microsoft.com/office/word/2010/wordprocessingShape" mc:Ignorable="w14 w15 w16se w16cid w16 w16cex wp14">
   <w:tbl>
     <w:tblPr>
       <w:tblW w:w="9469" w:type="dxa"/>
@@ -25664,14 +26123,27 @@
               <w:szCs w:val="18"/>
             </w:rPr>
           </w:pPr>
-          <w:fldSimple w:instr=" FILENAME \* LOWER \* MERGEFORMAT ">
-            <w:r>
-              <w:rPr>
-                <w:noProof/>
-              </w:rPr>
-              <w:t>document8</w:t>
-            </w:r>
-          </w:fldSimple>
+          <w:r>
+            <w:fldChar w:fldCharType="begin"/>
+          </w:r>
+          <w:r>
+            <w:instrText xml:space="preserve"> FILENAME \* LOWER \* MERGEFORMAT </w:instrText>
+          </w:r>
+          <w:r>
+            <w:fldChar w:fldCharType="separate"/>
+          </w:r>
+          <w:r>
+            <w:rPr>
+              <w:noProof/>
+            </w:rPr>
+            <w:t>document8</w:t>
+          </w:r>
+          <w:r>
+            <w:rPr>
+              <w:noProof/>
+            </w:rPr>
+            <w:fldChar w:fldCharType="end"/>
+          </w:r>
         </w:p>
       </w:tc>
     </w:tr>
@@ -25685,7 +26157,7 @@
 </file>
 
 <file path=word/footer3.xml><?xml version="1.0" encoding="utf-8"?>
-<w:ftr xmlns:wpc="http://schemas.microsoft.com/office/word/2010/wordprocessingCanvas" xmlns:cx="http://schemas.microsoft.com/office/drawing/2014/chartex" xmlns:cx1="http://schemas.microsoft.com/office/drawing/2015/9/8/chartex" xmlns:cx2="http://schemas.microsoft.com/office/drawing/2015/10/21/chartex" xmlns:cx3="http://schemas.microsoft.com/office/drawing/2016/5/9/chartex" xmlns:cx4="http://schemas.microsoft.com/office/drawing/2016/5/10/chartex" xmlns:cx5="http://schemas.microsoft.com/office/drawing/2016/5/11/chartex" xmlns:cx6="http://schemas.microsoft.com/office/drawing/2016/5/12/chartex" xmlns:cx7="http://schemas.microsoft.com/office/drawing/2016/5/13/chartex" xmlns:cx8="http://schemas.microsoft.com/office/drawing/2016/5/14/chartex" xmlns:mc="http://schemas.openxmlformats.org/markup-compatibility/2006" xmlns:aink="http://schemas.microsoft.com/office/drawing/2016/ink" xmlns:am3d="http://schemas.microsoft.com/office/drawing/2017/model3d" xmlns:o="urn:schemas-microsoft-com:office:office" xmlns:r="http://schemas.openxmlformats.org/officeDocument/2006/relationships" xmlns:m="http://schemas.openxmlformats.org/officeDocument/2006/math" xmlns:v="urn:schemas-microsoft-com:vml" xmlns:wp14="http://schemas.microsoft.com/office/word/2010/wordprocessingDrawing" xmlns:wp="http://schemas.openxmlformats.org/drawingml/2006/wordprocessingDrawing" xmlns:w10="urn:schemas-microsoft-com:office:word" xmlns:w="http://schemas.openxmlformats.org/wordprocessingml/2006/main" xmlns:w14="http://schemas.microsoft.com/office/word/2010/wordml" xmlns:w15="http://schemas.microsoft.com/office/word/2012/wordml" xmlns:w16cid="http://schemas.microsoft.com/office/word/2016/wordml/cid" xmlns:w16se="http://schemas.microsoft.com/office/word/2015/wordml/symex" xmlns:wpg="http://schemas.microsoft.com/office/word/2010/wordprocessingGroup" xmlns:wpi="http://schemas.microsoft.com/office/word/2010/wordprocessingInk" xmlns:wne="http://schemas.microsoft.com/office/word/2006/wordml" xmlns:wps="http://schemas.microsoft.com/office/word/2010/wordprocessingShape" mc:Ignorable="w14 w15 w16se w16cid wp14">
+<w:ftr xmlns:wpc="http://schemas.microsoft.com/office/word/2010/wordprocessingCanvas" xmlns:cx="http://schemas.microsoft.com/office/drawing/2014/chartex" xmlns:cx1="http://schemas.microsoft.com/office/drawing/2015/9/8/chartex" xmlns:cx2="http://schemas.microsoft.com/office/drawing/2015/10/21/chartex" xmlns:cx3="http://schemas.microsoft.com/office/drawing/2016/5/9/chartex" xmlns:cx4="http://schemas.microsoft.com/office/drawing/2016/5/10/chartex" xmlns:cx5="http://schemas.microsoft.com/office/drawing/2016/5/11/chartex" xmlns:cx6="http://schemas.microsoft.com/office/drawing/2016/5/12/chartex" xmlns:cx7="http://schemas.microsoft.com/office/drawing/2016/5/13/chartex" xmlns:cx8="http://schemas.microsoft.com/office/drawing/2016/5/14/chartex" xmlns:mc="http://schemas.openxmlformats.org/markup-compatibility/2006" xmlns:aink="http://schemas.microsoft.com/office/drawing/2016/ink" xmlns:am3d="http://schemas.microsoft.com/office/drawing/2017/model3d" xmlns:o="urn:schemas-microsoft-com:office:office" xmlns:r="http://schemas.openxmlformats.org/officeDocument/2006/relationships" xmlns:m="http://schemas.openxmlformats.org/officeDocument/2006/math" xmlns:v="urn:schemas-microsoft-com:vml" xmlns:wp14="http://schemas.microsoft.com/office/word/2010/wordprocessingDrawing" xmlns:wp="http://schemas.openxmlformats.org/drawingml/2006/wordprocessingDrawing" xmlns:w10="urn:schemas-microsoft-com:office:word" xmlns:w="http://schemas.openxmlformats.org/wordprocessingml/2006/main" xmlns:w14="http://schemas.microsoft.com/office/word/2010/wordml" xmlns:w15="http://schemas.microsoft.com/office/word/2012/wordml" xmlns:w16cex="http://schemas.microsoft.com/office/word/2018/wordml/cex" xmlns:w16cid="http://schemas.microsoft.com/office/word/2016/wordml/cid" xmlns:w16="http://schemas.microsoft.com/office/word/2018/wordml" xmlns:w16se="http://schemas.microsoft.com/office/word/2015/wordml/symex" xmlns:wpg="http://schemas.microsoft.com/office/word/2010/wordprocessingGroup" xmlns:wpi="http://schemas.microsoft.com/office/word/2010/wordprocessingInk" xmlns:wne="http://schemas.microsoft.com/office/word/2006/wordml" xmlns:wps="http://schemas.microsoft.com/office/word/2010/wordprocessingShape" mc:Ignorable="w14 w15 w16se w16cid w16 w16cex wp14">
   <w:tbl>
     <w:tblPr>
       <w:tblW w:w="9469" w:type="dxa"/>
@@ -25796,14 +26268,27 @@
               <w:szCs w:val="18"/>
             </w:rPr>
           </w:pPr>
-          <w:fldSimple w:instr=" FILENAME \* LOWER \* MERGEFORMAT ">
-            <w:r>
-              <w:rPr>
-                <w:noProof/>
-              </w:rPr>
-              <w:t>document8</w:t>
-            </w:r>
-          </w:fldSimple>
+          <w:r>
+            <w:fldChar w:fldCharType="begin"/>
+          </w:r>
+          <w:r>
+            <w:instrText xml:space="preserve"> FILENAME \* LOWER \* MERGEFORMAT </w:instrText>
+          </w:r>
+          <w:r>
+            <w:fldChar w:fldCharType="separate"/>
+          </w:r>
+          <w:r>
+            <w:rPr>
+              <w:noProof/>
+            </w:rPr>
+            <w:t>document8</w:t>
+          </w:r>
+          <w:r>
+            <w:rPr>
+              <w:noProof/>
+            </w:rPr>
+            <w:fldChar w:fldCharType="end"/>
+          </w:r>
         </w:p>
       </w:tc>
     </w:tr>
@@ -25820,7 +26305,7 @@
 </file>
 
 <file path=word/footnotes.xml><?xml version="1.0" encoding="utf-8"?>
-<w:footnotes xmlns:wpc="http://schemas.microsoft.com/office/word/2010/wordprocessingCanvas" xmlns:cx="http://schemas.microsoft.com/office/drawing/2014/chartex" xmlns:cx1="http://schemas.microsoft.com/office/drawing/2015/9/8/chartex" xmlns:cx2="http://schemas.microsoft.com/office/drawing/2015/10/21/chartex" xmlns:cx3="http://schemas.microsoft.com/office/drawing/2016/5/9/chartex" xmlns:cx4="http://schemas.microsoft.com/office/drawing/2016/5/10/chartex" xmlns:cx5="http://schemas.microsoft.com/office/drawing/2016/5/11/chartex" xmlns:cx6="http://schemas.microsoft.com/office/drawing/2016/5/12/chartex" xmlns:cx7="http://schemas.microsoft.com/office/drawing/2016/5/13/chartex" xmlns:cx8="http://schemas.microsoft.com/office/drawing/2016/5/14/chartex" xmlns:mc="http://schemas.openxmlformats.org/markup-compatibility/2006" xmlns:aink="http://schemas.microsoft.com/office/drawing/2016/ink" xmlns:am3d="http://schemas.microsoft.com/office/drawing/2017/model3d" xmlns:o="urn:schemas-microsoft-com:office:office" xmlns:r="http://schemas.openxmlformats.org/officeDocument/2006/relationships" xmlns:m="http://schemas.openxmlformats.org/officeDocument/2006/math" xmlns:v="urn:schemas-microsoft-com:vml" xmlns:wp14="http://schemas.microsoft.com/office/word/2010/wordprocessingDrawing" xmlns:wp="http://schemas.openxmlformats.org/drawingml/2006/wordprocessingDrawing" xmlns:w10="urn:schemas-microsoft-com:office:word" xmlns:w="http://schemas.openxmlformats.org/wordprocessingml/2006/main" xmlns:w14="http://schemas.microsoft.com/office/word/2010/wordml" xmlns:w15="http://schemas.microsoft.com/office/word/2012/wordml" xmlns:w16cid="http://schemas.microsoft.com/office/word/2016/wordml/cid" xmlns:w16se="http://schemas.microsoft.com/office/word/2015/wordml/symex" xmlns:wpg="http://schemas.microsoft.com/office/word/2010/wordprocessingGroup" xmlns:wpi="http://schemas.microsoft.com/office/word/2010/wordprocessingInk" xmlns:wne="http://schemas.microsoft.com/office/word/2006/wordml" xmlns:wps="http://schemas.microsoft.com/office/word/2010/wordprocessingShape" mc:Ignorable="w14 w15 w16se w16cid wp14">
+<w:footnotes xmlns:wpc="http://schemas.microsoft.com/office/word/2010/wordprocessingCanvas" xmlns:cx="http://schemas.microsoft.com/office/drawing/2014/chartex" xmlns:cx1="http://schemas.microsoft.com/office/drawing/2015/9/8/chartex" xmlns:cx2="http://schemas.microsoft.com/office/drawing/2015/10/21/chartex" xmlns:cx3="http://schemas.microsoft.com/office/drawing/2016/5/9/chartex" xmlns:cx4="http://schemas.microsoft.com/office/drawing/2016/5/10/chartex" xmlns:cx5="http://schemas.microsoft.com/office/drawing/2016/5/11/chartex" xmlns:cx6="http://schemas.microsoft.com/office/drawing/2016/5/12/chartex" xmlns:cx7="http://schemas.microsoft.com/office/drawing/2016/5/13/chartex" xmlns:cx8="http://schemas.microsoft.com/office/drawing/2016/5/14/chartex" xmlns:mc="http://schemas.openxmlformats.org/markup-compatibility/2006" xmlns:aink="http://schemas.microsoft.com/office/drawing/2016/ink" xmlns:am3d="http://schemas.microsoft.com/office/drawing/2017/model3d" xmlns:o="urn:schemas-microsoft-com:office:office" xmlns:r="http://schemas.openxmlformats.org/officeDocument/2006/relationships" xmlns:m="http://schemas.openxmlformats.org/officeDocument/2006/math" xmlns:v="urn:schemas-microsoft-com:vml" xmlns:wp14="http://schemas.microsoft.com/office/word/2010/wordprocessingDrawing" xmlns:wp="http://schemas.openxmlformats.org/drawingml/2006/wordprocessingDrawing" xmlns:w10="urn:schemas-microsoft-com:office:word" xmlns:w="http://schemas.openxmlformats.org/wordprocessingml/2006/main" xmlns:w14="http://schemas.microsoft.com/office/word/2010/wordml" xmlns:w15="http://schemas.microsoft.com/office/word/2012/wordml" xmlns:w16cex="http://schemas.microsoft.com/office/word/2018/wordml/cex" xmlns:w16cid="http://schemas.microsoft.com/office/word/2016/wordml/cid" xmlns:w16="http://schemas.microsoft.com/office/word/2018/wordml" xmlns:w16se="http://schemas.microsoft.com/office/word/2015/wordml/symex" xmlns:wpg="http://schemas.microsoft.com/office/word/2010/wordprocessingGroup" xmlns:wpi="http://schemas.microsoft.com/office/word/2010/wordprocessingInk" xmlns:wne="http://schemas.microsoft.com/office/word/2006/wordml" xmlns:wps="http://schemas.microsoft.com/office/word/2010/wordprocessingShape" mc:Ignorable="w14 w15 w16se w16cid w16 w16cex wp14">
   <w:footnote w:type="separator" w:id="-1">
     <w:p>
       <w:pPr>
@@ -25849,7 +26334,7 @@
 </file>
 
 <file path=word/header1.xml><?xml version="1.0" encoding="utf-8"?>
-<w:hdr xmlns:wpc="http://schemas.microsoft.com/office/word/2010/wordprocessingCanvas" xmlns:cx="http://schemas.microsoft.com/office/drawing/2014/chartex" xmlns:cx1="http://schemas.microsoft.com/office/drawing/2015/9/8/chartex" xmlns:cx2="http://schemas.microsoft.com/office/drawing/2015/10/21/chartex" xmlns:cx3="http://schemas.microsoft.com/office/drawing/2016/5/9/chartex" xmlns:cx4="http://schemas.microsoft.com/office/drawing/2016/5/10/chartex" xmlns:cx5="http://schemas.microsoft.com/office/drawing/2016/5/11/chartex" xmlns:cx6="http://schemas.microsoft.com/office/drawing/2016/5/12/chartex" xmlns:cx7="http://schemas.microsoft.com/office/drawing/2016/5/13/chartex" xmlns:cx8="http://schemas.microsoft.com/office/drawing/2016/5/14/chartex" xmlns:mc="http://schemas.openxmlformats.org/markup-compatibility/2006" xmlns:aink="http://schemas.microsoft.com/office/drawing/2016/ink" xmlns:am3d="http://schemas.microsoft.com/office/drawing/2017/model3d" xmlns:o="urn:schemas-microsoft-com:office:office" xmlns:r="http://schemas.openxmlformats.org/officeDocument/2006/relationships" xmlns:m="http://schemas.openxmlformats.org/officeDocument/2006/math" xmlns:v="urn:schemas-microsoft-com:vml" xmlns:wp14="http://schemas.microsoft.com/office/word/2010/wordprocessingDrawing" xmlns:wp="http://schemas.openxmlformats.org/drawingml/2006/wordprocessingDrawing" xmlns:w10="urn:schemas-microsoft-com:office:word" xmlns:w="http://schemas.openxmlformats.org/wordprocessingml/2006/main" xmlns:w14="http://schemas.microsoft.com/office/word/2010/wordml" xmlns:w15="http://schemas.microsoft.com/office/word/2012/wordml" xmlns:w16cid="http://schemas.microsoft.com/office/word/2016/wordml/cid" xmlns:w16se="http://schemas.microsoft.com/office/word/2015/wordml/symex" xmlns:wpg="http://schemas.microsoft.com/office/word/2010/wordprocessingGroup" xmlns:wpi="http://schemas.microsoft.com/office/word/2010/wordprocessingInk" xmlns:wne="http://schemas.microsoft.com/office/word/2006/wordml" xmlns:wps="http://schemas.microsoft.com/office/word/2010/wordprocessingShape" mc:Ignorable="w14 w15 w16se w16cid wp14">
+<w:hdr xmlns:wpc="http://schemas.microsoft.com/office/word/2010/wordprocessingCanvas" xmlns:cx="http://schemas.microsoft.com/office/drawing/2014/chartex" xmlns:cx1="http://schemas.microsoft.com/office/drawing/2015/9/8/chartex" xmlns:cx2="http://schemas.microsoft.com/office/drawing/2015/10/21/chartex" xmlns:cx3="http://schemas.microsoft.com/office/drawing/2016/5/9/chartex" xmlns:cx4="http://schemas.microsoft.com/office/drawing/2016/5/10/chartex" xmlns:cx5="http://schemas.microsoft.com/office/drawing/2016/5/11/chartex" xmlns:cx6="http://schemas.microsoft.com/office/drawing/2016/5/12/chartex" xmlns:cx7="http://schemas.microsoft.com/office/drawing/2016/5/13/chartex" xmlns:cx8="http://schemas.microsoft.com/office/drawing/2016/5/14/chartex" xmlns:mc="http://schemas.openxmlformats.org/markup-compatibility/2006" xmlns:aink="http://schemas.microsoft.com/office/drawing/2016/ink" xmlns:am3d="http://schemas.microsoft.com/office/drawing/2017/model3d" xmlns:o="urn:schemas-microsoft-com:office:office" xmlns:r="http://schemas.openxmlformats.org/officeDocument/2006/relationships" xmlns:m="http://schemas.openxmlformats.org/officeDocument/2006/math" xmlns:v="urn:schemas-microsoft-com:vml" xmlns:wp14="http://schemas.microsoft.com/office/word/2010/wordprocessingDrawing" xmlns:wp="http://schemas.openxmlformats.org/drawingml/2006/wordprocessingDrawing" xmlns:w10="urn:schemas-microsoft-com:office:word" xmlns:w="http://schemas.openxmlformats.org/wordprocessingml/2006/main" xmlns:w14="http://schemas.microsoft.com/office/word/2010/wordml" xmlns:w15="http://schemas.microsoft.com/office/word/2012/wordml" xmlns:w16cex="http://schemas.microsoft.com/office/word/2018/wordml/cex" xmlns:w16cid="http://schemas.microsoft.com/office/word/2016/wordml/cid" xmlns:w16="http://schemas.microsoft.com/office/word/2018/wordml" xmlns:w16se="http://schemas.microsoft.com/office/word/2015/wordml/symex" xmlns:wpg="http://schemas.microsoft.com/office/word/2010/wordprocessingGroup" xmlns:wpi="http://schemas.microsoft.com/office/word/2010/wordprocessingInk" xmlns:wne="http://schemas.microsoft.com/office/word/2006/wordml" xmlns:wps="http://schemas.microsoft.com/office/word/2010/wordprocessingShape" mc:Ignorable="w14 w15 w16se w16cid w16 w16cex wp14">
   <w:tbl>
     <w:tblPr>
       <w:tblW w:w="9072" w:type="dxa"/>
@@ -25958,7 +26443,7 @@
 </file>
 
 <file path=word/header2.xml><?xml version="1.0" encoding="utf-8"?>
-<w:hdr xmlns:wpc="http://schemas.microsoft.com/office/word/2010/wordprocessingCanvas" xmlns:cx="http://schemas.microsoft.com/office/drawing/2014/chartex" xmlns:cx1="http://schemas.microsoft.com/office/drawing/2015/9/8/chartex" xmlns:cx2="http://schemas.microsoft.com/office/drawing/2015/10/21/chartex" xmlns:cx3="http://schemas.microsoft.com/office/drawing/2016/5/9/chartex" xmlns:cx4="http://schemas.microsoft.com/office/drawing/2016/5/10/chartex" xmlns:cx5="http://schemas.microsoft.com/office/drawing/2016/5/11/chartex" xmlns:cx6="http://schemas.microsoft.com/office/drawing/2016/5/12/chartex" xmlns:cx7="http://schemas.microsoft.com/office/drawing/2016/5/13/chartex" xmlns:cx8="http://schemas.microsoft.com/office/drawing/2016/5/14/chartex" xmlns:mc="http://schemas.openxmlformats.org/markup-compatibility/2006" xmlns:aink="http://schemas.microsoft.com/office/drawing/2016/ink" xmlns:am3d="http://schemas.microsoft.com/office/drawing/2017/model3d" xmlns:o="urn:schemas-microsoft-com:office:office" xmlns:r="http://schemas.openxmlformats.org/officeDocument/2006/relationships" xmlns:m="http://schemas.openxmlformats.org/officeDocument/2006/math" xmlns:v="urn:schemas-microsoft-com:vml" xmlns:wp14="http://schemas.microsoft.com/office/word/2010/wordprocessingDrawing" xmlns:wp="http://schemas.openxmlformats.org/drawingml/2006/wordprocessingDrawing" xmlns:w10="urn:schemas-microsoft-com:office:word" xmlns:w="http://schemas.openxmlformats.org/wordprocessingml/2006/main" xmlns:w14="http://schemas.microsoft.com/office/word/2010/wordml" xmlns:w15="http://schemas.microsoft.com/office/word/2012/wordml" xmlns:w16cid="http://schemas.microsoft.com/office/word/2016/wordml/cid" xmlns:w16se="http://schemas.microsoft.com/office/word/2015/wordml/symex" xmlns:wpg="http://schemas.microsoft.com/office/word/2010/wordprocessingGroup" xmlns:wpi="http://schemas.microsoft.com/office/word/2010/wordprocessingInk" xmlns:wne="http://schemas.microsoft.com/office/word/2006/wordml" xmlns:wps="http://schemas.microsoft.com/office/word/2010/wordprocessingShape" mc:Ignorable="w14 w15 w16se w16cid wp14">
+<w:hdr xmlns:wpc="http://schemas.microsoft.com/office/word/2010/wordprocessingCanvas" xmlns:cx="http://schemas.microsoft.com/office/drawing/2014/chartex" xmlns:cx1="http://schemas.microsoft.com/office/drawing/2015/9/8/chartex" xmlns:cx2="http://schemas.microsoft.com/office/drawing/2015/10/21/chartex" xmlns:cx3="http://schemas.microsoft.com/office/drawing/2016/5/9/chartex" xmlns:cx4="http://schemas.microsoft.com/office/drawing/2016/5/10/chartex" xmlns:cx5="http://schemas.microsoft.com/office/drawing/2016/5/11/chartex" xmlns:cx6="http://schemas.microsoft.com/office/drawing/2016/5/12/chartex" xmlns:cx7="http://schemas.microsoft.com/office/drawing/2016/5/13/chartex" xmlns:cx8="http://schemas.microsoft.com/office/drawing/2016/5/14/chartex" xmlns:mc="http://schemas.openxmlformats.org/markup-compatibility/2006" xmlns:aink="http://schemas.microsoft.com/office/drawing/2016/ink" xmlns:am3d="http://schemas.microsoft.com/office/drawing/2017/model3d" xmlns:o="urn:schemas-microsoft-com:office:office" xmlns:r="http://schemas.openxmlformats.org/officeDocument/2006/relationships" xmlns:m="http://schemas.openxmlformats.org/officeDocument/2006/math" xmlns:v="urn:schemas-microsoft-com:vml" xmlns:wp14="http://schemas.microsoft.com/office/word/2010/wordprocessingDrawing" xmlns:wp="http://schemas.openxmlformats.org/drawingml/2006/wordprocessingDrawing" xmlns:w10="urn:schemas-microsoft-com:office:word" xmlns:w="http://schemas.openxmlformats.org/wordprocessingml/2006/main" xmlns:w14="http://schemas.microsoft.com/office/word/2010/wordml" xmlns:w15="http://schemas.microsoft.com/office/word/2012/wordml" xmlns:w16cex="http://schemas.microsoft.com/office/word/2018/wordml/cex" xmlns:w16cid="http://schemas.microsoft.com/office/word/2016/wordml/cid" xmlns:w16="http://schemas.microsoft.com/office/word/2018/wordml" xmlns:w16se="http://schemas.microsoft.com/office/word/2015/wordml/symex" xmlns:wpg="http://schemas.microsoft.com/office/word/2010/wordprocessingGroup" xmlns:wpi="http://schemas.microsoft.com/office/word/2010/wordprocessingInk" xmlns:wne="http://schemas.microsoft.com/office/word/2006/wordml" xmlns:wps="http://schemas.microsoft.com/office/word/2010/wordprocessingShape" mc:Ignorable="w14 w15 w16se w16cid w16 w16cex wp14">
   <w:tbl>
     <w:tblPr>
       <w:tblW w:w="9072" w:type="dxa"/>
@@ -26044,7 +26529,7 @@
 </file>
 
 <file path=word/header3.xml><?xml version="1.0" encoding="utf-8"?>
-<w:hdr xmlns:wpc="http://schemas.microsoft.com/office/word/2010/wordprocessingCanvas" xmlns:cx="http://schemas.microsoft.com/office/drawing/2014/chartex" xmlns:cx1="http://schemas.microsoft.com/office/drawing/2015/9/8/chartex" xmlns:cx2="http://schemas.microsoft.com/office/drawing/2015/10/21/chartex" xmlns:cx3="http://schemas.microsoft.com/office/drawing/2016/5/9/chartex" xmlns:cx4="http://schemas.microsoft.com/office/drawing/2016/5/10/chartex" xmlns:cx5="http://schemas.microsoft.com/office/drawing/2016/5/11/chartex" xmlns:cx6="http://schemas.microsoft.com/office/drawing/2016/5/12/chartex" xmlns:cx7="http://schemas.microsoft.com/office/drawing/2016/5/13/chartex" xmlns:cx8="http://schemas.microsoft.com/office/drawing/2016/5/14/chartex" xmlns:mc="http://schemas.openxmlformats.org/markup-compatibility/2006" xmlns:aink="http://schemas.microsoft.com/office/drawing/2016/ink" xmlns:am3d="http://schemas.microsoft.com/office/drawing/2017/model3d" xmlns:o="urn:schemas-microsoft-com:office:office" xmlns:r="http://schemas.openxmlformats.org/officeDocument/2006/relationships" xmlns:m="http://schemas.openxmlformats.org/officeDocument/2006/math" xmlns:v="urn:schemas-microsoft-com:vml" xmlns:wp14="http://schemas.microsoft.com/office/word/2010/wordprocessingDrawing" xmlns:wp="http://schemas.openxmlformats.org/drawingml/2006/wordprocessingDrawing" xmlns:w10="urn:schemas-microsoft-com:office:word" xmlns:w="http://schemas.openxmlformats.org/wordprocessingml/2006/main" xmlns:w14="http://schemas.microsoft.com/office/word/2010/wordml" xmlns:w15="http://schemas.microsoft.com/office/word/2012/wordml" xmlns:w16cid="http://schemas.microsoft.com/office/word/2016/wordml/cid" xmlns:w16se="http://schemas.microsoft.com/office/word/2015/wordml/symex" xmlns:wpg="http://schemas.microsoft.com/office/word/2010/wordprocessingGroup" xmlns:wpi="http://schemas.microsoft.com/office/word/2010/wordprocessingInk" xmlns:wne="http://schemas.microsoft.com/office/word/2006/wordml" xmlns:wps="http://schemas.microsoft.com/office/word/2010/wordprocessingShape" mc:Ignorable="w14 w15 w16se w16cid wp14">
+<w:hdr xmlns:wpc="http://schemas.microsoft.com/office/word/2010/wordprocessingCanvas" xmlns:cx="http://schemas.microsoft.com/office/drawing/2014/chartex" xmlns:cx1="http://schemas.microsoft.com/office/drawing/2015/9/8/chartex" xmlns:cx2="http://schemas.microsoft.com/office/drawing/2015/10/21/chartex" xmlns:cx3="http://schemas.microsoft.com/office/drawing/2016/5/9/chartex" xmlns:cx4="http://schemas.microsoft.com/office/drawing/2016/5/10/chartex" xmlns:cx5="http://schemas.microsoft.com/office/drawing/2016/5/11/chartex" xmlns:cx6="http://schemas.microsoft.com/office/drawing/2016/5/12/chartex" xmlns:cx7="http://schemas.microsoft.com/office/drawing/2016/5/13/chartex" xmlns:cx8="http://schemas.microsoft.com/office/drawing/2016/5/14/chartex" xmlns:mc="http://schemas.openxmlformats.org/markup-compatibility/2006" xmlns:aink="http://schemas.microsoft.com/office/drawing/2016/ink" xmlns:am3d="http://schemas.microsoft.com/office/drawing/2017/model3d" xmlns:o="urn:schemas-microsoft-com:office:office" xmlns:r="http://schemas.openxmlformats.org/officeDocument/2006/relationships" xmlns:m="http://schemas.openxmlformats.org/officeDocument/2006/math" xmlns:v="urn:schemas-microsoft-com:vml" xmlns:wp14="http://schemas.microsoft.com/office/word/2010/wordprocessingDrawing" xmlns:wp="http://schemas.openxmlformats.org/drawingml/2006/wordprocessingDrawing" xmlns:w10="urn:schemas-microsoft-com:office:word" xmlns:w="http://schemas.openxmlformats.org/wordprocessingml/2006/main" xmlns:w14="http://schemas.microsoft.com/office/word/2010/wordml" xmlns:w15="http://schemas.microsoft.com/office/word/2012/wordml" xmlns:w16cex="http://schemas.microsoft.com/office/word/2018/wordml/cex" xmlns:w16cid="http://schemas.microsoft.com/office/word/2016/wordml/cid" xmlns:w16="http://schemas.microsoft.com/office/word/2018/wordml" xmlns:w16se="http://schemas.microsoft.com/office/word/2015/wordml/symex" xmlns:wpg="http://schemas.microsoft.com/office/word/2010/wordprocessingGroup" xmlns:wpi="http://schemas.microsoft.com/office/word/2010/wordprocessingInk" xmlns:wne="http://schemas.microsoft.com/office/word/2006/wordml" xmlns:wps="http://schemas.microsoft.com/office/word/2010/wordprocessingShape" mc:Ignorable="w14 w15 w16se w16cid w16 w16cex wp14">
   <w:tbl>
     <w:tblPr>
       <w:tblW w:w="0" w:type="dxa"/>
@@ -26131,7 +26616,7 @@
 </file>
 
 <file path=word/numbering.xml><?xml version="1.0" encoding="utf-8"?>
-<w:numbering xmlns:wpc="http://schemas.microsoft.com/office/word/2010/wordprocessingCanvas" xmlns:cx="http://schemas.microsoft.com/office/drawing/2014/chartex" xmlns:cx1="http://schemas.microsoft.com/office/drawing/2015/9/8/chartex" xmlns:cx2="http://schemas.microsoft.com/office/drawing/2015/10/21/chartex" xmlns:cx3="http://schemas.microsoft.com/office/drawing/2016/5/9/chartex" xmlns:cx4="http://schemas.microsoft.com/office/drawing/2016/5/10/chartex" xmlns:cx5="http://schemas.microsoft.com/office/drawing/2016/5/11/chartex" xmlns:cx6="http://schemas.microsoft.com/office/drawing/2016/5/12/chartex" xmlns:cx7="http://schemas.microsoft.com/office/drawing/2016/5/13/chartex" xmlns:cx8="http://schemas.microsoft.com/office/drawing/2016/5/14/chartex" xmlns:mc="http://schemas.openxmlformats.org/markup-compatibility/2006" xmlns:aink="http://schemas.microsoft.com/office/drawing/2016/ink" xmlns:am3d="http://schemas.microsoft.com/office/drawing/2017/model3d" xmlns:o="urn:schemas-microsoft-com:office:office" xmlns:r="http://schemas.openxmlformats.org/officeDocument/2006/relationships" xmlns:m="http://schemas.openxmlformats.org/officeDocument/2006/math" xmlns:v="urn:schemas-microsoft-com:vml" xmlns:wp14="http://schemas.microsoft.com/office/word/2010/wordprocessingDrawing" xmlns:wp="http://schemas.openxmlformats.org/drawingml/2006/wordprocessingDrawing" xmlns:w10="urn:schemas-microsoft-com:office:word" xmlns:w="http://schemas.openxmlformats.org/wordprocessingml/2006/main" xmlns:w14="http://schemas.microsoft.com/office/word/2010/wordml" xmlns:w15="http://schemas.microsoft.com/office/word/2012/wordml" xmlns:w16cid="http://schemas.microsoft.com/office/word/2016/wordml/cid" xmlns:w16se="http://schemas.microsoft.com/office/word/2015/wordml/symex" xmlns:wpg="http://schemas.microsoft.com/office/word/2010/wordprocessingGroup" xmlns:wpi="http://schemas.microsoft.com/office/word/2010/wordprocessingInk" xmlns:wne="http://schemas.microsoft.com/office/word/2006/wordml" xmlns:wps="http://schemas.microsoft.com/office/word/2010/wordprocessingShape" mc:Ignorable="w14 w15 w16se w16cid wp14">
+<w:numbering xmlns:wpc="http://schemas.microsoft.com/office/word/2010/wordprocessingCanvas" xmlns:cx="http://schemas.microsoft.com/office/drawing/2014/chartex" xmlns:cx1="http://schemas.microsoft.com/office/drawing/2015/9/8/chartex" xmlns:cx2="http://schemas.microsoft.com/office/drawing/2015/10/21/chartex" xmlns:cx3="http://schemas.microsoft.com/office/drawing/2016/5/9/chartex" xmlns:cx4="http://schemas.microsoft.com/office/drawing/2016/5/10/chartex" xmlns:cx5="http://schemas.microsoft.com/office/drawing/2016/5/11/chartex" xmlns:cx6="http://schemas.microsoft.com/office/drawing/2016/5/12/chartex" xmlns:cx7="http://schemas.microsoft.com/office/drawing/2016/5/13/chartex" xmlns:cx8="http://schemas.microsoft.com/office/drawing/2016/5/14/chartex" xmlns:mc="http://schemas.openxmlformats.org/markup-compatibility/2006" xmlns:aink="http://schemas.microsoft.com/office/drawing/2016/ink" xmlns:am3d="http://schemas.microsoft.com/office/drawing/2017/model3d" xmlns:o="urn:schemas-microsoft-com:office:office" xmlns:r="http://schemas.openxmlformats.org/officeDocument/2006/relationships" xmlns:m="http://schemas.openxmlformats.org/officeDocument/2006/math" xmlns:v="urn:schemas-microsoft-com:vml" xmlns:wp14="http://schemas.microsoft.com/office/word/2010/wordprocessingDrawing" xmlns:wp="http://schemas.openxmlformats.org/drawingml/2006/wordprocessingDrawing" xmlns:w10="urn:schemas-microsoft-com:office:word" xmlns:w="http://schemas.openxmlformats.org/wordprocessingml/2006/main" xmlns:w14="http://schemas.microsoft.com/office/word/2010/wordml" xmlns:w15="http://schemas.microsoft.com/office/word/2012/wordml" xmlns:w16cex="http://schemas.microsoft.com/office/word/2018/wordml/cex" xmlns:w16cid="http://schemas.microsoft.com/office/word/2016/wordml/cid" xmlns:w16="http://schemas.microsoft.com/office/word/2018/wordml" xmlns:w16se="http://schemas.microsoft.com/office/word/2015/wordml/symex" xmlns:wpg="http://schemas.microsoft.com/office/word/2010/wordprocessingGroup" xmlns:wpi="http://schemas.microsoft.com/office/word/2010/wordprocessingInk" xmlns:wne="http://schemas.microsoft.com/office/word/2006/wordml" xmlns:wps="http://schemas.microsoft.com/office/word/2010/wordprocessingShape" mc:Ignorable="w14 w15 w16se w16cid w16 w16cex wp14">
   <w:abstractNum w:abstractNumId="0" w15:restartNumberingAfterBreak="0">
     <w:nsid w:val="FFFFFFFB"/>
     <w:multiLevelType w:val="multilevel"/>
@@ -29950,7 +30435,7 @@
 </file>
 
 <file path=word/styles.xml><?xml version="1.0" encoding="utf-8"?>
-<w:styles xmlns:mc="http://schemas.openxmlformats.org/markup-compatibility/2006" xmlns:r="http://schemas.openxmlformats.org/officeDocument/2006/relationships" xmlns:w="http://schemas.openxmlformats.org/wordprocessingml/2006/main" xmlns:w14="http://schemas.microsoft.com/office/word/2010/wordml" xmlns:w15="http://schemas.microsoft.com/office/word/2012/wordml" xmlns:w16cid="http://schemas.microsoft.com/office/word/2016/wordml/cid" xmlns:w16se="http://schemas.microsoft.com/office/word/2015/wordml/symex" mc:Ignorable="w14 w15 w16se w16cid">
+<w:styles xmlns:mc="http://schemas.openxmlformats.org/markup-compatibility/2006" xmlns:r="http://schemas.openxmlformats.org/officeDocument/2006/relationships" xmlns:w="http://schemas.openxmlformats.org/wordprocessingml/2006/main" xmlns:w14="http://schemas.microsoft.com/office/word/2010/wordml" xmlns:w15="http://schemas.microsoft.com/office/word/2012/wordml" xmlns:w16cex="http://schemas.microsoft.com/office/word/2018/wordml/cex" xmlns:w16cid="http://schemas.microsoft.com/office/word/2016/wordml/cid" xmlns:w16="http://schemas.microsoft.com/office/word/2018/wordml" xmlns:w16se="http://schemas.microsoft.com/office/word/2015/wordml/symex" mc:Ignorable="w14 w15 w16se w16cid w16 w16cex">
   <w:docDefaults>
     <w:rPrDefault>
       <w:rPr>
@@ -29960,7 +30445,7 @@
     </w:rPrDefault>
     <w:pPrDefault/>
   </w:docDefaults>
-  <w:latentStyles w:defLockedState="0" w:defUIPriority="99" w:defSemiHidden="0" w:defUnhideWhenUsed="0" w:defQFormat="0" w:count="377">
+  <w:latentStyles w:defLockedState="0" w:defUIPriority="99" w:defSemiHidden="0" w:defUnhideWhenUsed="0" w:defQFormat="0" w:count="376">
     <w:lsdException w:name="Normal" w:uiPriority="0"/>
     <w:lsdException w:name="heading 1" w:uiPriority="0" w:qFormat="1"/>
     <w:lsdException w:name="heading 2" w:semiHidden="1" w:uiPriority="0" w:unhideWhenUsed="1" w:qFormat="1"/>
@@ -30337,7 +30822,6 @@
     <w:lsdException w:name="Hashtag" w:semiHidden="1" w:unhideWhenUsed="1"/>
     <w:lsdException w:name="Unresolved Mention" w:semiHidden="1" w:unhideWhenUsed="1"/>
     <w:lsdException w:name="Smart Link" w:semiHidden="1" w:unhideWhenUsed="1"/>
-    <w:lsdException w:name="Smart Link Error" w:semiHidden="1" w:unhideWhenUsed="1"/>
   </w:latentStyles>
   <w:style w:type="paragraph" w:default="1" w:styleId="Normal">
     <w:name w:val="Normal"/>
@@ -31971,7 +32455,7 @@
 </file>
 
 <file path=word/glossary/document.xml><?xml version="1.0" encoding="utf-8"?>
-<w:glossaryDocument xmlns:wpc="http://schemas.microsoft.com/office/word/2010/wordprocessingCanvas" xmlns:cx="http://schemas.microsoft.com/office/drawing/2014/chartex" xmlns:cx1="http://schemas.microsoft.com/office/drawing/2015/9/8/chartex" xmlns:cx2="http://schemas.microsoft.com/office/drawing/2015/10/21/chartex" xmlns:cx3="http://schemas.microsoft.com/office/drawing/2016/5/9/chartex" xmlns:cx4="http://schemas.microsoft.com/office/drawing/2016/5/10/chartex" xmlns:cx5="http://schemas.microsoft.com/office/drawing/2016/5/11/chartex" xmlns:cx6="http://schemas.microsoft.com/office/drawing/2016/5/12/chartex" xmlns:cx7="http://schemas.microsoft.com/office/drawing/2016/5/13/chartex" xmlns:cx8="http://schemas.microsoft.com/office/drawing/2016/5/14/chartex" xmlns:mc="http://schemas.openxmlformats.org/markup-compatibility/2006" xmlns:aink="http://schemas.microsoft.com/office/drawing/2016/ink" xmlns:am3d="http://schemas.microsoft.com/office/drawing/2017/model3d" xmlns:o="urn:schemas-microsoft-com:office:office" xmlns:r="http://schemas.openxmlformats.org/officeDocument/2006/relationships" xmlns:m="http://schemas.openxmlformats.org/officeDocument/2006/math" xmlns:v="urn:schemas-microsoft-com:vml" xmlns:wp14="http://schemas.microsoft.com/office/word/2010/wordprocessingDrawing" xmlns:wp="http://schemas.openxmlformats.org/drawingml/2006/wordprocessingDrawing" xmlns:w10="urn:schemas-microsoft-com:office:word" xmlns:w="http://schemas.openxmlformats.org/wordprocessingml/2006/main" xmlns:w14="http://schemas.microsoft.com/office/word/2010/wordml" xmlns:w15="http://schemas.microsoft.com/office/word/2012/wordml" xmlns:w16cid="http://schemas.microsoft.com/office/word/2016/wordml/cid" xmlns:w16se="http://schemas.microsoft.com/office/word/2015/wordml/symex" xmlns:wpg="http://schemas.microsoft.com/office/word/2010/wordprocessingGroup" xmlns:wpi="http://schemas.microsoft.com/office/word/2010/wordprocessingInk" xmlns:wne="http://schemas.microsoft.com/office/word/2006/wordml" xmlns:wps="http://schemas.microsoft.com/office/word/2010/wordprocessingShape" mc:Ignorable="w14 w15 w16se w16cid wp14">
+<w:glossaryDocument xmlns:wpc="http://schemas.microsoft.com/office/word/2010/wordprocessingCanvas" xmlns:cx="http://schemas.microsoft.com/office/drawing/2014/chartex" xmlns:cx1="http://schemas.microsoft.com/office/drawing/2015/9/8/chartex" xmlns:cx2="http://schemas.microsoft.com/office/drawing/2015/10/21/chartex" xmlns:cx3="http://schemas.microsoft.com/office/drawing/2016/5/9/chartex" xmlns:cx4="http://schemas.microsoft.com/office/drawing/2016/5/10/chartex" xmlns:cx5="http://schemas.microsoft.com/office/drawing/2016/5/11/chartex" xmlns:cx6="http://schemas.microsoft.com/office/drawing/2016/5/12/chartex" xmlns:cx7="http://schemas.microsoft.com/office/drawing/2016/5/13/chartex" xmlns:cx8="http://schemas.microsoft.com/office/drawing/2016/5/14/chartex" xmlns:mc="http://schemas.openxmlformats.org/markup-compatibility/2006" xmlns:aink="http://schemas.microsoft.com/office/drawing/2016/ink" xmlns:am3d="http://schemas.microsoft.com/office/drawing/2017/model3d" xmlns:o="urn:schemas-microsoft-com:office:office" xmlns:r="http://schemas.openxmlformats.org/officeDocument/2006/relationships" xmlns:m="http://schemas.openxmlformats.org/officeDocument/2006/math" xmlns:v="urn:schemas-microsoft-com:vml" xmlns:wp14="http://schemas.microsoft.com/office/word/2010/wordprocessingDrawing" xmlns:wp="http://schemas.openxmlformats.org/drawingml/2006/wordprocessingDrawing" xmlns:w10="urn:schemas-microsoft-com:office:word" xmlns:w="http://schemas.openxmlformats.org/wordprocessingml/2006/main" xmlns:w14="http://schemas.microsoft.com/office/word/2010/wordml" xmlns:w15="http://schemas.microsoft.com/office/word/2012/wordml" xmlns:w16cex="http://schemas.microsoft.com/office/word/2018/wordml/cex" xmlns:w16cid="http://schemas.microsoft.com/office/word/2016/wordml/cid" xmlns:w16="http://schemas.microsoft.com/office/word/2018/wordml" xmlns:w16se="http://schemas.microsoft.com/office/word/2015/wordml/symex" xmlns:wpg="http://schemas.microsoft.com/office/word/2010/wordprocessingGroup" xmlns:wpi="http://schemas.microsoft.com/office/word/2010/wordprocessingInk" xmlns:wne="http://schemas.microsoft.com/office/word/2006/wordml" xmlns:wps="http://schemas.microsoft.com/office/word/2010/wordprocessingShape" mc:Ignorable="w14 w15 w16se w16cid w16 w16cex wp14">
   <w:docParts>
     <w:docPart>
       <w:docPartPr>
@@ -32059,7 +32543,7 @@
 </file>
 
 <file path=word/glossary/fontTable.xml><?xml version="1.0" encoding="utf-8"?>
-<w:fonts xmlns:mc="http://schemas.openxmlformats.org/markup-compatibility/2006" xmlns:r="http://schemas.openxmlformats.org/officeDocument/2006/relationships" xmlns:w="http://schemas.openxmlformats.org/wordprocessingml/2006/main" xmlns:w14="http://schemas.microsoft.com/office/word/2010/wordml" xmlns:w15="http://schemas.microsoft.com/office/word/2012/wordml" xmlns:w16cid="http://schemas.microsoft.com/office/word/2016/wordml/cid" xmlns:w16se="http://schemas.microsoft.com/office/word/2015/wordml/symex" mc:Ignorable="w14 w15 w16se w16cid">
+<w:fonts xmlns:mc="http://schemas.openxmlformats.org/markup-compatibility/2006" xmlns:r="http://schemas.openxmlformats.org/officeDocument/2006/relationships" xmlns:w="http://schemas.openxmlformats.org/wordprocessingml/2006/main" xmlns:w14="http://schemas.microsoft.com/office/word/2010/wordml" xmlns:w15="http://schemas.microsoft.com/office/word/2012/wordml" xmlns:w16cex="http://schemas.microsoft.com/office/word/2018/wordml/cex" xmlns:w16cid="http://schemas.microsoft.com/office/word/2016/wordml/cid" xmlns:w16="http://schemas.microsoft.com/office/word/2018/wordml" xmlns:w16se="http://schemas.microsoft.com/office/word/2015/wordml/symex" mc:Ignorable="w14 w15 w16se w16cid w16 w16cex">
   <w:font w:name="Times New Roman">
     <w:panose1 w:val="02020603050405020304"/>
     <w:charset w:val="00"/>
@@ -32149,7 +32633,7 @@
 </file>
 
 <file path=word/glossary/settings.xml><?xml version="1.0" encoding="utf-8"?>
-<w:settings xmlns:mc="http://schemas.openxmlformats.org/markup-compatibility/2006" xmlns:o="urn:schemas-microsoft-com:office:office" xmlns:r="http://schemas.openxmlformats.org/officeDocument/2006/relationships" xmlns:m="http://schemas.openxmlformats.org/officeDocument/2006/math" xmlns:v="urn:schemas-microsoft-com:vml" xmlns:w10="urn:schemas-microsoft-com:office:word" xmlns:w="http://schemas.openxmlformats.org/wordprocessingml/2006/main" xmlns:w14="http://schemas.microsoft.com/office/word/2010/wordml" xmlns:w15="http://schemas.microsoft.com/office/word/2012/wordml" xmlns:w16cid="http://schemas.microsoft.com/office/word/2016/wordml/cid" xmlns:w16se="http://schemas.microsoft.com/office/word/2015/wordml/symex" xmlns:sl="http://schemas.openxmlformats.org/schemaLibrary/2006/main" mc:Ignorable="w14 w15 w16se w16cid">
+<w:settings xmlns:mc="http://schemas.openxmlformats.org/markup-compatibility/2006" xmlns:o="urn:schemas-microsoft-com:office:office" xmlns:r="http://schemas.openxmlformats.org/officeDocument/2006/relationships" xmlns:m="http://schemas.openxmlformats.org/officeDocument/2006/math" xmlns:v="urn:schemas-microsoft-com:vml" xmlns:w10="urn:schemas-microsoft-com:office:word" xmlns:w="http://schemas.openxmlformats.org/wordprocessingml/2006/main" xmlns:w14="http://schemas.microsoft.com/office/word/2010/wordml" xmlns:w15="http://schemas.microsoft.com/office/word/2012/wordml" xmlns:w16cex="http://schemas.microsoft.com/office/word/2018/wordml/cex" xmlns:w16cid="http://schemas.microsoft.com/office/word/2016/wordml/cid" xmlns:w16="http://schemas.microsoft.com/office/word/2018/wordml" xmlns:w16se="http://schemas.microsoft.com/office/word/2015/wordml/symex" xmlns:sl="http://schemas.openxmlformats.org/schemaLibrary/2006/main" mc:Ignorable="w14 w15 w16se w16cid w16 w16cex">
   <w:view w:val="normal"/>
   <w:defaultTabStop w:val="708"/>
   <w:hyphenationZone w:val="425"/>
@@ -32170,6 +32654,7 @@
     <w:rsid w:val="00137661"/>
     <w:rsid w:val="001C23C6"/>
     <w:rsid w:val="003438D3"/>
+    <w:rsid w:val="00352214"/>
     <w:rsid w:val="006D58E4"/>
     <w:rsid w:val="007B1872"/>
     <w:rsid w:val="00876906"/>
@@ -32206,7 +32691,7 @@
 </file>
 
 <file path=word/glossary/styles.xml><?xml version="1.0" encoding="utf-8"?>
-<w:styles xmlns:mc="http://schemas.openxmlformats.org/markup-compatibility/2006" xmlns:r="http://schemas.openxmlformats.org/officeDocument/2006/relationships" xmlns:w="http://schemas.openxmlformats.org/wordprocessingml/2006/main" xmlns:w14="http://schemas.microsoft.com/office/word/2010/wordml" xmlns:w15="http://schemas.microsoft.com/office/word/2012/wordml" xmlns:w16cid="http://schemas.microsoft.com/office/word/2016/wordml/cid" xmlns:w16se="http://schemas.microsoft.com/office/word/2015/wordml/symex" mc:Ignorable="w14 w15 w16se w16cid">
+<w:styles xmlns:mc="http://schemas.openxmlformats.org/markup-compatibility/2006" xmlns:r="http://schemas.openxmlformats.org/officeDocument/2006/relationships" xmlns:w="http://schemas.openxmlformats.org/wordprocessingml/2006/main" xmlns:w14="http://schemas.microsoft.com/office/word/2010/wordml" xmlns:w15="http://schemas.microsoft.com/office/word/2012/wordml" xmlns:w16cex="http://schemas.microsoft.com/office/word/2018/wordml/cex" xmlns:w16cid="http://schemas.microsoft.com/office/word/2016/wordml/cid" xmlns:w16="http://schemas.microsoft.com/office/word/2018/wordml" xmlns:w16se="http://schemas.microsoft.com/office/word/2015/wordml/symex" mc:Ignorable="w14 w15 w16se w16cid w16 w16cex">
   <w:docDefaults>
     <w:rPrDefault>
       <w:rPr>
@@ -32222,7 +32707,7 @@
       </w:pPr>
     </w:pPrDefault>
   </w:docDefaults>
-  <w:latentStyles w:defLockedState="0" w:defUIPriority="99" w:defSemiHidden="0" w:defUnhideWhenUsed="0" w:defQFormat="0" w:count="377">
+  <w:latentStyles w:defLockedState="0" w:defUIPriority="99" w:defSemiHidden="0" w:defUnhideWhenUsed="0" w:defQFormat="0" w:count="376">
     <w:lsdException w:name="Normal" w:uiPriority="0" w:qFormat="1"/>
     <w:lsdException w:name="heading 1" w:uiPriority="9" w:qFormat="1"/>
     <w:lsdException w:name="heading 2" w:semiHidden="1" w:uiPriority="9" w:unhideWhenUsed="1" w:qFormat="1"/>
@@ -32599,7 +33084,6 @@
     <w:lsdException w:name="Hashtag" w:semiHidden="1" w:unhideWhenUsed="1"/>
     <w:lsdException w:name="Unresolved Mention" w:semiHidden="1" w:unhideWhenUsed="1"/>
     <w:lsdException w:name="Smart Link" w:semiHidden="1" w:unhideWhenUsed="1"/>
-    <w:lsdException w:name="Smart Link Error" w:semiHidden="1" w:unhideWhenUsed="1"/>
   </w:latentStyles>
   <w:style w:type="paragraph" w:default="1" w:styleId="Normal">
     <w:name w:val="Normal"/>
@@ -32654,7 +33138,7 @@
 </file>
 
 <file path=word/glossary/webSettings.xml><?xml version="1.0" encoding="utf-8"?>
-<w:webSettings xmlns:mc="http://schemas.openxmlformats.org/markup-compatibility/2006" xmlns:r="http://schemas.openxmlformats.org/officeDocument/2006/relationships" xmlns:w="http://schemas.openxmlformats.org/wordprocessingml/2006/main" xmlns:w14="http://schemas.microsoft.com/office/word/2010/wordml" xmlns:w15="http://schemas.microsoft.com/office/word/2012/wordml" xmlns:w16cid="http://schemas.microsoft.com/office/word/2016/wordml/cid" xmlns:w16se="http://schemas.microsoft.com/office/word/2015/wordml/symex" mc:Ignorable="w14 w15 w16se w16cid">
+<w:webSettings xmlns:mc="http://schemas.openxmlformats.org/markup-compatibility/2006" xmlns:r="http://schemas.openxmlformats.org/officeDocument/2006/relationships" xmlns:w="http://schemas.openxmlformats.org/wordprocessingml/2006/main" xmlns:w14="http://schemas.microsoft.com/office/word/2010/wordml" xmlns:w15="http://schemas.microsoft.com/office/word/2012/wordml" xmlns:w16cex="http://schemas.microsoft.com/office/word/2018/wordml/cex" xmlns:w16cid="http://schemas.microsoft.com/office/word/2016/wordml/cid" xmlns:w16="http://schemas.microsoft.com/office/word/2018/wordml" xmlns:w16se="http://schemas.microsoft.com/office/word/2015/wordml/symex" mc:Ignorable="w14 w15 w16se w16cid w16 w16cex">
   <w:optimizeForBrowser/>
   <w:allowPNG/>
 </w:webSettings>
@@ -32926,7 +33410,7 @@
 </file>
 
 <file path=customXml/itemProps1.xml><?xml version="1.0" encoding="utf-8"?>
-<ds:datastoreItem xmlns:ds="http://schemas.openxmlformats.org/officeDocument/2006/customXml" ds:itemID="{45AF4C09-FC5A-42CA-8822-407CA4B3E367}">
+<ds:datastoreItem xmlns:ds="http://schemas.openxmlformats.org/officeDocument/2006/customXml" ds:itemID="{99040500-5EF9-4241-AF34-116929E39E57}">
   <ds:schemaRefs>
     <ds:schemaRef ds:uri="http://schemas.openxmlformats.org/officeDocument/2006/bibliography"/>
   </ds:schemaRefs>

</xml_diff>